<commit_message>
A lot of work on using the Pattern Recognition Toolbox.
</commit_message>
<xml_diff>
--- a/Documentation/Software Documentation.docx
+++ b/Documentation/Software Documentation.docx
@@ -1,6 +1,6 @@
 
 <file path=word/document.xml><?xml version="1.0" encoding="utf-8"?>
-<w:document xmlns:wpc="http://schemas.microsoft.com/office/word/2010/wordprocessingCanvas" xmlns:mc="http://schemas.openxmlformats.org/markup-compatibility/2006" xmlns:o="urn:schemas-microsoft-com:office:office" xmlns:r="http://schemas.openxmlformats.org/officeDocument/2006/relationships" xmlns:m="http://schemas.openxmlformats.org/officeDocument/2006/math" xmlns:v="urn:schemas-microsoft-com:vml" xmlns:wp14="http://schemas.microsoft.com/office/word/2010/wordprocessingDrawing" xmlns:wp="http://schemas.openxmlformats.org/drawingml/2006/wordprocessingDrawing" xmlns:w10="urn:schemas-microsoft-com:office:word" xmlns:w="http://schemas.openxmlformats.org/wordprocessingml/2006/main" xmlns:w14="http://schemas.microsoft.com/office/word/2010/wordml" xmlns:wpg="http://schemas.microsoft.com/office/word/2010/wordprocessingGroup" xmlns:wpi="http://schemas.microsoft.com/office/word/2010/wordprocessingInk" xmlns:wne="http://schemas.microsoft.com/office/word/2006/wordml" xmlns:wps="http://schemas.microsoft.com/office/word/2010/wordprocessingShape" mc:Ignorable="w14 wp14">
+<w:document xmlns:wpc="http://schemas.microsoft.com/office/word/2010/wordprocessingCanvas" xmlns:mc="http://schemas.openxmlformats.org/markup-compatibility/2006" xmlns:o="urn:schemas-microsoft-com:office:office" xmlns:r="http://schemas.openxmlformats.org/officeDocument/2006/relationships" xmlns:m="http://schemas.openxmlformats.org/officeDocument/2006/math" xmlns:v="urn:schemas-microsoft-com:vml" xmlns:wp14="http://schemas.microsoft.com/office/word/2010/wordprocessingDrawing" xmlns:wp="http://schemas.openxmlformats.org/drawingml/2006/wordprocessingDrawing" xmlns:w10="urn:schemas-microsoft-com:office:word" xmlns:w="http://schemas.openxmlformats.org/wordprocessingml/2006/main" xmlns:w14="http://schemas.microsoft.com/office/word/2010/wordml" xmlns:w15="http://schemas.microsoft.com/office/word/2012/wordml" xmlns:wpg="http://schemas.microsoft.com/office/word/2010/wordprocessingGroup" xmlns:wpi="http://schemas.microsoft.com/office/word/2010/wordprocessingInk" xmlns:wne="http://schemas.microsoft.com/office/word/2006/wordml" xmlns:wps="http://schemas.microsoft.com/office/word/2010/wordprocessingShape" mc:Ignorable="w14 w15 wp14">
   <w:body>
     <w:p>
       <w:pPr>
@@ -2874,125 +2874,13 @@
     </w:p>
     <w:p>
       <w:r>
-        <w:t>All Packets will be started with a “$”, their 3 character type code, any parameters, a "&amp;", the message number, and will be terminated by a “*”, and be delimited by a “,”.  Immediately following the "*" character will be the complete packet size, starting with the "$" character and ending with the "*" character.  </w:t>
-      </w:r>
-    </w:p>
-    <w:p/>
-    <w:p>
-      <w:r>
-        <w:rPr>
-          <w:noProof/>
-        </w:rPr>
-        <w:drawing>
-          <wp:inline distT="0" distB="0" distL="0" distR="0" wp14:anchorId="2414F9D9" wp14:editId="53C1CF79">
-            <wp:extent cx="3014345" cy="1095375"/>
-            <wp:effectExtent l="0" t="0" r="0" b="9525"/>
-            <wp:docPr id="1" name="image00.png"/>
-            <wp:cNvGraphicFramePr>
-              <a:graphicFrameLocks xmlns:a="http://schemas.openxmlformats.org/drawingml/2006/main" noChangeAspect="1"/>
-            </wp:cNvGraphicFramePr>
-            <a:graphic xmlns:a="http://schemas.openxmlformats.org/drawingml/2006/main">
-              <a:graphicData uri="http://schemas.openxmlformats.org/drawingml/2006/picture">
-                <pic:pic xmlns:pic="http://schemas.openxmlformats.org/drawingml/2006/picture">
-                  <pic:nvPicPr>
-                    <pic:cNvPr id="0" name="image00.png"/>
-                    <pic:cNvPicPr>
-                      <a:picLocks noChangeAspect="1" noChangeArrowheads="1"/>
-                    </pic:cNvPicPr>
-                  </pic:nvPicPr>
-                  <pic:blipFill>
-                    <a:blip r:embed="rId9">
-                      <a:extLst>
-                        <a:ext uri="{28A0092B-C50C-407E-A947-70E740481C1C}">
-                          <a14:useLocalDpi xmlns:a14="http://schemas.microsoft.com/office/drawing/2010/main" val="0"/>
-                        </a:ext>
-                      </a:extLst>
-                    </a:blip>
-                    <a:srcRect/>
-                    <a:stretch>
-                      <a:fillRect/>
-                    </a:stretch>
-                  </pic:blipFill>
-                  <pic:spPr bwMode="auto">
-                    <a:xfrm>
-                      <a:off x="0" y="0"/>
-                      <a:ext cx="3014345" cy="1095375"/>
-                    </a:xfrm>
-                    <a:prstGeom prst="rect">
-                      <a:avLst/>
-                    </a:prstGeom>
-                    <a:noFill/>
-                    <a:ln>
-                      <a:noFill/>
-                    </a:ln>
-                  </pic:spPr>
-                </pic:pic>
-              </a:graphicData>
-            </a:graphic>
-          </wp:inline>
-        </w:drawing>
-      </w:r>
-    </w:p>
-    <w:p/>
-    <w:p>
-      <w:r>
-        <w:t xml:space="preserve">*DEPRECATED* </w:t>
-      </w:r>
-      <w:r>
-        <w:t>Sequence Numbers will be unsigned and 3 decimal digits long and will rollover after reaching 255.</w:t>
-      </w:r>
-    </w:p>
-    <w:p/>
-    <w:p>
-      <w:r>
-        <w:t>Values encoded in the Packet Payload will be of varying datatypes and precisions with the following definitions:</w:t>
-      </w:r>
-    </w:p>
-    <w:p>
-      <w:r>
-        <w:t>PWM values range between 1000</w:t>
-      </w:r>
-      <w:r>
-        <w:t xml:space="preserve"> and </w:t>
-      </w:r>
-      <w:r>
-        <w:t>2000</w:t>
-      </w:r>
-      <w:r>
-        <w:t>.</w:t>
-      </w:r>
-    </w:p>
-    <w:p>
-      <w:r>
-        <w:t>GPS values (latitude and longitude) will be up to 3 digits long before a decimal point, 6 digits after with an optional sign bit.</w:t>
-      </w:r>
-    </w:p>
-    <w:p>
-      <w:r>
-        <w:t>INTEGERS will be unsigned and 4 decimal digits long and will rollover after reaching 9999.</w:t>
-      </w:r>
-    </w:p>
-    <w:p>
-      <w:r>
-        <w:t>DECIMAL will be 4 decimal digits (with an optional sign byte) and represent the value scaled by the number that is defined with that Data Type (to avoid any decimal point).</w:t>
-      </w:r>
-    </w:p>
-    <w:p/>
-    <w:p>
-      <w:r>
-        <w:t xml:space="preserve">Orange packets are for example only, the document </w:t>
-      </w:r>
-      <w:hyperlink r:id="rId10" w:anchor="gid=0" w:history="1">
-        <w:r>
-          <w:rPr>
-            <w:rStyle w:val="Hyperlink"/>
-            <w:color w:val="0000EE"/>
-          </w:rPr>
-          <w:t>ICARUS Protocol Specifications</w:t>
-        </w:r>
-      </w:hyperlink>
-      <w:r>
-        <w:t> should be used for further reference.</w:t>
+        <w:t xml:space="preserve">All packets will consist of a start ‘$’ character, the message code, the message length </w:t>
+      </w:r>
+      <w:r>
+        <w:t xml:space="preserve">(8 bytes) </w:t>
+      </w:r>
+      <w:r>
+        <w:t>and the message itself.</w:t>
       </w:r>
     </w:p>
     <w:p/>
@@ -3045,6 +2933,8 @@
         </w:rPr>
         <w:t>: Camera</w:t>
       </w:r>
+      <w:bookmarkStart w:id="5" w:name="_GoBack"/>
+      <w:bookmarkEnd w:id="5"/>
     </w:p>
     <w:p>
       <w:pPr>
@@ -3056,38 +2946,86 @@
         <w:rPr>
           <w:color w:val="000000" w:themeColor="text1"/>
         </w:rPr>
-        <w:t>$CAM,&lt;Message&gt;|,&lt;Value,|&lt;Value 2&gt;, …&lt;Value n&gt;*</w:t>
-      </w:r>
-    </w:p>
-    <w:p>
-      <w:pPr>
+        <w:t>$CAM,&lt;</w:t>
+      </w:r>
+      <w:r>
         <w:rPr>
           <w:color w:val="000000" w:themeColor="text1"/>
         </w:rPr>
-      </w:pPr>
+        <w:t>Sub</w:t>
+      </w:r>
       <w:r>
         <w:rPr>
           <w:color w:val="000000" w:themeColor="text1"/>
         </w:rPr>
-        <w:t>-Message:</w:t>
-      </w:r>
-    </w:p>
-    <w:p>
-      <w:pPr>
+        <w:t>PacketType</w:t>
+      </w:r>
+      <w:r>
         <w:rPr>
           <w:color w:val="000000" w:themeColor="text1"/>
         </w:rPr>
-      </w:pPr>
+        <w:t>&gt;</w:t>
+      </w:r>
       <w:r>
         <w:rPr>
           <w:color w:val="000000" w:themeColor="text1"/>
         </w:rPr>
+        <w:t>,L</w:t>
+      </w:r>
+      <w:r>
+        <w:rPr>
+          <w:color w:val="000000" w:themeColor="text1"/>
+        </w:rPr>
+        <w:t>&lt;</w:t>
+      </w:r>
+      <w:r>
+        <w:rPr>
+          <w:color w:val="000000" w:themeColor="text1"/>
+        </w:rPr>
+        <w:t>Message&gt;</w:t>
+      </w:r>
+    </w:p>
+    <w:p>
+      <w:pPr>
+        <w:rPr>
+          <w:color w:val="000000" w:themeColor="text1"/>
+        </w:rPr>
+      </w:pPr>
+      <w:r>
+        <w:rPr>
+          <w:color w:val="000000" w:themeColor="text1"/>
+        </w:rPr>
+        <w:t>-</w:t>
+      </w:r>
+      <w:r>
+        <w:rPr>
+          <w:color w:val="000000" w:themeColor="text1"/>
+        </w:rPr>
+        <w:t>SubPacketType:</w:t>
+      </w:r>
+    </w:p>
+    <w:p>
+      <w:pPr>
+        <w:rPr>
+          <w:color w:val="000000" w:themeColor="text1"/>
+        </w:rPr>
+      </w:pPr>
+      <w:r>
+        <w:rPr>
+          <w:color w:val="000000" w:themeColor="text1"/>
+        </w:rPr>
         <w:t>“</w:t>
       </w:r>
       <w:r>
         <w:rPr>
           <w:color w:val="000000" w:themeColor="text1"/>
         </w:rPr>
+        <w:t>D</w:t>
+      </w:r>
+      <w:r>
+        <w:rPr>
+          <w:color w:val="000000" w:themeColor="text1"/>
+        </w:rPr>
         <w:t>FV</w:t>
       </w:r>
       <w:r>
@@ -3112,7 +3050,7 @@
         <w:rPr>
           <w:color w:val="000000" w:themeColor="text1"/>
         </w:rPr>
-        <w:t>each Value is the bytecode after the image is flatted to a 1-dimensional vector.</w:t>
+        <w:t>the Message is the binary stream of a image.</w:t>
       </w:r>
     </w:p>
     <w:p>
@@ -3139,211 +3077,136 @@
         <w:rPr>
           <w:color w:val="000000" w:themeColor="text1"/>
         </w:rPr>
-        <w:t xml:space="preserve">: </w:t>
-      </w:r>
-      <w:r>
+        <w:t>: Target</w:t>
+      </w:r>
+    </w:p>
+    <w:p>
+      <w:pPr>
         <w:rPr>
           <w:color w:val="000000" w:themeColor="text1"/>
         </w:rPr>
-        <w:t>Target</w:t>
-      </w:r>
-    </w:p>
-    <w:p>
-      <w:pPr>
+      </w:pPr>
+      <w:r>
         <w:rPr>
           <w:color w:val="000000" w:themeColor="text1"/>
         </w:rPr>
-      </w:pPr>
+        <w:t>$TGT</w:t>
+      </w:r>
       <w:r>
         <w:rPr>
           <w:color w:val="000000" w:themeColor="text1"/>
         </w:rPr>
-        <w:t>$</w:t>
-      </w:r>
-      <w:r>
+        <w:t>&lt;SubPacketType&gt;,L&lt;Message&gt;</w:t>
+      </w:r>
+    </w:p>
+    <w:p>
+      <w:pPr>
         <w:rPr>
           <w:color w:val="000000" w:themeColor="text1"/>
         </w:rPr>
-        <w:t>TGT</w:t>
-      </w:r>
+      </w:pPr>
       <w:r>
         <w:rPr>
           <w:color w:val="000000" w:themeColor="text1"/>
         </w:rPr>
-        <w:t>,&lt;Message&gt;|,&lt;Value,|&lt;Value 2</w:t>
-      </w:r>
-      <w:r>
+        <w:t>-Message:</w:t>
+      </w:r>
+    </w:p>
+    <w:p>
+      <w:pPr>
         <w:rPr>
           <w:color w:val="000000" w:themeColor="text1"/>
         </w:rPr>
-        <w:t>,|&lt;Value 3</w:t>
-      </w:r>
+      </w:pPr>
       <w:r>
         <w:rPr>
           <w:color w:val="000000" w:themeColor="text1"/>
         </w:rPr>
-        <w:t>&gt;</w:t>
+        <w:t>“</w:t>
       </w:r>
       <w:r>
         <w:rPr>
           <w:color w:val="000000" w:themeColor="text1"/>
         </w:rPr>
-        <w:t>,|&lt;Value 4&gt;</w:t>
+        <w:t>D</w:t>
       </w:r>
       <w:r>
         <w:rPr>
           <w:color w:val="000000" w:themeColor="text1"/>
         </w:rPr>
-        <w:t>,|&lt;Value 5&gt;</w:t>
+        <w:t xml:space="preserve">FV”: Drone Front View, </w:t>
       </w:r>
       <w:r>
         <w:rPr>
           <w:color w:val="000000" w:themeColor="text1"/>
         </w:rPr>
-        <w:t>*</w:t>
+        <w:t>Value 1</w:t>
       </w:r>
       <w:r>
         <w:rPr>
           <w:color w:val="000000" w:themeColor="text1"/>
         </w:rPr>
-        <w:t>*</w:t>
-      </w:r>
-    </w:p>
-    <w:p>
-      <w:pPr>
+        <w:t xml:space="preserve"> is the Target Class, Val</w:t>
+      </w:r>
+      <w:r>
         <w:rPr>
           <w:color w:val="000000" w:themeColor="text1"/>
         </w:rPr>
-      </w:pPr>
+        <w:t>ue 2</w:t>
+      </w:r>
       <w:r>
         <w:rPr>
           <w:color w:val="000000" w:themeColor="text1"/>
         </w:rPr>
-        <w:t>-Message:</w:t>
-      </w:r>
-    </w:p>
-    <w:p>
-      <w:pPr>
+        <w:t xml:space="preserve"> is the Target’s </w:t>
+      </w:r>
+      <w:r>
         <w:rPr>
           <w:color w:val="000000" w:themeColor="text1"/>
         </w:rPr>
-      </w:pPr>
+        <w:t>Column</w:t>
+      </w:r>
       <w:r>
         <w:rPr>
           <w:color w:val="000000" w:themeColor="text1"/>
         </w:rPr>
-        <w:t>“</w:t>
+        <w:t xml:space="preserve"> Position,</w:t>
       </w:r>
       <w:r>
         <w:rPr>
           <w:color w:val="000000" w:themeColor="text1"/>
         </w:rPr>
-        <w:t>FV</w:t>
+        <w:t>Value 3</w:t>
       </w:r>
       <w:r>
         <w:rPr>
           <w:color w:val="000000" w:themeColor="text1"/>
         </w:rPr>
-        <w:t xml:space="preserve">”: </w:t>
+        <w:t xml:space="preserve"> </w:t>
       </w:r>
       <w:r>
         <w:rPr>
           <w:color w:val="000000" w:themeColor="text1"/>
         </w:rPr>
-        <w:t>Drone Front View</w:t>
+        <w:t>is the Target’s Row</w:t>
       </w:r>
       <w:r>
         <w:rPr>
           <w:color w:val="000000" w:themeColor="text1"/>
         </w:rPr>
-        <w:t xml:space="preserve">, </w:t>
+        <w:t xml:space="preserve"> Position and </w:t>
       </w:r>
       <w:r>
         <w:rPr>
           <w:color w:val="000000" w:themeColor="text1"/>
         </w:rPr>
-        <w:t>Value 1 is the Image Index, Value 2</w:t>
+        <w:t>Value 4</w:t>
       </w:r>
       <w:r>
         <w:rPr>
           <w:color w:val="000000" w:themeColor="text1"/>
         </w:rPr>
-        <w:t xml:space="preserve"> is the Target Class, Val</w:t>
-      </w:r>
-      <w:r>
-        <w:rPr>
-          <w:color w:val="000000" w:themeColor="text1"/>
-        </w:rPr>
-        <w:t>ue 3</w:t>
-      </w:r>
-      <w:r>
-        <w:rPr>
-          <w:color w:val="000000" w:themeColor="text1"/>
-        </w:rPr>
-        <w:t xml:space="preserve"> is the Target’s </w:t>
-      </w:r>
-      <w:r>
-        <w:rPr>
-          <w:color w:val="000000" w:themeColor="text1"/>
-        </w:rPr>
-        <w:t>Column</w:t>
-      </w:r>
-      <w:r>
-        <w:rPr>
-          <w:color w:val="000000" w:themeColor="text1"/>
-        </w:rPr>
-        <w:t xml:space="preserve"> Position,</w:t>
-      </w:r>
-      <w:r>
-        <w:rPr>
-          <w:color w:val="000000" w:themeColor="text1"/>
-        </w:rPr>
-        <w:t>Value 4</w:t>
-      </w:r>
-      <w:r>
-        <w:rPr>
-          <w:color w:val="000000" w:themeColor="text1"/>
-        </w:rPr>
-        <w:t xml:space="preserve"> </w:t>
-      </w:r>
-      <w:r>
-        <w:rPr>
-          <w:color w:val="000000" w:themeColor="text1"/>
-        </w:rPr>
-        <w:t>is the Target’s Row</w:t>
-      </w:r>
-      <w:bookmarkStart w:id="5" w:name="_GoBack"/>
-      <w:bookmarkEnd w:id="5"/>
-      <w:r>
-        <w:rPr>
-          <w:color w:val="000000" w:themeColor="text1"/>
-        </w:rPr>
-        <w:t xml:space="preserve"> Position and </w:t>
-      </w:r>
-      <w:r>
-        <w:rPr>
-          <w:color w:val="000000" w:themeColor="text1"/>
-        </w:rPr>
-        <w:t>Value 5</w:t>
-      </w:r>
-      <w:r>
-        <w:rPr>
-          <w:color w:val="000000" w:themeColor="text1"/>
-        </w:rPr>
         <w:t xml:space="preserve"> is ther Certainty (0-100%) of the prediction.</w:t>
-      </w:r>
-    </w:p>
-    <w:p>
-      <w:pPr>
-        <w:rPr>
-          <w:color w:val="000000" w:themeColor="text1"/>
-        </w:rPr>
-      </w:pPr>
-      <w:r>
-        <w:rPr>
-          <w:color w:val="FFC000"/>
-        </w:rPr>
-        <w:t>$TGT,FV,17,CHIEFSECURITY,360,640,91*</w:t>
       </w:r>
     </w:p>
     <w:p>
@@ -3928,75 +3791,303 @@
         <w:rPr>
           <w:color w:val="FF0000"/>
         </w:rPr>
+        <w:t>“ADVANCED”: Command Device to enter ADVANCED Mode.</w:t>
+      </w:r>
+    </w:p>
+    <w:p>
+      <w:pPr>
+        <w:rPr>
+          <w:color w:val="FF0000"/>
+        </w:rPr>
+      </w:pPr>
+      <w:r>
+        <w:rPr>
+          <w:color w:val="FF0000"/>
+        </w:rPr>
+        <w:t>$CON,ADVANCED*</w:t>
+      </w:r>
+    </w:p>
+    <w:p>
+      <w:pPr>
+        <w:rPr>
+          <w:color w:val="FF0000"/>
+        </w:rPr>
+      </w:pPr>
+      <w:r>
+        <w:rPr>
+          <w:color w:val="FF0000"/>
+        </w:rPr>
+        <w:t>“MODE”: Command Device to change MODE based on the MAVLink Protocol:</w:t>
+      </w:r>
+    </w:p>
+    <w:p>
+      <w:pPr>
+        <w:rPr>
+          <w:color w:val="FF0000"/>
+        </w:rPr>
+      </w:pPr>
+      <w:r>
+        <w:rPr>
+          <w:color w:val="FF0000"/>
+        </w:rPr>
+        <w:t>$CON,MODE,256</w:t>
+      </w:r>
+      <w:r>
+        <w:rPr>
+          <w:color w:val="FF0000"/>
+        </w:rPr>
+        <w:t>*  ‘Sets Mode to MAV_MODE_MANUAL_DISARMED</w:t>
+      </w:r>
+    </w:p>
+    <w:p>
+      <w:pPr>
+        <w:rPr>
+          <w:color w:val="FF0000"/>
+        </w:rPr>
+      </w:pPr>
+    </w:p>
+    <w:p>
+      <w:pPr>
+        <w:rPr>
+          <w:color w:val="FF0000"/>
+        </w:rPr>
+      </w:pPr>
+    </w:p>
+    <w:p>
+      <w:pPr>
+        <w:rPr>
+          <w:color w:val="FF0000"/>
+        </w:rPr>
+      </w:pPr>
+    </w:p>
+    <w:p>
+      <w:pPr>
+        <w:rPr>
+          <w:color w:val="FF0000"/>
+        </w:rPr>
+      </w:pPr>
+      <w:r>
+        <w:rPr>
+          <w:i/>
+          <w:color w:val="FF0000"/>
+        </w:rPr>
+        <w:t>INF</w:t>
+      </w:r>
+      <w:r>
+        <w:rPr>
+          <w:color w:val="FF0000"/>
+        </w:rPr>
+        <w:t>: Informational Message</w:t>
+      </w:r>
+    </w:p>
+    <w:p>
+      <w:pPr>
+        <w:rPr>
+          <w:color w:val="FF0000"/>
+        </w:rPr>
+      </w:pPr>
+      <w:r>
+        <w:rPr>
+          <w:color w:val="FF0000"/>
+        </w:rPr>
+        <w:t>$INF, &lt;Message&gt;*</w:t>
+      </w:r>
+    </w:p>
+    <w:p>
+      <w:pPr>
+        <w:rPr>
+          <w:color w:val="FF0000"/>
+        </w:rPr>
+      </w:pPr>
+      <w:r>
+        <w:rPr>
+          <w:color w:val="FF0000"/>
+        </w:rPr>
+        <w:t>-Message:  Any information to be passed between Interface and Vehicle.</w:t>
+      </w:r>
+    </w:p>
+    <w:p>
+      <w:pPr>
+        <w:rPr>
+          <w:color w:val="FF0000"/>
+        </w:rPr>
+      </w:pPr>
+      <w:r>
+        <w:rPr>
+          <w:color w:val="FF0000"/>
+        </w:rPr>
+        <w:t> </w:t>
+      </w:r>
+    </w:p>
+    <w:p>
+      <w:pPr>
+        <w:rPr>
+          <w:color w:val="FF0000"/>
+        </w:rPr>
+      </w:pPr>
+      <w:r>
+        <w:rPr>
+          <w:i/>
+          <w:color w:val="FF0000"/>
+        </w:rPr>
+        <w:t>ERR</w:t>
+      </w:r>
+      <w:r>
+        <w:rPr>
+          <w:color w:val="FF0000"/>
+        </w:rPr>
+        <w:t>:  Error Message</w:t>
+      </w:r>
+    </w:p>
+    <w:p>
+      <w:pPr>
+        <w:rPr>
+          <w:color w:val="FF0000"/>
+        </w:rPr>
+      </w:pPr>
+      <w:r>
+        <w:rPr>
+          <w:color w:val="FF0000"/>
+        </w:rPr>
+        <w:t>$ERR,&lt;Error #&gt;*</w:t>
+      </w:r>
+    </w:p>
+    <w:p>
+      <w:pPr>
+        <w:rPr>
+          <w:color w:val="FF0000"/>
+        </w:rPr>
+      </w:pPr>
+      <w:r>
+        <w:rPr>
+          <w:color w:val="FF0000"/>
+        </w:rPr>
+        <w:t>-Error Number is Error Code as described in Documentation.</w:t>
+      </w:r>
+    </w:p>
+    <w:p>
+      <w:pPr>
+        <w:rPr>
+          <w:color w:val="FF0000"/>
+        </w:rPr>
+      </w:pPr>
+      <w:r>
+        <w:rPr>
+          <w:color w:val="FF0000"/>
+        </w:rPr>
+        <w:t>$ERROR,12345&amp;345*12</w:t>
+      </w:r>
+    </w:p>
+    <w:p>
+      <w:pPr>
+        <w:rPr>
+          <w:color w:val="FF0000"/>
+        </w:rPr>
+      </w:pPr>
+    </w:p>
+    <w:p>
+      <w:pPr>
+        <w:rPr>
+          <w:color w:val="FF0000"/>
+        </w:rPr>
+      </w:pPr>
+      <w:r>
+        <w:rPr>
+          <w:i/>
+          <w:color w:val="FF0000"/>
+        </w:rPr>
+        <w:t>MOT</w:t>
+      </w:r>
+      <w:r>
+        <w:rPr>
+          <w:i/>
+          <w:color w:val="FF0000"/>
+        </w:rPr>
+        <w:t xml:space="preserve">:  </w:t>
+      </w:r>
+      <w:r>
+        <w:rPr>
+          <w:color w:val="FF0000"/>
+        </w:rPr>
+        <w:t>Motor Control</w:t>
+      </w:r>
+    </w:p>
+    <w:p>
+      <w:pPr>
+        <w:rPr>
+          <w:color w:val="FF0000"/>
+        </w:rPr>
+      </w:pPr>
+      <w:r>
+        <w:rPr>
+          <w:color w:val="FF0000"/>
+        </w:rPr>
+        <w:t>$MOT</w:t>
+      </w:r>
+      <w:r>
+        <w:rPr>
+          <w:color w:val="FF0000"/>
+        </w:rPr>
+        <w:t>,&lt;Value 1&gt;|&lt;Value 2&gt;...&lt;Value n&gt;*</w:t>
+      </w:r>
+      <w:r>
+        <w:rPr>
+          <w:color w:val="FF0000"/>
+        </w:rPr>
+        <w:t xml:space="preserve">  </w:t>
+      </w:r>
+      <w:r>
+        <w:rPr>
+          <w:color w:val="FF0000"/>
+        </w:rPr>
+        <w:t>Value 1 - 4 is a PWM value from 0-</w:t>
+      </w:r>
+      <w:r>
+        <w:rPr>
+          <w:color w:val="FF0000"/>
+        </w:rPr>
+        <w:t>2000</w:t>
+      </w:r>
+      <w:r>
+        <w:rPr>
+          <w:color w:val="FF0000"/>
+        </w:rPr>
+        <w:t>.  *This packet controls each motor specifically.</w:t>
+      </w:r>
+    </w:p>
+    <w:p>
+      <w:pPr>
+        <w:rPr>
+          <w:color w:val="FF0000"/>
+        </w:rPr>
+      </w:pPr>
+      <w:r>
+        <w:rPr>
+          <w:color w:val="FF0000"/>
+        </w:rPr>
+        <w:t>$MOT,1000,1100,1900,2000*</w:t>
+      </w:r>
+    </w:p>
+    <w:p>
+      <w:pPr>
+        <w:rPr>
+          <w:color w:val="FF0000"/>
+        </w:rPr>
+      </w:pPr>
+    </w:p>
+    <w:p>
+      <w:pPr>
+        <w:rPr>
+          <w:color w:val="FF0000"/>
+        </w:rPr>
+      </w:pPr>
+      <w:r>
+        <w:rPr>
+          <w:color w:val="FF0000"/>
+        </w:rPr>
         <w:lastRenderedPageBreak/>
-        <w:t>“ADVANCED”: Command Device to enter ADVANCED Mode.</w:t>
-      </w:r>
-    </w:p>
-    <w:p>
-      <w:pPr>
-        <w:rPr>
-          <w:color w:val="FF0000"/>
-        </w:rPr>
-      </w:pPr>
-      <w:r>
-        <w:rPr>
-          <w:color w:val="FF0000"/>
-        </w:rPr>
-        <w:t>$CON,ADVANCED*</w:t>
-      </w:r>
-    </w:p>
-    <w:p>
-      <w:pPr>
-        <w:rPr>
-          <w:color w:val="FF0000"/>
-        </w:rPr>
-      </w:pPr>
-      <w:r>
-        <w:rPr>
-          <w:color w:val="FF0000"/>
-        </w:rPr>
-        <w:t>“MODE”: Command Device to change MODE based on the MAVLink Protocol:</w:t>
-      </w:r>
-    </w:p>
-    <w:p>
-      <w:pPr>
-        <w:rPr>
-          <w:color w:val="FF0000"/>
-        </w:rPr>
-      </w:pPr>
-      <w:r>
-        <w:rPr>
-          <w:color w:val="FF0000"/>
-        </w:rPr>
-        <w:t>$CON,MODE,256</w:t>
-      </w:r>
-      <w:r>
-        <w:rPr>
-          <w:color w:val="FF0000"/>
-        </w:rPr>
-        <w:t>*  ‘Sets Mode to MAV_MODE_MANUAL_DISARMED</w:t>
-      </w:r>
-    </w:p>
-    <w:p>
-      <w:pPr>
-        <w:rPr>
-          <w:color w:val="FF0000"/>
-        </w:rPr>
-      </w:pPr>
-    </w:p>
-    <w:p>
-      <w:pPr>
-        <w:rPr>
-          <w:color w:val="FF0000"/>
-        </w:rPr>
-      </w:pPr>
-    </w:p>
-    <w:p>
-      <w:pPr>
-        <w:rPr>
-          <w:color w:val="FF0000"/>
-        </w:rPr>
-      </w:pPr>
+        <w:t> </w:t>
+      </w:r>
     </w:p>
     <w:p>
       <w:pPr>
@@ -4009,222 +4100,611 @@
           <w:i/>
           <w:color w:val="FF0000"/>
         </w:rPr>
-        <w:t>INF</w:t>
-      </w:r>
-      <w:r>
-        <w:rPr>
-          <w:color w:val="FF0000"/>
-        </w:rPr>
-        <w:t>: Informational Message</w:t>
-      </w:r>
-    </w:p>
-    <w:p>
-      <w:pPr>
-        <w:rPr>
-          <w:color w:val="FF0000"/>
-        </w:rPr>
-      </w:pPr>
-      <w:r>
-        <w:rPr>
-          <w:color w:val="FF0000"/>
-        </w:rPr>
-        <w:t>$INF, &lt;Message&gt;*</w:t>
-      </w:r>
-    </w:p>
-    <w:p>
-      <w:pPr>
-        <w:rPr>
-          <w:color w:val="FF0000"/>
-        </w:rPr>
-      </w:pPr>
-      <w:r>
-        <w:rPr>
-          <w:color w:val="FF0000"/>
-        </w:rPr>
-        <w:t>-Message:  Any information to be passed between Interface and Vehicle.</w:t>
-      </w:r>
-    </w:p>
-    <w:p>
-      <w:pPr>
-        <w:rPr>
-          <w:color w:val="FF0000"/>
-        </w:rPr>
-      </w:pPr>
-      <w:r>
-        <w:rPr>
-          <w:color w:val="FF0000"/>
-        </w:rPr>
-        <w:t> </w:t>
-      </w:r>
-    </w:p>
-    <w:p>
-      <w:pPr>
-        <w:rPr>
-          <w:color w:val="FF0000"/>
-        </w:rPr>
-      </w:pPr>
-      <w:r>
+        <w:t>NET</w:t>
+      </w:r>
+      <w:r>
+        <w:rPr>
+          <w:color w:val="FF0000"/>
+        </w:rPr>
+        <w:t>: Network Messages</w:t>
+      </w:r>
+    </w:p>
+    <w:p>
+      <w:pPr>
+        <w:rPr>
+          <w:color w:val="FF0000"/>
+        </w:rPr>
+      </w:pPr>
+      <w:r>
+        <w:rPr>
+          <w:color w:val="FF0000"/>
+        </w:rPr>
+        <w:t>$NET,&lt;Message&gt;|,&lt;Value&gt;*</w:t>
+      </w:r>
+    </w:p>
+    <w:p>
+      <w:pPr>
+        <w:rPr>
+          <w:color w:val="FF0000"/>
+        </w:rPr>
+      </w:pPr>
+      <w:r>
+        <w:rPr>
+          <w:color w:val="FF0000"/>
+        </w:rPr>
+        <w:t>-Message:</w:t>
+      </w:r>
+    </w:p>
+    <w:p>
+      <w:pPr>
+        <w:rPr>
+          <w:color w:val="FF0000"/>
+        </w:rPr>
+      </w:pPr>
+      <w:r>
+        <w:rPr>
+          <w:color w:val="FF0000"/>
+        </w:rPr>
+        <w:t>"ACK", Message is received and acknowledged.</w:t>
+      </w:r>
+    </w:p>
+    <w:p>
+      <w:pPr>
+        <w:rPr>
+          <w:color w:val="FF0000"/>
+        </w:rPr>
+      </w:pPr>
+      <w:r>
+        <w:rPr>
+          <w:color w:val="FF0000"/>
+        </w:rPr>
+        <w:t>$NET,NCK</w:t>
+      </w:r>
+      <w:r>
+        <w:rPr>
+          <w:color w:val="FF0000"/>
+        </w:rPr>
+        <w:t>*12</w:t>
+      </w:r>
+    </w:p>
+    <w:p>
+      <w:pPr>
+        <w:rPr>
+          <w:color w:val="FF0000"/>
+        </w:rPr>
+      </w:pPr>
+      <w:r>
+        <w:rPr>
+          <w:color w:val="FF0000"/>
+        </w:rPr>
+        <w:t>"NCK", Message was not received correctly and is not acknowledged.</w:t>
+      </w:r>
+    </w:p>
+    <w:p>
+      <w:pPr>
+        <w:rPr>
+          <w:color w:val="FF0000"/>
+        </w:rPr>
+      </w:pPr>
+      <w:r>
+        <w:rPr>
+          <w:color w:val="FF0000"/>
+        </w:rPr>
+        <w:t>$NET,ACK&amp;345*12</w:t>
+      </w:r>
+    </w:p>
+    <w:p>
+      <w:pPr>
+        <w:rPr>
+          <w:color w:val="FF0000"/>
+        </w:rPr>
+      </w:pPr>
+      <w:r>
+        <w:rPr>
+          <w:color w:val="FF0000"/>
+        </w:rPr>
+        <w:t>"TEST": Performs Network Test, Vehicle Should respond back with: "$NET,ACK*"</w:t>
+      </w:r>
+    </w:p>
+    <w:p>
+      <w:pPr>
+        <w:rPr>
+          <w:color w:val="FF0000"/>
+        </w:rPr>
+      </w:pPr>
+      <w:r>
+        <w:rPr>
+          <w:color w:val="FF0000"/>
+        </w:rPr>
+        <w:t>$NET,TEST&amp;345*12</w:t>
+      </w:r>
+    </w:p>
+    <w:p>
+      <w:pPr>
+        <w:rPr>
+          <w:color w:val="FF0000"/>
+        </w:rPr>
+      </w:pPr>
+      <w:r>
+        <w:rPr>
+          <w:color w:val="FF0000"/>
+        </w:rPr>
+        <w:t>“ID”: Network ID, where Value is the Channel between 0x00 and 0xFF.</w:t>
+      </w:r>
+    </w:p>
+    <w:p>
+      <w:pPr>
+        <w:rPr>
+          <w:color w:val="FF0000"/>
+        </w:rPr>
+      </w:pPr>
+      <w:r>
+        <w:rPr>
+          <w:color w:val="FF0000"/>
+        </w:rPr>
+        <w:t>$NET,ID,255&amp;345*12</w:t>
+      </w:r>
+    </w:p>
+    <w:p>
+      <w:pPr>
+        <w:rPr>
+          <w:color w:val="FF0000"/>
+        </w:rPr>
+      </w:pPr>
+      <w:r>
+        <w:rPr>
+          <w:color w:val="FF0000"/>
+        </w:rPr>
+        <w:t>“BAUD”: Network Baud Rate, where Value is the Baud Rate.</w:t>
+      </w:r>
+    </w:p>
+    <w:p>
+      <w:pPr>
+        <w:rPr>
+          <w:color w:val="FF0000"/>
+        </w:rPr>
+      </w:pPr>
+      <w:r>
+        <w:rPr>
+          <w:color w:val="FF0000"/>
+        </w:rPr>
+        <w:t>$NET,BAUD,1152&amp;345*12 </w:t>
+      </w:r>
+    </w:p>
+    <w:p>
+      <w:pPr>
+        <w:rPr>
+          <w:color w:val="FF0000"/>
+        </w:rPr>
+      </w:pPr>
+      <w:r>
+        <w:rPr>
+          <w:color w:val="FF0000"/>
+        </w:rPr>
+        <w:t>“HRT”, Heartbeat, where Value is the Heartbeat ID</w:t>
+      </w:r>
+    </w:p>
+    <w:p>
+      <w:pPr>
+        <w:rPr>
+          <w:color w:val="FF0000"/>
+        </w:rPr>
+      </w:pPr>
+      <w:r>
+        <w:rPr>
+          <w:color w:val="FF0000"/>
+        </w:rPr>
+        <w:t>$NET,HRTBT,122*</w:t>
+      </w:r>
+    </w:p>
+    <w:p>
+      <w:pPr>
+        <w:rPr>
+          <w:color w:val="FF0000"/>
+        </w:rPr>
+      </w:pPr>
+      <w:r>
+        <w:rPr>
+          <w:color w:val="FF0000"/>
+        </w:rPr>
+        <w:t>“TIME”,Time, where Value</w:t>
+      </w:r>
+      <w:r>
+        <w:rPr>
+          <w:color w:val="FF0000"/>
+        </w:rPr>
+        <w:t>1 thru Value3</w:t>
+      </w:r>
+      <w:r>
+        <w:rPr>
+          <w:color w:val="FF0000"/>
+        </w:rPr>
+        <w:t xml:space="preserve"> is the current GPS Time signal</w:t>
+      </w:r>
+      <w:r>
+        <w:rPr>
+          <w:color w:val="FF0000"/>
+        </w:rPr>
+        <w:t>, in hours,minutes,seconds, respectively.</w:t>
+      </w:r>
+    </w:p>
+    <w:p>
+      <w:pPr>
         <w:rPr>
           <w:i/>
           <w:color w:val="FF0000"/>
         </w:rPr>
-        <w:t>ERR</w:t>
-      </w:r>
-      <w:r>
-        <w:rPr>
-          <w:color w:val="FF0000"/>
-        </w:rPr>
-        <w:t>:  Error Message</w:t>
-      </w:r>
-    </w:p>
-    <w:p>
-      <w:pPr>
-        <w:rPr>
-          <w:color w:val="FF0000"/>
-        </w:rPr>
-      </w:pPr>
-      <w:r>
-        <w:rPr>
-          <w:color w:val="FF0000"/>
-        </w:rPr>
-        <w:t>$ERR,&lt;Error #&gt;*</w:t>
-      </w:r>
-    </w:p>
-    <w:p>
-      <w:pPr>
-        <w:rPr>
-          <w:color w:val="FF0000"/>
-        </w:rPr>
-      </w:pPr>
-      <w:r>
-        <w:rPr>
-          <w:color w:val="FF0000"/>
-        </w:rPr>
-        <w:t>-Error Number is Error Code as described in Documentation.</w:t>
-      </w:r>
-    </w:p>
-    <w:p>
-      <w:pPr>
-        <w:rPr>
-          <w:color w:val="FF0000"/>
-        </w:rPr>
-      </w:pPr>
-      <w:r>
-        <w:rPr>
-          <w:color w:val="FF0000"/>
-        </w:rPr>
-        <w:t>$ERROR,12345&amp;345*12</w:t>
-      </w:r>
-    </w:p>
-    <w:p>
-      <w:pPr>
-        <w:rPr>
-          <w:color w:val="FF0000"/>
-        </w:rPr>
-      </w:pPr>
-    </w:p>
-    <w:p>
-      <w:pPr>
-        <w:rPr>
-          <w:color w:val="FF0000"/>
-        </w:rPr>
-      </w:pPr>
+      </w:pPr>
+      <w:r>
+        <w:rPr>
+          <w:color w:val="FF0000"/>
+        </w:rPr>
+        <w:t>$NET,TIME,</w:t>
+      </w:r>
+      <w:r>
+        <w:rPr>
+          <w:color w:val="FF0000"/>
+        </w:rPr>
+        <w:t>17,38,17</w:t>
+      </w:r>
+      <w:r>
+        <w:rPr>
+          <w:color w:val="FF0000"/>
+        </w:rPr>
+        <w:t>*</w:t>
+      </w:r>
+      <w:r>
+        <w:rPr>
+          <w:color w:val="FF0000"/>
+        </w:rPr>
+        <w:t xml:space="preserve">  </w:t>
+      </w:r>
       <w:r>
         <w:rPr>
           <w:i/>
           <w:color w:val="FF0000"/>
         </w:rPr>
-        <w:t>MOT</w:t>
-      </w:r>
+        <w:t>NOTE:  This represents the time: 5:38 PM and 17 seconds.</w:t>
+      </w:r>
+    </w:p>
+    <w:p>
+      <w:pPr>
+        <w:rPr>
+          <w:color w:val="FF0000"/>
+        </w:rPr>
+      </w:pPr>
+    </w:p>
+    <w:p>
+      <w:pPr>
+        <w:rPr>
+          <w:color w:val="FF0000"/>
+        </w:rPr>
+      </w:pPr>
+    </w:p>
+    <w:p>
+      <w:pPr>
+        <w:rPr>
+          <w:color w:val="FF0000"/>
+        </w:rPr>
+      </w:pPr>
+    </w:p>
+    <w:p>
+      <w:pPr>
+        <w:rPr>
+          <w:color w:val="FF0000"/>
+        </w:rPr>
+      </w:pPr>
       <w:r>
         <w:rPr>
           <w:i/>
           <w:color w:val="FF0000"/>
         </w:rPr>
-        <w:t xml:space="preserve">:  </w:t>
-      </w:r>
-      <w:r>
-        <w:rPr>
-          <w:color w:val="FF0000"/>
-        </w:rPr>
-        <w:t>Motor Control</w:t>
-      </w:r>
-    </w:p>
-    <w:p>
-      <w:pPr>
-        <w:rPr>
-          <w:color w:val="FF0000"/>
-        </w:rPr>
-      </w:pPr>
-      <w:r>
-        <w:rPr>
-          <w:color w:val="FF0000"/>
-        </w:rPr>
-        <w:t>$MOT</w:t>
-      </w:r>
-      <w:r>
-        <w:rPr>
-          <w:color w:val="FF0000"/>
-        </w:rPr>
-        <w:t>,&lt;Value 1&gt;|&lt;Value 2&gt;...&lt;Value n&gt;*</w:t>
-      </w:r>
-      <w:r>
-        <w:rPr>
-          <w:color w:val="FF0000"/>
-        </w:rPr>
-        <w:t xml:space="preserve">  </w:t>
-      </w:r>
-      <w:r>
-        <w:rPr>
-          <w:color w:val="FF0000"/>
-        </w:rPr>
-        <w:t>Value 1 - 4 is a PWM value from 0-</w:t>
-      </w:r>
-      <w:r>
-        <w:rPr>
-          <w:color w:val="FF0000"/>
-        </w:rPr>
-        <w:t>2000</w:t>
-      </w:r>
-      <w:r>
-        <w:rPr>
-          <w:color w:val="FF0000"/>
-        </w:rPr>
-        <w:t>.  *This packet controls each motor specifically.</w:t>
-      </w:r>
-    </w:p>
-    <w:p>
-      <w:pPr>
-        <w:rPr>
-          <w:color w:val="FF0000"/>
-        </w:rPr>
-      </w:pPr>
-      <w:r>
-        <w:rPr>
-          <w:color w:val="FF0000"/>
-        </w:rPr>
-        <w:t>$MOT,1000,1100,1900,2000*</w:t>
-      </w:r>
-    </w:p>
-    <w:p>
-      <w:pPr>
-        <w:rPr>
-          <w:color w:val="FF0000"/>
-        </w:rPr>
-      </w:pPr>
-    </w:p>
-    <w:p>
-      <w:pPr>
-        <w:rPr>
-          <w:color w:val="FF0000"/>
-        </w:rPr>
-      </w:pPr>
-      <w:r>
-        <w:rPr>
-          <w:color w:val="FF0000"/>
-        </w:rPr>
-        <w:t> </w:t>
-      </w:r>
+        <w:t>SEN</w:t>
+      </w:r>
+      <w:r>
+        <w:rPr>
+          <w:color w:val="FF0000"/>
+        </w:rPr>
+        <w:t>: Sensor Data</w:t>
+      </w:r>
+    </w:p>
+    <w:p>
+      <w:pPr>
+        <w:rPr>
+          <w:color w:val="FF0000"/>
+        </w:rPr>
+      </w:pPr>
+      <w:r>
+        <w:rPr>
+          <w:color w:val="FF0000"/>
+        </w:rPr>
+        <w:t>$SEN,&lt;Sensor Type&gt;,&lt;Value 1&gt;,|&lt;Value 2&gt;, …&lt;Value n&gt;*</w:t>
+      </w:r>
+    </w:p>
+    <w:p>
+      <w:pPr>
+        <w:rPr>
+          <w:color w:val="FF0000"/>
+        </w:rPr>
+      </w:pPr>
+      <w:r>
+        <w:rPr>
+          <w:color w:val="FF0000"/>
+        </w:rPr>
+        <w:t>-Sensor Types:</w:t>
+      </w:r>
+    </w:p>
+    <w:p>
+      <w:pPr>
+        <w:rPr>
+          <w:color w:val="FF0000"/>
+        </w:rPr>
+      </w:pPr>
+      <w:r>
+        <w:rPr>
+          <w:color w:val="FF0000"/>
+        </w:rPr>
+        <w:t>"ACC": Value 1 - x axis, Value 2 - y axis, Value 3 - z axis, in meters/second^2.</w:t>
+      </w:r>
+    </w:p>
+    <w:p>
+      <w:pPr>
+        <w:rPr>
+          <w:color w:val="FF0000"/>
+        </w:rPr>
+      </w:pPr>
+      <w:r>
+        <w:rPr>
+          <w:color w:val="FF0000"/>
+        </w:rPr>
+        <w:t>$SEN,ACC,0000,1111,2222*12</w:t>
+      </w:r>
+    </w:p>
+    <w:p>
+      <w:pPr>
+        <w:rPr>
+          <w:color w:val="FF0000"/>
+        </w:rPr>
+      </w:pPr>
+      <w:r>
+        <w:rPr>
+          <w:color w:val="FF0000"/>
+        </w:rPr>
+        <w:t>"CMP":  Value 1 - heading, in degrees.</w:t>
+      </w:r>
+    </w:p>
+    <w:p>
+      <w:pPr>
+        <w:rPr>
+          <w:color w:val="FF0000"/>
+        </w:rPr>
+      </w:pPr>
+      <w:r>
+        <w:rPr>
+          <w:color w:val="FF0000"/>
+        </w:rPr>
+        <w:t>$SEN,CMP,000$345*12</w:t>
+      </w:r>
+    </w:p>
+    <w:p>
+      <w:pPr>
+        <w:rPr>
+          <w:color w:val="FF0000"/>
+        </w:rPr>
+      </w:pPr>
+      <w:r>
+        <w:rPr>
+          <w:color w:val="FF0000"/>
+        </w:rPr>
+        <w:t xml:space="preserve">"ULT":  Value n - Ultrasonic Distance for Sensor n, in </w:t>
+      </w:r>
+      <w:r>
+        <w:rPr>
+          <w:color w:val="FF0000"/>
+        </w:rPr>
+        <w:t>inches</w:t>
+      </w:r>
+      <w:r>
+        <w:rPr>
+          <w:color w:val="FF0000"/>
+        </w:rPr>
+        <w:t>.</w:t>
+      </w:r>
+    </w:p>
+    <w:p>
+      <w:pPr>
+        <w:rPr>
+          <w:color w:val="FF0000"/>
+        </w:rPr>
+      </w:pPr>
+      <w:r>
+        <w:rPr>
+          <w:color w:val="FF0000"/>
+        </w:rPr>
+        <w:t>$SEN,ULT,000,111,222,333,444</w:t>
+      </w:r>
+      <w:r>
+        <w:rPr>
+          <w:color w:val="FF0000"/>
+        </w:rPr>
+        <w:t>,555</w:t>
+      </w:r>
+      <w:r>
+        <w:rPr>
+          <w:color w:val="FF0000"/>
+        </w:rPr>
+        <w:t>*</w:t>
+      </w:r>
+    </w:p>
+    <w:p>
+      <w:pPr>
+        <w:rPr>
+          <w:color w:val="FF0000"/>
+        </w:rPr>
+      </w:pPr>
+      <w:r>
+        <w:rPr>
+          <w:color w:val="FF0000"/>
+        </w:rPr>
+        <w:t>"GYR":  Value 1 - yaw, Value 2 - roll, Value 3 - pitch, in degrees/second.</w:t>
+      </w:r>
+    </w:p>
+    <w:p>
+      <w:pPr>
+        <w:rPr>
+          <w:color w:val="FF0000"/>
+        </w:rPr>
+      </w:pPr>
+      <w:r>
+        <w:rPr>
+          <w:color w:val="FF0000"/>
+        </w:rPr>
+        <w:t>$SEN,GYR,0000,1111,2222*12</w:t>
+      </w:r>
+    </w:p>
+    <w:p>
+      <w:pPr>
+        <w:rPr>
+          <w:color w:val="FF0000"/>
+        </w:rPr>
+      </w:pPr>
+      <w:r>
+        <w:rPr>
+          <w:color w:val="FF0000"/>
+        </w:rPr>
+        <w:t>"ENC":  Value n - Motor Speed for Encoder n, in revolutions per minute.</w:t>
+      </w:r>
+    </w:p>
+    <w:p>
+      <w:pPr>
+        <w:rPr>
+          <w:color w:val="FF0000"/>
+        </w:rPr>
+      </w:pPr>
+      <w:r>
+        <w:rPr>
+          <w:color w:val="FF0000"/>
+        </w:rPr>
+        <w:t>$SEN,ENC,0000,1111,2222,3333*12</w:t>
+      </w:r>
+    </w:p>
+    <w:p>
+      <w:pPr>
+        <w:rPr>
+          <w:color w:val="FF0000"/>
+        </w:rPr>
+      </w:pPr>
+      <w:r>
+        <w:rPr>
+          <w:color w:val="FF0000"/>
+        </w:rPr>
+        <w:t>"ALT":  Value 1:  Altitude in meters</w:t>
+      </w:r>
+    </w:p>
+    <w:p>
+      <w:pPr>
+        <w:rPr>
+          <w:color w:val="FF0000"/>
+        </w:rPr>
+      </w:pPr>
+      <w:r>
+        <w:rPr>
+          <w:color w:val="FF0000"/>
+        </w:rPr>
+        <w:t>$SEN,ALT,123&amp;345*12</w:t>
+      </w:r>
+    </w:p>
+    <w:p>
+      <w:pPr>
+        <w:rPr>
+          <w:color w:val="FF0000"/>
+        </w:rPr>
+      </w:pPr>
+      <w:r>
+        <w:rPr>
+          <w:color w:val="FF0000"/>
+        </w:rPr>
+        <w:t>"INU":  Value 1 - x-axis displacement, Value 2 - y-axis displacement, Value 3 - z-axis displacement, in meters.  Value 4 - Pitch Angle, Value 5 - Roll Angle, Value 6 - Yaw Angle, in Degrees.</w:t>
+      </w:r>
+    </w:p>
+    <w:p>
+      <w:pPr>
+        <w:rPr>
+          <w:color w:val="FF0000"/>
+        </w:rPr>
+      </w:pPr>
+      <w:r>
+        <w:rPr>
+          <w:color w:val="FF0000"/>
+        </w:rPr>
+        <w:t>$SEN,INU,0000,1111,2222,3333,4444,5555*12</w:t>
+      </w:r>
+    </w:p>
+    <w:p>
+      <w:pPr>
+        <w:rPr>
+          <w:color w:val="FF0000"/>
+        </w:rPr>
+      </w:pPr>
+      <w:r>
+        <w:rPr>
+          <w:color w:val="FF0000"/>
+        </w:rPr>
+        <w:t>"GPS":  Value 1 - Time, Value 2 - Latitude, Value 3 - Longitude, Value 4 - Altitude.</w:t>
+      </w:r>
+    </w:p>
+    <w:p>
+      <w:pPr>
+        <w:rPr>
+          <w:color w:val="FF0000"/>
+        </w:rPr>
+      </w:pPr>
+      <w:r>
+        <w:rPr>
+          <w:color w:val="FF0000"/>
+        </w:rPr>
+        <w:t>$SEN,GPS,000000,111111,222222,333333*12 </w:t>
+      </w:r>
+    </w:p>
+    <w:p>
+      <w:pPr>
+        <w:rPr>
+          <w:color w:val="FF0000"/>
+        </w:rPr>
+      </w:pPr>
+      <w:r>
+        <w:rPr>
+          <w:color w:val="FF0000"/>
+        </w:rPr>
+        <w:t>"PWMIN":  Values 1-4 are PWM Values ranging from 1000 to 2000</w:t>
+      </w:r>
+    </w:p>
+    <w:p>
+      <w:pPr>
+        <w:rPr>
+          <w:color w:val="FF0000"/>
+        </w:rPr>
+      </w:pPr>
+      <w:r>
+        <w:rPr>
+          <w:color w:val="FF0000"/>
+        </w:rPr>
+        <w:t>$PWMIN,1100,1300,1500,1700* </w:t>
+      </w:r>
+    </w:p>
+    <w:p>
+      <w:pPr>
+        <w:rPr>
+          <w:color w:val="FF0000"/>
+        </w:rPr>
+      </w:pPr>
+    </w:p>
+    <w:p>
+      <w:pPr>
+        <w:rPr>
+          <w:color w:val="FF0000"/>
+        </w:rPr>
+      </w:pPr>
     </w:p>
     <w:p>
       <w:pPr>
@@ -4237,26 +4717,26 @@
           <w:i/>
           <w:color w:val="FF0000"/>
         </w:rPr>
-        <w:t>NET</w:t>
-      </w:r>
-      <w:r>
-        <w:rPr>
-          <w:color w:val="FF0000"/>
-        </w:rPr>
-        <w:t>: Network Messages</w:t>
-      </w:r>
-    </w:p>
-    <w:p>
-      <w:pPr>
-        <w:rPr>
-          <w:color w:val="FF0000"/>
-        </w:rPr>
-      </w:pPr>
-      <w:r>
-        <w:rPr>
-          <w:color w:val="FF0000"/>
-        </w:rPr>
-        <w:t>$NET,&lt;Message&gt;|,&lt;Value&gt;*</w:t>
+        <w:t>STA</w:t>
+      </w:r>
+      <w:r>
+        <w:rPr>
+          <w:color w:val="FF0000"/>
+        </w:rPr>
+        <w:t>: Status</w:t>
+      </w:r>
+    </w:p>
+    <w:p>
+      <w:pPr>
+        <w:rPr>
+          <w:color w:val="FF0000"/>
+        </w:rPr>
+      </w:pPr>
+      <w:r>
+        <w:rPr>
+          <w:color w:val="FF0000"/>
+        </w:rPr>
+        <w:t>$STA,&lt;Message&gt;|,&lt;Value&gt;*</w:t>
       </w:r>
     </w:p>
     <w:p>
@@ -4282,623 +4762,6 @@
         <w:rPr>
           <w:color w:val="FF0000"/>
         </w:rPr>
-        <w:t>"ACK", Message is received and acknowledged.</w:t>
-      </w:r>
-    </w:p>
-    <w:p>
-      <w:pPr>
-        <w:rPr>
-          <w:color w:val="FF0000"/>
-        </w:rPr>
-      </w:pPr>
-      <w:r>
-        <w:rPr>
-          <w:color w:val="FF0000"/>
-        </w:rPr>
-        <w:t>$NET,NCK</w:t>
-      </w:r>
-      <w:r>
-        <w:rPr>
-          <w:color w:val="FF0000"/>
-        </w:rPr>
-        <w:t>*12</w:t>
-      </w:r>
-    </w:p>
-    <w:p>
-      <w:pPr>
-        <w:rPr>
-          <w:color w:val="FF0000"/>
-        </w:rPr>
-      </w:pPr>
-      <w:r>
-        <w:rPr>
-          <w:color w:val="FF0000"/>
-        </w:rPr>
-        <w:t>"NCK", Message was not received correctly and is not acknowledged.</w:t>
-      </w:r>
-    </w:p>
-    <w:p>
-      <w:pPr>
-        <w:rPr>
-          <w:color w:val="FF0000"/>
-        </w:rPr>
-      </w:pPr>
-      <w:r>
-        <w:rPr>
-          <w:color w:val="FF0000"/>
-        </w:rPr>
-        <w:t>$NET,ACK&amp;345*12</w:t>
-      </w:r>
-    </w:p>
-    <w:p>
-      <w:pPr>
-        <w:rPr>
-          <w:color w:val="FF0000"/>
-        </w:rPr>
-      </w:pPr>
-      <w:r>
-        <w:rPr>
-          <w:color w:val="FF0000"/>
-        </w:rPr>
-        <w:t>"TEST": Performs Network Test, Vehicle Should respond back with: "$NET,ACK*"</w:t>
-      </w:r>
-    </w:p>
-    <w:p>
-      <w:pPr>
-        <w:rPr>
-          <w:color w:val="FF0000"/>
-        </w:rPr>
-      </w:pPr>
-      <w:r>
-        <w:rPr>
-          <w:color w:val="FF0000"/>
-        </w:rPr>
-        <w:t>$NET,TEST&amp;345*12</w:t>
-      </w:r>
-    </w:p>
-    <w:p>
-      <w:pPr>
-        <w:rPr>
-          <w:color w:val="FF0000"/>
-        </w:rPr>
-      </w:pPr>
-      <w:r>
-        <w:rPr>
-          <w:color w:val="FF0000"/>
-        </w:rPr>
-        <w:t>“ID”: Network ID, where Value is the Channel between 0x00 and 0xFF.</w:t>
-      </w:r>
-    </w:p>
-    <w:p>
-      <w:pPr>
-        <w:rPr>
-          <w:color w:val="FF0000"/>
-        </w:rPr>
-      </w:pPr>
-      <w:r>
-        <w:rPr>
-          <w:color w:val="FF0000"/>
-        </w:rPr>
-        <w:t>$NET,ID,255&amp;345*12</w:t>
-      </w:r>
-    </w:p>
-    <w:p>
-      <w:pPr>
-        <w:rPr>
-          <w:color w:val="FF0000"/>
-        </w:rPr>
-      </w:pPr>
-      <w:r>
-        <w:rPr>
-          <w:color w:val="FF0000"/>
-        </w:rPr>
-        <w:t>“BAUD”: Network Baud Rate, where Value is the Baud Rate.</w:t>
-      </w:r>
-    </w:p>
-    <w:p>
-      <w:pPr>
-        <w:rPr>
-          <w:color w:val="FF0000"/>
-        </w:rPr>
-      </w:pPr>
-      <w:r>
-        <w:rPr>
-          <w:color w:val="FF0000"/>
-        </w:rPr>
-        <w:t>$NET,BAUD,1152&amp;345*12 </w:t>
-      </w:r>
-    </w:p>
-    <w:p>
-      <w:pPr>
-        <w:rPr>
-          <w:color w:val="FF0000"/>
-        </w:rPr>
-      </w:pPr>
-      <w:r>
-        <w:rPr>
-          <w:color w:val="FF0000"/>
-        </w:rPr>
-        <w:t>“HRT”, Heartbeat, where Value is the Heartbeat ID</w:t>
-      </w:r>
-    </w:p>
-    <w:p>
-      <w:pPr>
-        <w:rPr>
-          <w:color w:val="FF0000"/>
-        </w:rPr>
-      </w:pPr>
-      <w:r>
-        <w:rPr>
-          <w:color w:val="FF0000"/>
-        </w:rPr>
-        <w:t>$NET,HRTBT,122*</w:t>
-      </w:r>
-    </w:p>
-    <w:p>
-      <w:pPr>
-        <w:rPr>
-          <w:color w:val="FF0000"/>
-        </w:rPr>
-      </w:pPr>
-      <w:r>
-        <w:rPr>
-          <w:color w:val="FF0000"/>
-        </w:rPr>
-        <w:t>“TIME”,Time, where Value</w:t>
-      </w:r>
-      <w:r>
-        <w:rPr>
-          <w:color w:val="FF0000"/>
-        </w:rPr>
-        <w:t>1 thru Value3</w:t>
-      </w:r>
-      <w:r>
-        <w:rPr>
-          <w:color w:val="FF0000"/>
-        </w:rPr>
-        <w:t xml:space="preserve"> is the current GPS Time signal</w:t>
-      </w:r>
-      <w:r>
-        <w:rPr>
-          <w:color w:val="FF0000"/>
-        </w:rPr>
-        <w:t>, in hours,minutes,seconds, respectively.</w:t>
-      </w:r>
-    </w:p>
-    <w:p>
-      <w:pPr>
-        <w:rPr>
-          <w:i/>
-          <w:color w:val="FF0000"/>
-        </w:rPr>
-      </w:pPr>
-      <w:r>
-        <w:rPr>
-          <w:color w:val="FF0000"/>
-        </w:rPr>
-        <w:t>$NET,TIME,</w:t>
-      </w:r>
-      <w:r>
-        <w:rPr>
-          <w:color w:val="FF0000"/>
-        </w:rPr>
-        <w:t>17,38,17</w:t>
-      </w:r>
-      <w:r>
-        <w:rPr>
-          <w:color w:val="FF0000"/>
-        </w:rPr>
-        <w:t>*</w:t>
-      </w:r>
-      <w:r>
-        <w:rPr>
-          <w:color w:val="FF0000"/>
-        </w:rPr>
-        <w:t xml:space="preserve">  </w:t>
-      </w:r>
-      <w:r>
-        <w:rPr>
-          <w:i/>
-          <w:color w:val="FF0000"/>
-        </w:rPr>
-        <w:t>NOTE:  This represents the time: 5:38 PM and 17 seconds.</w:t>
-      </w:r>
-    </w:p>
-    <w:p>
-      <w:pPr>
-        <w:rPr>
-          <w:color w:val="FF0000"/>
-        </w:rPr>
-      </w:pPr>
-    </w:p>
-    <w:p>
-      <w:pPr>
-        <w:rPr>
-          <w:color w:val="FF0000"/>
-        </w:rPr>
-      </w:pPr>
-    </w:p>
-    <w:p>
-      <w:pPr>
-        <w:rPr>
-          <w:color w:val="FF0000"/>
-        </w:rPr>
-      </w:pPr>
-    </w:p>
-    <w:p>
-      <w:pPr>
-        <w:rPr>
-          <w:color w:val="FF0000"/>
-        </w:rPr>
-      </w:pPr>
-      <w:r>
-        <w:rPr>
-          <w:i/>
-          <w:color w:val="FF0000"/>
-        </w:rPr>
-        <w:t>SEN</w:t>
-      </w:r>
-      <w:r>
-        <w:rPr>
-          <w:color w:val="FF0000"/>
-        </w:rPr>
-        <w:t>: Sensor Data</w:t>
-      </w:r>
-    </w:p>
-    <w:p>
-      <w:pPr>
-        <w:rPr>
-          <w:color w:val="FF0000"/>
-        </w:rPr>
-      </w:pPr>
-      <w:r>
-        <w:rPr>
-          <w:color w:val="FF0000"/>
-        </w:rPr>
-        <w:t>$SEN,&lt;Sensor Type&gt;,&lt;Value 1&gt;,|&lt;Value 2&gt;, …&lt;Value n&gt;*</w:t>
-      </w:r>
-    </w:p>
-    <w:p>
-      <w:pPr>
-        <w:rPr>
-          <w:color w:val="FF0000"/>
-        </w:rPr>
-      </w:pPr>
-      <w:r>
-        <w:rPr>
-          <w:color w:val="FF0000"/>
-        </w:rPr>
-        <w:t>-Sensor Types:</w:t>
-      </w:r>
-    </w:p>
-    <w:p>
-      <w:pPr>
-        <w:rPr>
-          <w:color w:val="FF0000"/>
-        </w:rPr>
-      </w:pPr>
-      <w:r>
-        <w:rPr>
-          <w:color w:val="FF0000"/>
-        </w:rPr>
-        <w:t>"ACC": Value 1 - x axis, Value 2 - y axis, Value 3 - z axis, in meters/second^2.</w:t>
-      </w:r>
-    </w:p>
-    <w:p>
-      <w:pPr>
-        <w:rPr>
-          <w:color w:val="FF0000"/>
-        </w:rPr>
-      </w:pPr>
-      <w:r>
-        <w:rPr>
-          <w:color w:val="FF0000"/>
-        </w:rPr>
-        <w:t>$SEN,ACC,0000,1111,2222*12</w:t>
-      </w:r>
-    </w:p>
-    <w:p>
-      <w:pPr>
-        <w:rPr>
-          <w:color w:val="FF0000"/>
-        </w:rPr>
-      </w:pPr>
-      <w:r>
-        <w:rPr>
-          <w:color w:val="FF0000"/>
-        </w:rPr>
-        <w:t>"CMP":  Value 1 - heading, in degrees.</w:t>
-      </w:r>
-    </w:p>
-    <w:p>
-      <w:pPr>
-        <w:rPr>
-          <w:color w:val="FF0000"/>
-        </w:rPr>
-      </w:pPr>
-      <w:r>
-        <w:rPr>
-          <w:color w:val="FF0000"/>
-        </w:rPr>
-        <w:t>$SEN,CMP,000$345*12</w:t>
-      </w:r>
-    </w:p>
-    <w:p>
-      <w:pPr>
-        <w:rPr>
-          <w:color w:val="FF0000"/>
-        </w:rPr>
-      </w:pPr>
-      <w:r>
-        <w:rPr>
-          <w:color w:val="FF0000"/>
-        </w:rPr>
-        <w:t xml:space="preserve">"ULT":  Value n - Ultrasonic Distance for Sensor n, in </w:t>
-      </w:r>
-      <w:r>
-        <w:rPr>
-          <w:color w:val="FF0000"/>
-        </w:rPr>
-        <w:t>inches</w:t>
-      </w:r>
-      <w:r>
-        <w:rPr>
-          <w:color w:val="FF0000"/>
-        </w:rPr>
-        <w:t>.</w:t>
-      </w:r>
-    </w:p>
-    <w:p>
-      <w:pPr>
-        <w:rPr>
-          <w:color w:val="FF0000"/>
-        </w:rPr>
-      </w:pPr>
-      <w:r>
-        <w:rPr>
-          <w:color w:val="FF0000"/>
-        </w:rPr>
-        <w:t>$SEN,ULT,000,111,222,333,444</w:t>
-      </w:r>
-      <w:r>
-        <w:rPr>
-          <w:color w:val="FF0000"/>
-        </w:rPr>
-        <w:t>,555</w:t>
-      </w:r>
-      <w:r>
-        <w:rPr>
-          <w:color w:val="FF0000"/>
-        </w:rPr>
-        <w:t>*</w:t>
-      </w:r>
-    </w:p>
-    <w:p>
-      <w:pPr>
-        <w:rPr>
-          <w:color w:val="FF0000"/>
-        </w:rPr>
-      </w:pPr>
-      <w:r>
-        <w:rPr>
-          <w:color w:val="FF0000"/>
-        </w:rPr>
-        <w:t>"GYR":  Value 1 - yaw, Value 2 - roll, Value 3 - pitch, in degrees/second.</w:t>
-      </w:r>
-    </w:p>
-    <w:p>
-      <w:pPr>
-        <w:rPr>
-          <w:color w:val="FF0000"/>
-        </w:rPr>
-      </w:pPr>
-      <w:r>
-        <w:rPr>
-          <w:color w:val="FF0000"/>
-        </w:rPr>
-        <w:t>$SEN,GYR,0000,1111,2222*12</w:t>
-      </w:r>
-    </w:p>
-    <w:p>
-      <w:pPr>
-        <w:rPr>
-          <w:color w:val="FF0000"/>
-        </w:rPr>
-      </w:pPr>
-      <w:r>
-        <w:rPr>
-          <w:color w:val="FF0000"/>
-        </w:rPr>
-        <w:t>"ENC":  Value n - Motor Speed for Encoder n, in revolutions per minute.</w:t>
-      </w:r>
-    </w:p>
-    <w:p>
-      <w:pPr>
-        <w:rPr>
-          <w:color w:val="FF0000"/>
-        </w:rPr>
-      </w:pPr>
-      <w:r>
-        <w:rPr>
-          <w:color w:val="FF0000"/>
-        </w:rPr>
-        <w:t>$SEN,ENC,0000,1111,2222,3333*12</w:t>
-      </w:r>
-    </w:p>
-    <w:p>
-      <w:pPr>
-        <w:rPr>
-          <w:color w:val="FF0000"/>
-        </w:rPr>
-      </w:pPr>
-      <w:r>
-        <w:rPr>
-          <w:color w:val="FF0000"/>
-        </w:rPr>
-        <w:t>"ALT":  Value 1:  Altitude in meters</w:t>
-      </w:r>
-    </w:p>
-    <w:p>
-      <w:pPr>
-        <w:rPr>
-          <w:color w:val="FF0000"/>
-        </w:rPr>
-      </w:pPr>
-      <w:r>
-        <w:rPr>
-          <w:color w:val="FF0000"/>
-        </w:rPr>
-        <w:t>$SEN,ALT,123&amp;345*12</w:t>
-      </w:r>
-    </w:p>
-    <w:p>
-      <w:pPr>
-        <w:rPr>
-          <w:color w:val="FF0000"/>
-        </w:rPr>
-      </w:pPr>
-      <w:r>
-        <w:rPr>
-          <w:color w:val="FF0000"/>
-        </w:rPr>
-        <w:t>"INU":  Value 1 - x-axis displacement, Value 2 - y-axis displacement, Value 3 - z-axis displacement, in meters.  Value 4 - Pitch Angle, Value 5 - Roll Angle, Value 6 - Yaw Angle, in Degrees.</w:t>
-      </w:r>
-    </w:p>
-    <w:p>
-      <w:pPr>
-        <w:rPr>
-          <w:color w:val="FF0000"/>
-        </w:rPr>
-      </w:pPr>
-      <w:r>
-        <w:rPr>
-          <w:color w:val="FF0000"/>
-        </w:rPr>
-        <w:t>$SEN,INU,0000,1111,2222,3333,4444,5555*12</w:t>
-      </w:r>
-    </w:p>
-    <w:p>
-      <w:pPr>
-        <w:rPr>
-          <w:color w:val="FF0000"/>
-        </w:rPr>
-      </w:pPr>
-      <w:r>
-        <w:rPr>
-          <w:color w:val="FF0000"/>
-        </w:rPr>
-        <w:t>"GPS":  Value 1 - Time, Value 2 - Latitude, Value 3 - Longitude, Value 4 - Altitude.</w:t>
-      </w:r>
-    </w:p>
-    <w:p>
-      <w:pPr>
-        <w:rPr>
-          <w:color w:val="FF0000"/>
-        </w:rPr>
-      </w:pPr>
-      <w:r>
-        <w:rPr>
-          <w:color w:val="FF0000"/>
-        </w:rPr>
-        <w:t>$SEN,GPS,000000,111111,222222,333333*12 </w:t>
-      </w:r>
-    </w:p>
-    <w:p>
-      <w:pPr>
-        <w:rPr>
-          <w:color w:val="FF0000"/>
-        </w:rPr>
-      </w:pPr>
-      <w:r>
-        <w:rPr>
-          <w:color w:val="FF0000"/>
-        </w:rPr>
-        <w:t>"PWMIN":  Values 1-4 are PWM Values ranging from 1000 to 2000</w:t>
-      </w:r>
-    </w:p>
-    <w:p>
-      <w:pPr>
-        <w:rPr>
-          <w:color w:val="FF0000"/>
-        </w:rPr>
-      </w:pPr>
-      <w:r>
-        <w:rPr>
-          <w:color w:val="FF0000"/>
-        </w:rPr>
-        <w:t>$PWMIN,1100,1300,1500,1700* </w:t>
-      </w:r>
-    </w:p>
-    <w:p>
-      <w:pPr>
-        <w:rPr>
-          <w:color w:val="FF0000"/>
-        </w:rPr>
-      </w:pPr>
-    </w:p>
-    <w:p>
-      <w:pPr>
-        <w:rPr>
-          <w:color w:val="FF0000"/>
-        </w:rPr>
-      </w:pPr>
-    </w:p>
-    <w:p>
-      <w:pPr>
-        <w:rPr>
-          <w:color w:val="FF0000"/>
-        </w:rPr>
-      </w:pPr>
-      <w:r>
-        <w:rPr>
-          <w:i/>
-          <w:color w:val="FF0000"/>
-        </w:rPr>
-        <w:t>STA</w:t>
-      </w:r>
-      <w:r>
-        <w:rPr>
-          <w:color w:val="FF0000"/>
-        </w:rPr>
-        <w:t>: Status</w:t>
-      </w:r>
-    </w:p>
-    <w:p>
-      <w:pPr>
-        <w:rPr>
-          <w:color w:val="FF0000"/>
-        </w:rPr>
-      </w:pPr>
-      <w:r>
-        <w:rPr>
-          <w:color w:val="FF0000"/>
-        </w:rPr>
-        <w:t>$STA,&lt;Message&gt;|,&lt;Value&gt;*</w:t>
-      </w:r>
-    </w:p>
-    <w:p>
-      <w:pPr>
-        <w:rPr>
-          <w:color w:val="FF0000"/>
-        </w:rPr>
-      </w:pPr>
-      <w:r>
-        <w:rPr>
-          <w:color w:val="FF0000"/>
-        </w:rPr>
-        <w:t>-Message:</w:t>
-      </w:r>
-    </w:p>
-    <w:p>
-      <w:pPr>
-        <w:rPr>
-          <w:color w:val="FF0000"/>
-        </w:rPr>
-      </w:pPr>
-      <w:r>
-        <w:rPr>
-          <w:color w:val="FF0000"/>
-        </w:rPr>
         <w:t>"ALT":  Current Altitude in meters.</w:t>
       </w:r>
     </w:p>
@@ -5010,295 +4873,295 @@
         <w:rPr>
           <w:color w:val="FF0000"/>
         </w:rPr>
+        <w:t xml:space="preserve">“ERR”: Error Code, Errors defined </w:t>
+      </w:r>
+      <w:commentRangeStart w:id="6"/>
+      <w:r>
+        <w:rPr>
+          <w:color w:val="FF0000"/>
+        </w:rPr>
+        <w:t>in</w:t>
+      </w:r>
+      <w:commentRangeEnd w:id="6"/>
+      <w:r>
+        <w:rPr>
+          <w:rStyle w:val="CommentReference"/>
+          <w:color w:val="FF0000"/>
+        </w:rPr>
+        <w:commentReference w:id="6"/>
+      </w:r>
+      <w:r>
+        <w:rPr>
+          <w:color w:val="FF0000"/>
+        </w:rPr>
+        <w:t xml:space="preserve">: </w:t>
+      </w:r>
+    </w:p>
+    <w:p>
+      <w:pPr>
+        <w:rPr>
+          <w:color w:val="FF0000"/>
+        </w:rPr>
+      </w:pPr>
+      <w:r>
+        <w:rPr>
+          <w:color w:val="FF0000"/>
+        </w:rPr>
+        <w:t>$STA,ERR,000001*</w:t>
+      </w:r>
+    </w:p>
+    <w:p>
+      <w:pPr>
+        <w:rPr>
+          <w:color w:val="FF0000"/>
+        </w:rPr>
+      </w:pPr>
+    </w:p>
+    <w:p>
+      <w:pPr>
+        <w:rPr>
+          <w:color w:val="FF0000"/>
+        </w:rPr>
+      </w:pPr>
+      <w:r>
+        <w:rPr>
+          <w:color w:val="FF0000"/>
+        </w:rPr>
+        <w:t>"GPSFIX":  GPS Location is available.</w:t>
+      </w:r>
+    </w:p>
+    <w:p>
+      <w:pPr>
+        <w:rPr>
+          <w:color w:val="FF0000"/>
+        </w:rPr>
+      </w:pPr>
+      <w:r>
+        <w:rPr>
+          <w:color w:val="FF0000"/>
+        </w:rPr>
+        <w:t>$STA,GPSNOFIX&amp;345*</w:t>
+      </w:r>
+    </w:p>
+    <w:p>
+      <w:pPr>
+        <w:rPr>
+          <w:color w:val="FF0000"/>
+        </w:rPr>
+      </w:pPr>
+      <w:r>
+        <w:rPr>
+          <w:color w:val="FF0000"/>
+        </w:rPr>
+        <w:t>"GPSNOFIX":  GPS Location is not available.</w:t>
+      </w:r>
+    </w:p>
+    <w:p>
+      <w:pPr>
+        <w:rPr>
+          <w:color w:val="FF0000"/>
+        </w:rPr>
+      </w:pPr>
+      <w:r>
+        <w:rPr>
+          <w:color w:val="FF0000"/>
+        </w:rPr>
+        <w:t>$STA,GPSNOFIX&amp;345*</w:t>
+      </w:r>
+    </w:p>
+    <w:p>
+      <w:pPr>
+        <w:rPr>
+          <w:color w:val="FF0000"/>
+        </w:rPr>
+      </w:pPr>
+      <w:r>
+        <w:rPr>
+          <w:color w:val="FF0000"/>
+        </w:rPr>
+        <w:t>"INUFIX":  INU Data is available.</w:t>
+      </w:r>
+    </w:p>
+    <w:p>
+      <w:pPr>
+        <w:rPr>
+          <w:color w:val="FF0000"/>
+        </w:rPr>
+      </w:pPr>
+      <w:r>
+        <w:rPr>
+          <w:color w:val="FF0000"/>
+        </w:rPr>
+        <w:t>$STA,INUNOFIX&amp;345*</w:t>
+      </w:r>
+    </w:p>
+    <w:p>
+      <w:pPr>
+        <w:rPr>
+          <w:color w:val="FF0000"/>
+        </w:rPr>
+      </w:pPr>
+      <w:r>
+        <w:rPr>
+          <w:color w:val="FF0000"/>
+        </w:rPr>
+        <w:t>"INUNOFIX":  INU Data is not available.</w:t>
+      </w:r>
+    </w:p>
+    <w:p>
+      <w:pPr>
+        <w:rPr>
+          <w:color w:val="FF0000"/>
+        </w:rPr>
+      </w:pPr>
+      <w:r>
+        <w:rPr>
+          <w:color w:val="FF0000"/>
+        </w:rPr>
+        <w:t>$STA,INUNOFIX&amp;345*</w:t>
+      </w:r>
+    </w:p>
+    <w:p>
+      <w:pPr>
+        <w:rPr>
+          <w:color w:val="FF0000"/>
+        </w:rPr>
+      </w:pPr>
+      <w:r>
+        <w:rPr>
+          <w:color w:val="FF0000"/>
+        </w:rPr>
+        <w:t>“MODE”: Current MAVLink Flight Mode of device.</w:t>
+      </w:r>
+    </w:p>
+    <w:p>
+      <w:pPr>
+        <w:rPr>
+          <w:color w:val="FF0000"/>
+        </w:rPr>
+      </w:pPr>
+      <w:r>
+        <w:rPr>
+          <w:color w:val="FF0000"/>
+        </w:rPr>
+        <w:t xml:space="preserve">$STA,MODE,1* </w:t>
+      </w:r>
+    </w:p>
+    <w:p>
+      <w:pPr>
+        <w:rPr>
+          <w:color w:val="FF0000"/>
+        </w:rPr>
+      </w:pPr>
+    </w:p>
+    <w:p>
+      <w:pPr>
+        <w:rPr>
+          <w:color w:val="FF0000"/>
+        </w:rPr>
+      </w:pPr>
+      <w:r>
+        <w:rPr>
+          <w:color w:val="FF0000"/>
+        </w:rPr>
+        <w:t>“POW5V”: Power level, where Value is the 5V battery voltage, in mV.</w:t>
+      </w:r>
+    </w:p>
+    <w:p>
+      <w:pPr>
+        <w:rPr>
+          <w:color w:val="FF0000"/>
+        </w:rPr>
+      </w:pPr>
+      <w:r>
+        <w:rPr>
+          <w:color w:val="FF0000"/>
+        </w:rPr>
+        <w:t>$STA,POW5V,1300&amp;345*</w:t>
+      </w:r>
+    </w:p>
+    <w:p>
+      <w:pPr>
+        <w:rPr>
+          <w:color w:val="FF0000"/>
+        </w:rPr>
+      </w:pPr>
+      <w:r>
+        <w:rPr>
+          <w:color w:val="FF0000"/>
+        </w:rPr>
+        <w:t>“POWMV”: Power level, where Value is the Main Supply Voltage</w:t>
+      </w:r>
+      <w:r>
+        <w:rPr>
+          <w:color w:val="FF0000"/>
+        </w:rPr>
+        <w:t>, in mV</w:t>
+      </w:r>
+    </w:p>
+    <w:p>
+      <w:pPr>
+        <w:rPr>
+          <w:color w:val="FF0000"/>
+        </w:rPr>
+      </w:pPr>
+      <w:r>
+        <w:rPr>
+          <w:color w:val="FF0000"/>
+        </w:rPr>
+        <w:t>$STA,POWMV,1100&amp;345*</w:t>
+      </w:r>
+    </w:p>
+    <w:p>
+      <w:pPr>
+        <w:rPr>
+          <w:color w:val="FF0000"/>
+        </w:rPr>
+      </w:pPr>
+      <w:r>
+        <w:rPr>
+          <w:color w:val="FF0000"/>
+        </w:rPr>
+        <w:t>“QRY”: Query device for current status</w:t>
+      </w:r>
+    </w:p>
+    <w:p>
+      <w:pPr>
+        <w:rPr>
+          <w:color w:val="FF0000"/>
+        </w:rPr>
+      </w:pPr>
+      <w:r>
+        <w:rPr>
+          <w:color w:val="FF0000"/>
+        </w:rPr>
+        <w:t>$STA,QRY*</w:t>
+      </w:r>
+    </w:p>
+    <w:p>
+      <w:pPr>
+        <w:rPr>
+          <w:color w:val="FF0000"/>
+        </w:rPr>
+      </w:pPr>
+      <w:r>
+        <w:rPr>
+          <w:color w:val="FF0000"/>
+        </w:rPr>
+        <w:t>“STATE”: Current MAVLink State of device.</w:t>
+      </w:r>
+    </w:p>
+    <w:p>
+      <w:pPr>
+        <w:rPr>
+          <w:color w:val="FF0000"/>
+        </w:rPr>
+      </w:pPr>
+      <w:r>
+        <w:rPr>
+          <w:color w:val="FF0000"/>
+        </w:rPr>
         <w:lastRenderedPageBreak/>
-        <w:t xml:space="preserve">“ERR”: Error Code, Errors defined </w:t>
-      </w:r>
-      <w:commentRangeStart w:id="6"/>
-      <w:r>
-        <w:rPr>
-          <w:color w:val="FF0000"/>
-        </w:rPr>
-        <w:t>in</w:t>
-      </w:r>
-      <w:commentRangeEnd w:id="6"/>
-      <w:r>
-        <w:rPr>
-          <w:rStyle w:val="CommentReference"/>
-          <w:color w:val="FF0000"/>
-        </w:rPr>
-        <w:commentReference w:id="6"/>
-      </w:r>
-      <w:r>
-        <w:rPr>
-          <w:color w:val="FF0000"/>
-        </w:rPr>
-        <w:t xml:space="preserve">: </w:t>
-      </w:r>
-    </w:p>
-    <w:p>
-      <w:pPr>
-        <w:rPr>
-          <w:color w:val="FF0000"/>
-        </w:rPr>
-      </w:pPr>
-      <w:r>
-        <w:rPr>
-          <w:color w:val="FF0000"/>
-        </w:rPr>
-        <w:t>$STA,ERR,000001*</w:t>
-      </w:r>
-    </w:p>
-    <w:p>
-      <w:pPr>
-        <w:rPr>
-          <w:color w:val="FF0000"/>
-        </w:rPr>
-      </w:pPr>
-    </w:p>
-    <w:p>
-      <w:pPr>
-        <w:rPr>
-          <w:color w:val="FF0000"/>
-        </w:rPr>
-      </w:pPr>
-      <w:r>
-        <w:rPr>
-          <w:color w:val="FF0000"/>
-        </w:rPr>
-        <w:t>"GPSFIX":  GPS Location is available.</w:t>
-      </w:r>
-    </w:p>
-    <w:p>
-      <w:pPr>
-        <w:rPr>
-          <w:color w:val="FF0000"/>
-        </w:rPr>
-      </w:pPr>
-      <w:r>
-        <w:rPr>
-          <w:color w:val="FF0000"/>
-        </w:rPr>
-        <w:t>$STA,GPSNOFIX&amp;345*</w:t>
-      </w:r>
-    </w:p>
-    <w:p>
-      <w:pPr>
-        <w:rPr>
-          <w:color w:val="FF0000"/>
-        </w:rPr>
-      </w:pPr>
-      <w:r>
-        <w:rPr>
-          <w:color w:val="FF0000"/>
-        </w:rPr>
-        <w:t>"GPSNOFIX":  GPS Location is not available.</w:t>
-      </w:r>
-    </w:p>
-    <w:p>
-      <w:pPr>
-        <w:rPr>
-          <w:color w:val="FF0000"/>
-        </w:rPr>
-      </w:pPr>
-      <w:r>
-        <w:rPr>
-          <w:color w:val="FF0000"/>
-        </w:rPr>
-        <w:t>$STA,GPSNOFIX&amp;345*</w:t>
-      </w:r>
-    </w:p>
-    <w:p>
-      <w:pPr>
-        <w:rPr>
-          <w:color w:val="FF0000"/>
-        </w:rPr>
-      </w:pPr>
-      <w:r>
-        <w:rPr>
-          <w:color w:val="FF0000"/>
-        </w:rPr>
-        <w:t>"INUFIX":  INU Data is available.</w:t>
-      </w:r>
-    </w:p>
-    <w:p>
-      <w:pPr>
-        <w:rPr>
-          <w:color w:val="FF0000"/>
-        </w:rPr>
-      </w:pPr>
-      <w:r>
-        <w:rPr>
-          <w:color w:val="FF0000"/>
-        </w:rPr>
-        <w:t>$STA,INUNOFIX&amp;345*</w:t>
-      </w:r>
-    </w:p>
-    <w:p>
-      <w:pPr>
-        <w:rPr>
-          <w:color w:val="FF0000"/>
-        </w:rPr>
-      </w:pPr>
-      <w:r>
-        <w:rPr>
-          <w:color w:val="FF0000"/>
-        </w:rPr>
-        <w:t>"INUNOFIX":  INU Data is not available.</w:t>
-      </w:r>
-    </w:p>
-    <w:p>
-      <w:pPr>
-        <w:rPr>
-          <w:color w:val="FF0000"/>
-        </w:rPr>
-      </w:pPr>
-      <w:r>
-        <w:rPr>
-          <w:color w:val="FF0000"/>
-        </w:rPr>
-        <w:t>$STA,INUNOFIX&amp;345*</w:t>
-      </w:r>
-    </w:p>
-    <w:p>
-      <w:pPr>
-        <w:rPr>
-          <w:color w:val="FF0000"/>
-        </w:rPr>
-      </w:pPr>
-      <w:r>
-        <w:rPr>
-          <w:color w:val="FF0000"/>
-        </w:rPr>
-        <w:t>“MODE”: Current MAVLink Flight Mode of device.</w:t>
-      </w:r>
-    </w:p>
-    <w:p>
-      <w:pPr>
-        <w:rPr>
-          <w:color w:val="FF0000"/>
-        </w:rPr>
-      </w:pPr>
-      <w:r>
-        <w:rPr>
-          <w:color w:val="FF0000"/>
-        </w:rPr>
-        <w:t xml:space="preserve">$STA,MODE,1* </w:t>
-      </w:r>
-    </w:p>
-    <w:p>
-      <w:pPr>
-        <w:rPr>
-          <w:color w:val="FF0000"/>
-        </w:rPr>
-      </w:pPr>
-    </w:p>
-    <w:p>
-      <w:pPr>
-        <w:rPr>
-          <w:color w:val="FF0000"/>
-        </w:rPr>
-      </w:pPr>
-      <w:r>
-        <w:rPr>
-          <w:color w:val="FF0000"/>
-        </w:rPr>
-        <w:t>“POW5V”: Power level, where Value is the 5V battery voltage, in mV.</w:t>
-      </w:r>
-    </w:p>
-    <w:p>
-      <w:pPr>
-        <w:rPr>
-          <w:color w:val="FF0000"/>
-        </w:rPr>
-      </w:pPr>
-      <w:r>
-        <w:rPr>
-          <w:color w:val="FF0000"/>
-        </w:rPr>
-        <w:t>$STA,POW5V,1300&amp;345*</w:t>
-      </w:r>
-    </w:p>
-    <w:p>
-      <w:pPr>
-        <w:rPr>
-          <w:color w:val="FF0000"/>
-        </w:rPr>
-      </w:pPr>
-      <w:r>
-        <w:rPr>
-          <w:color w:val="FF0000"/>
-        </w:rPr>
-        <w:t>“POWMV”: Power level, where Value is the Main Supply Voltage</w:t>
-      </w:r>
-      <w:r>
-        <w:rPr>
-          <w:color w:val="FF0000"/>
-        </w:rPr>
-        <w:t>, in mV</w:t>
-      </w:r>
-    </w:p>
-    <w:p>
-      <w:pPr>
-        <w:rPr>
-          <w:color w:val="FF0000"/>
-        </w:rPr>
-      </w:pPr>
-      <w:r>
-        <w:rPr>
-          <w:color w:val="FF0000"/>
-        </w:rPr>
-        <w:t>$STA,POWMV,1100&amp;345*</w:t>
-      </w:r>
-    </w:p>
-    <w:p>
-      <w:pPr>
-        <w:rPr>
-          <w:color w:val="FF0000"/>
-        </w:rPr>
-      </w:pPr>
-      <w:r>
-        <w:rPr>
-          <w:color w:val="FF0000"/>
-        </w:rPr>
-        <w:t>“QRY”: Query device for current status</w:t>
-      </w:r>
-    </w:p>
-    <w:p>
-      <w:pPr>
-        <w:rPr>
-          <w:color w:val="FF0000"/>
-        </w:rPr>
-      </w:pPr>
-      <w:r>
-        <w:rPr>
-          <w:color w:val="FF0000"/>
-        </w:rPr>
-        <w:t>$STA,QRY*</w:t>
-      </w:r>
-    </w:p>
-    <w:p>
-      <w:pPr>
-        <w:rPr>
-          <w:color w:val="FF0000"/>
-        </w:rPr>
-      </w:pPr>
-      <w:r>
-        <w:rPr>
-          <w:color w:val="FF0000"/>
-        </w:rPr>
-        <w:t>“STATE”: Current MAVLink State of device.</w:t>
-      </w:r>
-    </w:p>
-    <w:p>
-      <w:pPr>
-        <w:rPr>
-          <w:color w:val="FF0000"/>
-        </w:rPr>
-      </w:pPr>
-      <w:r>
-        <w:rPr>
-          <w:color w:val="FF0000"/>
-        </w:rPr>
         <w:t>$STA,STATE,1* Device is in state MAV_STATE_BOOT</w:t>
       </w:r>
     </w:p>
@@ -5742,7 +5605,7 @@
 </file>
 
 <file path=word/comments.xml><?xml version="1.0" encoding="utf-8"?>
-<w:comments xmlns:wpc="http://schemas.microsoft.com/office/word/2010/wordprocessingCanvas" xmlns:mc="http://schemas.openxmlformats.org/markup-compatibility/2006" xmlns:o="urn:schemas-microsoft-com:office:office" xmlns:r="http://schemas.openxmlformats.org/officeDocument/2006/relationships" xmlns:m="http://schemas.openxmlformats.org/officeDocument/2006/math" xmlns:v="urn:schemas-microsoft-com:vml" xmlns:wp14="http://schemas.microsoft.com/office/word/2010/wordprocessingDrawing" xmlns:wp="http://schemas.openxmlformats.org/drawingml/2006/wordprocessingDrawing" xmlns:w10="urn:schemas-microsoft-com:office:word" xmlns:w="http://schemas.openxmlformats.org/wordprocessingml/2006/main" xmlns:w14="http://schemas.microsoft.com/office/word/2010/wordml" xmlns:wpg="http://schemas.microsoft.com/office/word/2010/wordprocessingGroup" xmlns:wpi="http://schemas.microsoft.com/office/word/2010/wordprocessingInk" xmlns:wne="http://schemas.microsoft.com/office/word/2006/wordml" xmlns:wps="http://schemas.microsoft.com/office/word/2010/wordprocessingShape" mc:Ignorable="w14 wp14">
+<w:comments xmlns:wpc="http://schemas.microsoft.com/office/word/2010/wordprocessingCanvas" xmlns:mc="http://schemas.openxmlformats.org/markup-compatibility/2006" xmlns:o="urn:schemas-microsoft-com:office:office" xmlns:r="http://schemas.openxmlformats.org/officeDocument/2006/relationships" xmlns:m="http://schemas.openxmlformats.org/officeDocument/2006/math" xmlns:v="urn:schemas-microsoft-com:vml" xmlns:wp14="http://schemas.microsoft.com/office/word/2010/wordprocessingDrawing" xmlns:wp="http://schemas.openxmlformats.org/drawingml/2006/wordprocessingDrawing" xmlns:w10="urn:schemas-microsoft-com:office:word" xmlns:w="http://schemas.openxmlformats.org/wordprocessingml/2006/main" xmlns:w14="http://schemas.microsoft.com/office/word/2010/wordml" xmlns:w15="http://schemas.microsoft.com/office/word/2012/wordml" xmlns:wpg="http://schemas.microsoft.com/office/word/2010/wordprocessingGroup" xmlns:wpi="http://schemas.microsoft.com/office/word/2010/wordprocessingInk" xmlns:wne="http://schemas.microsoft.com/office/word/2006/wordml" xmlns:wps="http://schemas.microsoft.com/office/word/2010/wordprocessingShape" mc:Ignorable="w14 w15 wp14">
   <w:comment w:id="6" w:author="davidgitz" w:date="2013-01-02T09:52:00Z" w:initials="d">
     <w:p>
       <w:pPr>
@@ -5766,7 +5629,7 @@
 </file>
 
 <file path=word/endnotes.xml><?xml version="1.0" encoding="utf-8"?>
-<w:endnotes xmlns:wpc="http://schemas.microsoft.com/office/word/2010/wordprocessingCanvas" xmlns:mc="http://schemas.openxmlformats.org/markup-compatibility/2006" xmlns:o="urn:schemas-microsoft-com:office:office" xmlns:r="http://schemas.openxmlformats.org/officeDocument/2006/relationships" xmlns:m="http://schemas.openxmlformats.org/officeDocument/2006/math" xmlns:v="urn:schemas-microsoft-com:vml" xmlns:wp14="http://schemas.microsoft.com/office/word/2010/wordprocessingDrawing" xmlns:wp="http://schemas.openxmlformats.org/drawingml/2006/wordprocessingDrawing" xmlns:w10="urn:schemas-microsoft-com:office:word" xmlns:w="http://schemas.openxmlformats.org/wordprocessingml/2006/main" xmlns:w14="http://schemas.microsoft.com/office/word/2010/wordml" xmlns:wpg="http://schemas.microsoft.com/office/word/2010/wordprocessingGroup" xmlns:wpi="http://schemas.microsoft.com/office/word/2010/wordprocessingInk" xmlns:wne="http://schemas.microsoft.com/office/word/2006/wordml" xmlns:wps="http://schemas.microsoft.com/office/word/2010/wordprocessingShape" mc:Ignorable="w14 wp14">
+<w:endnotes xmlns:wpc="http://schemas.microsoft.com/office/word/2010/wordprocessingCanvas" xmlns:mc="http://schemas.openxmlformats.org/markup-compatibility/2006" xmlns:o="urn:schemas-microsoft-com:office:office" xmlns:r="http://schemas.openxmlformats.org/officeDocument/2006/relationships" xmlns:m="http://schemas.openxmlformats.org/officeDocument/2006/math" xmlns:v="urn:schemas-microsoft-com:vml" xmlns:wp14="http://schemas.microsoft.com/office/word/2010/wordprocessingDrawing" xmlns:wp="http://schemas.openxmlformats.org/drawingml/2006/wordprocessingDrawing" xmlns:w10="urn:schemas-microsoft-com:office:word" xmlns:w="http://schemas.openxmlformats.org/wordprocessingml/2006/main" xmlns:w14="http://schemas.microsoft.com/office/word/2010/wordml" xmlns:w15="http://schemas.microsoft.com/office/word/2012/wordml" xmlns:wpg="http://schemas.microsoft.com/office/word/2010/wordprocessingGroup" xmlns:wpi="http://schemas.microsoft.com/office/word/2010/wordprocessingInk" xmlns:wne="http://schemas.microsoft.com/office/word/2006/wordml" xmlns:wps="http://schemas.microsoft.com/office/word/2010/wordprocessingShape" mc:Ignorable="w14 w15 wp14">
   <w:endnote w:type="separator" w:id="-1">
     <w:p>
       <w:r>
@@ -5785,7 +5648,7 @@
 </file>
 
 <file path=word/footnotes.xml><?xml version="1.0" encoding="utf-8"?>
-<w:footnotes xmlns:wpc="http://schemas.microsoft.com/office/word/2010/wordprocessingCanvas" xmlns:mc="http://schemas.openxmlformats.org/markup-compatibility/2006" xmlns:o="urn:schemas-microsoft-com:office:office" xmlns:r="http://schemas.openxmlformats.org/officeDocument/2006/relationships" xmlns:m="http://schemas.openxmlformats.org/officeDocument/2006/math" xmlns:v="urn:schemas-microsoft-com:vml" xmlns:wp14="http://schemas.microsoft.com/office/word/2010/wordprocessingDrawing" xmlns:wp="http://schemas.openxmlformats.org/drawingml/2006/wordprocessingDrawing" xmlns:w10="urn:schemas-microsoft-com:office:word" xmlns:w="http://schemas.openxmlformats.org/wordprocessingml/2006/main" xmlns:w14="http://schemas.microsoft.com/office/word/2010/wordml" xmlns:wpg="http://schemas.microsoft.com/office/word/2010/wordprocessingGroup" xmlns:wpi="http://schemas.microsoft.com/office/word/2010/wordprocessingInk" xmlns:wne="http://schemas.microsoft.com/office/word/2006/wordml" xmlns:wps="http://schemas.microsoft.com/office/word/2010/wordprocessingShape" mc:Ignorable="w14 wp14">
+<w:footnotes xmlns:wpc="http://schemas.microsoft.com/office/word/2010/wordprocessingCanvas" xmlns:mc="http://schemas.openxmlformats.org/markup-compatibility/2006" xmlns:o="urn:schemas-microsoft-com:office:office" xmlns:r="http://schemas.openxmlformats.org/officeDocument/2006/relationships" xmlns:m="http://schemas.openxmlformats.org/officeDocument/2006/math" xmlns:v="urn:schemas-microsoft-com:vml" xmlns:wp14="http://schemas.microsoft.com/office/word/2010/wordprocessingDrawing" xmlns:wp="http://schemas.openxmlformats.org/drawingml/2006/wordprocessingDrawing" xmlns:w10="urn:schemas-microsoft-com:office:word" xmlns:w="http://schemas.openxmlformats.org/wordprocessingml/2006/main" xmlns:w14="http://schemas.microsoft.com/office/word/2010/wordml" xmlns:w15="http://schemas.microsoft.com/office/word/2012/wordml" xmlns:wpg="http://schemas.microsoft.com/office/word/2010/wordprocessingGroup" xmlns:wpi="http://schemas.microsoft.com/office/word/2010/wordprocessingInk" xmlns:wne="http://schemas.microsoft.com/office/word/2006/wordml" xmlns:wps="http://schemas.microsoft.com/office/word/2010/wordprocessingShape" mc:Ignorable="w14 w15 wp14">
   <w:footnote w:type="separator" w:id="-1">
     <w:p>
       <w:r>
@@ -5804,7 +5667,7 @@
 </file>
 
 <file path=word/numbering.xml><?xml version="1.0" encoding="utf-8"?>
-<w:numbering xmlns:wpc="http://schemas.microsoft.com/office/word/2010/wordprocessingCanvas" xmlns:mc="http://schemas.openxmlformats.org/markup-compatibility/2006" xmlns:o="urn:schemas-microsoft-com:office:office" xmlns:r="http://schemas.openxmlformats.org/officeDocument/2006/relationships" xmlns:m="http://schemas.openxmlformats.org/officeDocument/2006/math" xmlns:v="urn:schemas-microsoft-com:vml" xmlns:wp14="http://schemas.microsoft.com/office/word/2010/wordprocessingDrawing" xmlns:wp="http://schemas.openxmlformats.org/drawingml/2006/wordprocessingDrawing" xmlns:w10="urn:schemas-microsoft-com:office:word" xmlns:w="http://schemas.openxmlformats.org/wordprocessingml/2006/main" xmlns:w14="http://schemas.microsoft.com/office/word/2010/wordml" xmlns:wpg="http://schemas.microsoft.com/office/word/2010/wordprocessingGroup" xmlns:wpi="http://schemas.microsoft.com/office/word/2010/wordprocessingInk" xmlns:wne="http://schemas.microsoft.com/office/word/2006/wordml" xmlns:wps="http://schemas.microsoft.com/office/word/2010/wordprocessingShape" mc:Ignorable="w14 wp14">
+<w:numbering xmlns:wpc="http://schemas.microsoft.com/office/word/2010/wordprocessingCanvas" xmlns:mc="http://schemas.openxmlformats.org/markup-compatibility/2006" xmlns:o="urn:schemas-microsoft-com:office:office" xmlns:r="http://schemas.openxmlformats.org/officeDocument/2006/relationships" xmlns:m="http://schemas.openxmlformats.org/officeDocument/2006/math" xmlns:v="urn:schemas-microsoft-com:vml" xmlns:wp14="http://schemas.microsoft.com/office/word/2010/wordprocessingDrawing" xmlns:wp="http://schemas.openxmlformats.org/drawingml/2006/wordprocessingDrawing" xmlns:w10="urn:schemas-microsoft-com:office:word" xmlns:w="http://schemas.openxmlformats.org/wordprocessingml/2006/main" xmlns:w14="http://schemas.microsoft.com/office/word/2010/wordml" xmlns:w15="http://schemas.microsoft.com/office/word/2012/wordml" xmlns:wpg="http://schemas.microsoft.com/office/word/2010/wordprocessingGroup" xmlns:wpi="http://schemas.microsoft.com/office/word/2010/wordprocessingInk" xmlns:wne="http://schemas.microsoft.com/office/word/2006/wordml" xmlns:wps="http://schemas.microsoft.com/office/word/2010/wordprocessingShape" mc:Ignorable="w14 w15 wp14">
   <w:abstractNum w:abstractNumId="0">
     <w:nsid w:val="7347342A"/>
     <w:multiLevelType w:val="hybridMultilevel"/>
@@ -6017,7 +5880,7 @@
 </file>
 
 <file path=word/styles.xml><?xml version="1.0" encoding="utf-8"?>
-<w:styles xmlns:mc="http://schemas.openxmlformats.org/markup-compatibility/2006" xmlns:r="http://schemas.openxmlformats.org/officeDocument/2006/relationships" xmlns:w="http://schemas.openxmlformats.org/wordprocessingml/2006/main" xmlns:w14="http://schemas.microsoft.com/office/word/2010/wordml" mc:Ignorable="w14">
+<w:styles xmlns:mc="http://schemas.openxmlformats.org/markup-compatibility/2006" xmlns:r="http://schemas.openxmlformats.org/officeDocument/2006/relationships" xmlns:w="http://schemas.openxmlformats.org/wordprocessingml/2006/main" xmlns:w14="http://schemas.microsoft.com/office/word/2010/wordml" xmlns:w15="http://schemas.microsoft.com/office/word/2012/wordml" mc:Ignorable="w14 w15">
   <w:docDefaults>
     <w:rPrDefault>
       <w:rPr>
@@ -6027,587 +5890,371 @@
     </w:rPrDefault>
     <w:pPrDefault/>
   </w:docDefaults>
-  <w:latentStyles w:defLockedState="0" w:defUIPriority="0" w:defSemiHidden="1" w:defUnhideWhenUsed="1" w:defQFormat="0" w:count="267">
-    <w:lsdException w:name="Normal" w:semiHidden="0" w:unhideWhenUsed="0" w:qFormat="1"/>
-    <w:lsdException w:name="heading 1" w:semiHidden="0" w:unhideWhenUsed="0" w:qFormat="1"/>
-    <w:lsdException w:name="heading 2" w:semiHidden="0" w:unhideWhenUsed="0" w:qFormat="1"/>
-    <w:lsdException w:name="heading 3" w:qFormat="1"/>
-    <w:lsdException w:name="heading 4" w:qFormat="1"/>
-    <w:lsdException w:name="heading 5" w:qFormat="1"/>
-    <w:lsdException w:name="heading 6" w:qFormat="1"/>
-    <w:lsdException w:name="heading 7" w:qFormat="1"/>
-    <w:lsdException w:name="heading 8" w:qFormat="1"/>
-    <w:lsdException w:name="heading 9" w:qFormat="1"/>
-    <w:lsdException w:name="toc 1" w:uiPriority="39"/>
-    <w:lsdException w:name="toc 2" w:uiPriority="39"/>
-    <w:lsdException w:name="caption" w:qFormat="1"/>
-    <w:lsdException w:name="List Number" w:semiHidden="0" w:unhideWhenUsed="0"/>
-    <w:lsdException w:name="List 4" w:semiHidden="0" w:unhideWhenUsed="0"/>
-    <w:lsdException w:name="List 5" w:semiHidden="0" w:unhideWhenUsed="0"/>
-    <w:lsdException w:name="Title" w:semiHidden="0" w:unhideWhenUsed="0" w:qFormat="1"/>
-    <w:lsdException w:name="Subtitle" w:semiHidden="0" w:unhideWhenUsed="0" w:qFormat="1"/>
-    <w:lsdException w:name="Salutation" w:semiHidden="0" w:unhideWhenUsed="0"/>
-    <w:lsdException w:name="Date" w:semiHidden="0" w:unhideWhenUsed="0"/>
-    <w:lsdException w:name="Body Text First Indent" w:semiHidden="0" w:unhideWhenUsed="0"/>
-    <w:lsdException w:name="Hyperlink" w:uiPriority="99"/>
-    <w:lsdException w:name="Strong" w:semiHidden="0" w:unhideWhenUsed="0" w:qFormat="1"/>
-    <w:lsdException w:name="Emphasis" w:semiHidden="0" w:unhideWhenUsed="0" w:qFormat="1"/>
-    <w:lsdException w:name="Table Grid" w:semiHidden="0" w:unhideWhenUsed="0"/>
-    <w:lsdException w:name="Placeholder Text" w:uiPriority="99" w:unhideWhenUsed="0"/>
-    <w:lsdException w:name="No Spacing" w:semiHidden="0" w:uiPriority="1" w:unhideWhenUsed="0" w:qFormat="1"/>
-    <w:lsdException w:name="Light Shading" w:semiHidden="0" w:uiPriority="60" w:unhideWhenUsed="0"/>
-    <w:lsdException w:name="Light List" w:semiHidden="0" w:uiPriority="61" w:unhideWhenUsed="0"/>
-    <w:lsdException w:name="Light Grid" w:semiHidden="0" w:uiPriority="62" w:unhideWhenUsed="0"/>
-    <w:lsdException w:name="Medium Shading 1" w:semiHidden="0" w:uiPriority="63" w:unhideWhenUsed="0"/>
-    <w:lsdException w:name="Medium Shading 2" w:semiHidden="0" w:uiPriority="64" w:unhideWhenUsed="0"/>
-    <w:lsdException w:name="Medium List 1" w:semiHidden="0" w:uiPriority="65" w:unhideWhenUsed="0"/>
-    <w:lsdException w:name="Medium List 2" w:semiHidden="0" w:uiPriority="66" w:unhideWhenUsed="0"/>
-    <w:lsdException w:name="Medium Grid 1" w:semiHidden="0" w:uiPriority="67" w:unhideWhenUsed="0"/>
-    <w:lsdException w:name="Medium Grid 2" w:semiHidden="0" w:uiPriority="68" w:unhideWhenUsed="0"/>
-    <w:lsdException w:name="Medium Grid 3" w:semiHidden="0" w:uiPriority="69" w:unhideWhenUsed="0"/>
-    <w:lsdException w:name="Dark List" w:semiHidden="0" w:uiPriority="70" w:unhideWhenUsed="0"/>
-    <w:lsdException w:name="Colorful Shading" w:semiHidden="0" w:uiPriority="71" w:unhideWhenUsed="0"/>
-    <w:lsdException w:name="Colorful List" w:semiHidden="0" w:uiPriority="72" w:unhideWhenUsed="0"/>
-    <w:lsdException w:name="Colorful Grid" w:semiHidden="0" w:uiPriority="73" w:unhideWhenUsed="0"/>
-    <w:lsdException w:name="Light Shading Accent 1" w:semiHidden="0" w:uiPriority="60" w:unhideWhenUsed="0"/>
-    <w:lsdException w:name="Light List Accent 1" w:semiHidden="0" w:uiPriority="61" w:unhideWhenUsed="0"/>
-    <w:lsdException w:name="Light Grid Accent 1" w:semiHidden="0" w:uiPriority="62" w:unhideWhenUsed="0"/>
-    <w:lsdException w:name="Medium Shading 1 Accent 1" w:semiHidden="0" w:uiPriority="63" w:unhideWhenUsed="0"/>
-    <w:lsdException w:name="Medium Shading 2 Accent 1" w:semiHidden="0" w:uiPriority="64" w:unhideWhenUsed="0"/>
-    <w:lsdException w:name="Medium List 1 Accent 1" w:semiHidden="0" w:uiPriority="65" w:unhideWhenUsed="0"/>
-    <w:lsdException w:name="Revision" w:uiPriority="99" w:unhideWhenUsed="0"/>
-    <w:lsdException w:name="List Paragraph" w:semiHidden="0" w:uiPriority="34" w:unhideWhenUsed="0" w:qFormat="1"/>
-    <w:lsdException w:name="Quote" w:semiHidden="0" w:uiPriority="29" w:unhideWhenUsed="0" w:qFormat="1"/>
-    <w:lsdException w:name="Intense Quote" w:semiHidden="0" w:uiPriority="30" w:unhideWhenUsed="0" w:qFormat="1"/>
-    <w:lsdException w:name="Medium List 2 Accent 1" w:semiHidden="0" w:uiPriority="66" w:unhideWhenUsed="0"/>
-    <w:lsdException w:name="Medium Grid 1 Accent 1" w:semiHidden="0" w:uiPriority="67" w:unhideWhenUsed="0"/>
-    <w:lsdException w:name="Medium Grid 2 Accent 1" w:semiHidden="0" w:uiPriority="68" w:unhideWhenUsed="0"/>
-    <w:lsdException w:name="Medium Grid 3 Accent 1" w:semiHidden="0" w:uiPriority="69" w:unhideWhenUsed="0"/>
-    <w:lsdException w:name="Dark List Accent 1" w:semiHidden="0" w:uiPriority="70" w:unhideWhenUsed="0"/>
-    <w:lsdException w:name="Colorful Shading Accent 1" w:semiHidden="0" w:uiPriority="71" w:unhideWhenUsed="0"/>
-    <w:lsdException w:name="Colorful List Accent 1" w:semiHidden="0" w:uiPriority="72" w:unhideWhenUsed="0"/>
-    <w:lsdException w:name="Colorful Grid Accent 1" w:semiHidden="0" w:uiPriority="73" w:unhideWhenUsed="0"/>
-    <w:lsdException w:name="Light Shading Accent 2" w:semiHidden="0" w:uiPriority="60" w:unhideWhenUsed="0"/>
-    <w:lsdException w:name="Light List Accent 2" w:semiHidden="0" w:uiPriority="61" w:unhideWhenUsed="0"/>
-    <w:lsdException w:name="Light Grid Accent 2" w:semiHidden="0" w:uiPriority="62" w:unhideWhenUsed="0"/>
-    <w:lsdException w:name="Medium Shading 1 Accent 2" w:semiHidden="0" w:uiPriority="63" w:unhideWhenUsed="0"/>
-    <w:lsdException w:name="Medium Shading 2 Accent 2" w:semiHidden="0" w:uiPriority="64" w:unhideWhenUsed="0"/>
-    <w:lsdException w:name="Medium List 1 Accent 2" w:semiHidden="0" w:uiPriority="65" w:unhideWhenUsed="0"/>
-    <w:lsdException w:name="Medium List 2 Accent 2" w:semiHidden="0" w:uiPriority="66" w:unhideWhenUsed="0"/>
-    <w:lsdException w:name="Medium Grid 1 Accent 2" w:semiHidden="0" w:uiPriority="67" w:unhideWhenUsed="0"/>
-    <w:lsdException w:name="Medium Grid 2 Accent 2" w:semiHidden="0" w:uiPriority="68" w:unhideWhenUsed="0"/>
-    <w:lsdException w:name="Medium Grid 3 Accent 2" w:semiHidden="0" w:uiPriority="69" w:unhideWhenUsed="0"/>
-    <w:lsdException w:name="Dark List Accent 2" w:semiHidden="0" w:uiPriority="70" w:unhideWhenUsed="0"/>
-    <w:lsdException w:name="Colorful Shading Accent 2" w:semiHidden="0" w:uiPriority="71" w:unhideWhenUsed="0"/>
-    <w:lsdException w:name="Colorful List Accent 2" w:semiHidden="0" w:uiPriority="72" w:unhideWhenUsed="0"/>
-    <w:lsdException w:name="Colorful Grid Accent 2" w:semiHidden="0" w:uiPriority="73" w:unhideWhenUsed="0"/>
-    <w:lsdException w:name="Light Shading Accent 3" w:semiHidden="0" w:uiPriority="60" w:unhideWhenUsed="0"/>
-    <w:lsdException w:name="Light List Accent 3" w:semiHidden="0" w:uiPriority="61" w:unhideWhenUsed="0"/>
-    <w:lsdException w:name="Light Grid Accent 3" w:semiHidden="0" w:uiPriority="62" w:unhideWhenUsed="0"/>
-    <w:lsdException w:name="Medium Shading 1 Accent 3" w:semiHidden="0" w:uiPriority="63" w:unhideWhenUsed="0"/>
-    <w:lsdException w:name="Medium Shading 2 Accent 3" w:semiHidden="0" w:uiPriority="64" w:unhideWhenUsed="0"/>
-    <w:lsdException w:name="Medium List 1 Accent 3" w:semiHidden="0" w:uiPriority="65" w:unhideWhenUsed="0"/>
-    <w:lsdException w:name="Medium List 2 Accent 3" w:semiHidden="0" w:uiPriority="66" w:unhideWhenUsed="0"/>
-    <w:lsdException w:name="Medium Grid 1 Accent 3" w:semiHidden="0" w:uiPriority="67" w:unhideWhenUsed="0"/>
-    <w:lsdException w:name="Medium Grid 2 Accent 3" w:semiHidden="0" w:uiPriority="68" w:unhideWhenUsed="0"/>
-    <w:lsdException w:name="Medium Grid 3 Accent 3" w:semiHidden="0" w:uiPriority="69" w:unhideWhenUsed="0"/>
-    <w:lsdException w:name="Dark List Accent 3" w:semiHidden="0" w:uiPriority="70" w:unhideWhenUsed="0"/>
-    <w:lsdException w:name="Colorful Shading Accent 3" w:semiHidden="0" w:uiPriority="71" w:unhideWhenUsed="0"/>
-    <w:lsdException w:name="Colorful List Accent 3" w:semiHidden="0" w:uiPriority="72" w:unhideWhenUsed="0"/>
-    <w:lsdException w:name="Colorful Grid Accent 3" w:semiHidden="0" w:uiPriority="73" w:unhideWhenUsed="0"/>
-    <w:lsdException w:name="Light Shading Accent 4" w:semiHidden="0" w:uiPriority="60" w:unhideWhenUsed="0"/>
-    <w:lsdException w:name="Light List Accent 4" w:semiHidden="0" w:uiPriority="61" w:unhideWhenUsed="0"/>
-    <w:lsdException w:name="Light Grid Accent 4" w:semiHidden="0" w:uiPriority="62" w:unhideWhenUsed="0"/>
-    <w:lsdException w:name="Medium Shading 1 Accent 4" w:semiHidden="0" w:uiPriority="63" w:unhideWhenUsed="0"/>
-    <w:lsdException w:name="Medium Shading 2 Accent 4" w:semiHidden="0" w:uiPriority="64" w:unhideWhenUsed="0"/>
-    <w:lsdException w:name="Medium List 1 Accent 4" w:semiHidden="0" w:uiPriority="65" w:unhideWhenUsed="0"/>
-    <w:lsdException w:name="Medium List 2 Accent 4" w:semiHidden="0" w:uiPriority="66" w:unhideWhenUsed="0"/>
-    <w:lsdException w:name="Medium Grid 1 Accent 4" w:semiHidden="0" w:uiPriority="67" w:unhideWhenUsed="0"/>
-    <w:lsdException w:name="Medium Grid 2 Accent 4" w:semiHidden="0" w:uiPriority="68" w:unhideWhenUsed="0"/>
-    <w:lsdException w:name="Medium Grid 3 Accent 4" w:semiHidden="0" w:uiPriority="69" w:unhideWhenUsed="0"/>
-    <w:lsdException w:name="Dark List Accent 4" w:semiHidden="0" w:uiPriority="70" w:unhideWhenUsed="0"/>
-    <w:lsdException w:name="Colorful Shading Accent 4" w:semiHidden="0" w:uiPriority="71" w:unhideWhenUsed="0"/>
-    <w:lsdException w:name="Colorful List Accent 4" w:semiHidden="0" w:uiPriority="72" w:unhideWhenUsed="0"/>
-    <w:lsdException w:name="Colorful Grid Accent 4" w:semiHidden="0" w:uiPriority="73" w:unhideWhenUsed="0"/>
-    <w:lsdException w:name="Light Shading Accent 5" w:semiHidden="0" w:uiPriority="60" w:unhideWhenUsed="0"/>
-    <w:lsdException w:name="Light List Accent 5" w:semiHidden="0" w:uiPriority="61" w:unhideWhenUsed="0"/>
-    <w:lsdException w:name="Light Grid Accent 5" w:semiHidden="0" w:uiPriority="62" w:unhideWhenUsed="0"/>
-    <w:lsdException w:name="Medium Shading 1 Accent 5" w:semiHidden="0" w:uiPriority="63" w:unhideWhenUsed="0"/>
-    <w:lsdException w:name="Medium Shading 2 Accent 5" w:semiHidden="0" w:uiPriority="64" w:unhideWhenUsed="0"/>
-    <w:lsdException w:name="Medium List 1 Accent 5" w:semiHidden="0" w:uiPriority="65" w:unhideWhenUsed="0"/>
-    <w:lsdException w:name="Medium List 2 Accent 5" w:semiHidden="0" w:uiPriority="66" w:unhideWhenUsed="0"/>
-    <w:lsdException w:name="Medium Grid 1 Accent 5" w:semiHidden="0" w:uiPriority="67" w:unhideWhenUsed="0"/>
-    <w:lsdException w:name="Medium Grid 2 Accent 5" w:semiHidden="0" w:uiPriority="68" w:unhideWhenUsed="0"/>
-    <w:lsdException w:name="Medium Grid 3 Accent 5" w:semiHidden="0" w:uiPriority="69" w:unhideWhenUsed="0"/>
-    <w:lsdException w:name="Dark List Accent 5" w:semiHidden="0" w:uiPriority="70" w:unhideWhenUsed="0"/>
-    <w:lsdException w:name="Colorful Shading Accent 5" w:semiHidden="0" w:uiPriority="71" w:unhideWhenUsed="0"/>
-    <w:lsdException w:name="Colorful List Accent 5" w:semiHidden="0" w:uiPriority="72" w:unhideWhenUsed="0"/>
-    <w:lsdException w:name="Colorful Grid Accent 5" w:semiHidden="0" w:uiPriority="73" w:unhideWhenUsed="0"/>
-    <w:lsdException w:name="Light Shading Accent 6" w:semiHidden="0" w:uiPriority="60" w:unhideWhenUsed="0"/>
-    <w:lsdException w:name="Light List Accent 6" w:semiHidden="0" w:uiPriority="61" w:unhideWhenUsed="0"/>
-    <w:lsdException w:name="Light Grid Accent 6" w:semiHidden="0" w:uiPriority="62" w:unhideWhenUsed="0"/>
-    <w:lsdException w:name="Medium Shading 1 Accent 6" w:semiHidden="0" w:uiPriority="63" w:unhideWhenUsed="0"/>
-    <w:lsdException w:name="Medium Shading 2 Accent 6" w:semiHidden="0" w:uiPriority="64" w:unhideWhenUsed="0"/>
-    <w:lsdException w:name="Medium List 1 Accent 6" w:semiHidden="0" w:uiPriority="65" w:unhideWhenUsed="0"/>
-    <w:lsdException w:name="Medium List 2 Accent 6" w:semiHidden="0" w:uiPriority="66" w:unhideWhenUsed="0"/>
-    <w:lsdException w:name="Medium Grid 1 Accent 6" w:semiHidden="0" w:uiPriority="67" w:unhideWhenUsed="0"/>
-    <w:lsdException w:name="Medium Grid 2 Accent 6" w:semiHidden="0" w:uiPriority="68" w:unhideWhenUsed="0"/>
-    <w:lsdException w:name="Medium Grid 3 Accent 6" w:semiHidden="0" w:uiPriority="69" w:unhideWhenUsed="0"/>
-    <w:lsdException w:name="Dark List Accent 6" w:semiHidden="0" w:uiPriority="70" w:unhideWhenUsed="0"/>
-    <w:lsdException w:name="Colorful Shading Accent 6" w:semiHidden="0" w:uiPriority="71" w:unhideWhenUsed="0"/>
-    <w:lsdException w:name="Colorful List Accent 6" w:semiHidden="0" w:uiPriority="72" w:unhideWhenUsed="0"/>
-    <w:lsdException w:name="Colorful Grid Accent 6" w:semiHidden="0" w:uiPriority="73" w:unhideWhenUsed="0"/>
-    <w:lsdException w:name="Subtle Emphasis" w:semiHidden="0" w:uiPriority="19" w:unhideWhenUsed="0" w:qFormat="1"/>
-    <w:lsdException w:name="Intense Emphasis" w:semiHidden="0" w:uiPriority="21" w:unhideWhenUsed="0" w:qFormat="1"/>
-    <w:lsdException w:name="Subtle Reference" w:semiHidden="0" w:uiPriority="31" w:unhideWhenUsed="0" w:qFormat="1"/>
-    <w:lsdException w:name="Intense Reference" w:semiHidden="0" w:uiPriority="32" w:unhideWhenUsed="0" w:qFormat="1"/>
-    <w:lsdException w:name="Book Title" w:semiHidden="0" w:uiPriority="33" w:unhideWhenUsed="0" w:qFormat="1"/>
-    <w:lsdException w:name="Bibliography" w:uiPriority="37"/>
-    <w:lsdException w:name="TOC Heading" w:uiPriority="39" w:qFormat="1"/>
-  </w:latentStyles>
-  <w:style w:type="paragraph" w:default="1" w:styleId="Normal">
-    <w:name w:val="Normal"/>
-    <w:qFormat/>
-    <w:rPr>
-      <w:sz w:val="24"/>
-      <w:szCs w:val="24"/>
-    </w:rPr>
-  </w:style>
-  <w:style w:type="paragraph" w:styleId="Heading1">
-    <w:name w:val="heading 1"/>
-    <w:basedOn w:val="Normal"/>
-    <w:next w:val="Normal"/>
-    <w:qFormat/>
-    <w:rsid w:val="004E0CC5"/>
-    <w:pPr>
-      <w:keepNext/>
-      <w:pageBreakBefore/>
-      <w:outlineLvl w:val="0"/>
-    </w:pPr>
-    <w:rPr>
-      <w:rFonts w:ascii="Arial" w:hAnsi="Arial" w:cs="Arial"/>
-      <w:b/>
-      <w:bCs/>
-      <w:kern w:val="32"/>
-      <w:sz w:val="32"/>
-      <w:szCs w:val="32"/>
-    </w:rPr>
-  </w:style>
-  <w:style w:type="paragraph" w:styleId="Heading2">
-    <w:name w:val="heading 2"/>
-    <w:basedOn w:val="Normal"/>
-    <w:next w:val="Normal"/>
-    <w:autoRedefine/>
-    <w:qFormat/>
-    <w:rsid w:val="004E0CC5"/>
-    <w:pPr>
-      <w:keepNext/>
-      <w:pageBreakBefore/>
-      <w:outlineLvl w:val="1"/>
-    </w:pPr>
-    <w:rPr>
-      <w:rFonts w:ascii="Cambria" w:hAnsi="Cambria" w:cs="Arial"/>
-      <w:b/>
-      <w:bCs/>
-      <w:iCs/>
-      <w:sz w:val="26"/>
-      <w:szCs w:val="28"/>
-    </w:rPr>
-  </w:style>
-  <w:style w:type="paragraph" w:styleId="Heading3">
-    <w:name w:val="heading 3"/>
-    <w:basedOn w:val="Normal"/>
-    <w:next w:val="Normal"/>
-    <w:link w:val="Heading3Char"/>
-    <w:unhideWhenUsed/>
-    <w:qFormat/>
-    <w:rsid w:val="003519D8"/>
-    <w:pPr>
-      <w:keepNext/>
-      <w:outlineLvl w:val="2"/>
-    </w:pPr>
-    <w:rPr>
-      <w:rFonts w:ascii="Cambria" w:hAnsi="Cambria"/>
-      <w:bCs/>
-      <w:i/>
-      <w:szCs w:val="26"/>
-      <w:lang w:val="x-none" w:eastAsia="x-none"/>
-    </w:rPr>
-  </w:style>
-  <w:style w:type="character" w:default="1" w:styleId="DefaultParagraphFont">
-    <w:name w:val="Default Paragraph Font"/>
-    <w:uiPriority w:val="1"/>
-    <w:semiHidden/>
-    <w:unhideWhenUsed/>
-  </w:style>
-  <w:style w:type="table" w:default="1" w:styleId="TableNormal">
-    <w:name w:val="Normal Table"/>
-    <w:uiPriority w:val="99"/>
-    <w:semiHidden/>
-    <w:unhideWhenUsed/>
-    <w:tblPr>
-      <w:tblInd w:w="0" w:type="dxa"/>
-      <w:tblCellMar>
-        <w:top w:w="0" w:type="dxa"/>
-        <w:left w:w="108" w:type="dxa"/>
-        <w:bottom w:w="0" w:type="dxa"/>
-        <w:right w:w="108" w:type="dxa"/>
-      </w:tblCellMar>
-    </w:tblPr>
-  </w:style>
-  <w:style w:type="numbering" w:default="1" w:styleId="NoList">
-    <w:name w:val="No List"/>
-    <w:uiPriority w:val="99"/>
-    <w:semiHidden/>
-    <w:unhideWhenUsed/>
-  </w:style>
-  <w:style w:type="table" w:styleId="TableGrid">
-    <w:name w:val="Table Grid"/>
-    <w:basedOn w:val="TableNormal"/>
-    <w:rsid w:val="00F44B20"/>
-    <w:tblPr>
-      <w:tblInd w:w="0" w:type="dxa"/>
-      <w:tblBorders>
-        <w:top w:val="single" w:sz="4" w:space="0" w:color="auto"/>
-        <w:left w:val="single" w:sz="4" w:space="0" w:color="auto"/>
-        <w:bottom w:val="single" w:sz="4" w:space="0" w:color="auto"/>
-        <w:right w:val="single" w:sz="4" w:space="0" w:color="auto"/>
-        <w:insideH w:val="single" w:sz="4" w:space="0" w:color="auto"/>
-        <w:insideV w:val="single" w:sz="4" w:space="0" w:color="auto"/>
-      </w:tblBorders>
-      <w:tblCellMar>
-        <w:top w:w="0" w:type="dxa"/>
-        <w:left w:w="108" w:type="dxa"/>
-        <w:bottom w:w="0" w:type="dxa"/>
-        <w:right w:w="108" w:type="dxa"/>
-      </w:tblCellMar>
-    </w:tblPr>
-  </w:style>
-  <w:style w:type="paragraph" w:styleId="TOC1">
-    <w:name w:val="toc 1"/>
-    <w:basedOn w:val="Normal"/>
-    <w:next w:val="Normal"/>
-    <w:autoRedefine/>
-    <w:uiPriority w:val="39"/>
-    <w:rsid w:val="004E0CC5"/>
-    <w:pPr>
-      <w:tabs>
-        <w:tab w:val="right" w:leader="dot" w:pos="8630"/>
-      </w:tabs>
-    </w:pPr>
-    <w:rPr>
-      <w:sz w:val="20"/>
-    </w:rPr>
-  </w:style>
-  <w:style w:type="character" w:customStyle="1" w:styleId="Heading3Char">
-    <w:name w:val="Heading 3 Char"/>
-    <w:link w:val="Heading3"/>
-    <w:rsid w:val="003519D8"/>
-    <w:rPr>
-      <w:rFonts w:ascii="Cambria" w:hAnsi="Cambria"/>
-      <w:bCs/>
-      <w:i/>
-      <w:sz w:val="24"/>
-      <w:szCs w:val="26"/>
-    </w:rPr>
-  </w:style>
-  <w:style w:type="paragraph" w:styleId="BalloonText">
-    <w:name w:val="Balloon Text"/>
-    <w:basedOn w:val="Normal"/>
-    <w:link w:val="BalloonTextChar"/>
-    <w:rsid w:val="00D15288"/>
-    <w:rPr>
-      <w:rFonts w:ascii="Tahoma" w:hAnsi="Tahoma"/>
-      <w:sz w:val="16"/>
-      <w:szCs w:val="16"/>
-      <w:lang w:val="x-none" w:eastAsia="x-none"/>
-    </w:rPr>
-  </w:style>
-  <w:style w:type="character" w:customStyle="1" w:styleId="BalloonTextChar">
-    <w:name w:val="Balloon Text Char"/>
-    <w:link w:val="BalloonText"/>
-    <w:rsid w:val="00D15288"/>
-    <w:rPr>
-      <w:rFonts w:ascii="Tahoma" w:hAnsi="Tahoma" w:cs="Tahoma"/>
-      <w:sz w:val="16"/>
-      <w:szCs w:val="16"/>
-    </w:rPr>
-  </w:style>
-  <w:style w:type="paragraph" w:styleId="Caption">
-    <w:name w:val="caption"/>
-    <w:basedOn w:val="Normal"/>
-    <w:next w:val="Normal"/>
-    <w:unhideWhenUsed/>
-    <w:qFormat/>
-    <w:rsid w:val="00D15288"/>
-    <w:rPr>
-      <w:b/>
-      <w:bCs/>
-      <w:sz w:val="20"/>
-      <w:szCs w:val="20"/>
-    </w:rPr>
-  </w:style>
-  <w:style w:type="character" w:styleId="Hyperlink">
-    <w:name w:val="Hyperlink"/>
-    <w:uiPriority w:val="99"/>
-    <w:unhideWhenUsed/>
-    <w:rsid w:val="00495FFA"/>
-    <w:rPr>
-      <w:color w:val="0000FF"/>
-      <w:u w:val="single"/>
-    </w:rPr>
-  </w:style>
-  <w:style w:type="paragraph" w:styleId="TOC2">
-    <w:name w:val="toc 2"/>
-    <w:basedOn w:val="Normal"/>
-    <w:next w:val="Normal"/>
-    <w:autoRedefine/>
-    <w:uiPriority w:val="39"/>
-    <w:rsid w:val="003F5D0F"/>
-    <w:pPr>
-      <w:tabs>
-        <w:tab w:val="right" w:leader="dot" w:pos="8630"/>
-      </w:tabs>
-      <w:ind w:left="240"/>
-    </w:pPr>
-  </w:style>
-  <w:style w:type="paragraph" w:styleId="Header">
-    <w:name w:val="header"/>
-    <w:basedOn w:val="Normal"/>
-    <w:link w:val="HeaderChar"/>
-    <w:rsid w:val="00A94E06"/>
-    <w:pPr>
-      <w:tabs>
-        <w:tab w:val="center" w:pos="4680"/>
-        <w:tab w:val="right" w:pos="9360"/>
-      </w:tabs>
-    </w:pPr>
-  </w:style>
-  <w:style w:type="character" w:customStyle="1" w:styleId="HeaderChar">
-    <w:name w:val="Header Char"/>
-    <w:link w:val="Header"/>
-    <w:rsid w:val="00A94E06"/>
-    <w:rPr>
-      <w:sz w:val="24"/>
-      <w:szCs w:val="24"/>
-    </w:rPr>
-  </w:style>
-  <w:style w:type="paragraph" w:styleId="Footer">
-    <w:name w:val="footer"/>
-    <w:basedOn w:val="Normal"/>
-    <w:link w:val="FooterChar"/>
-    <w:rsid w:val="00A94E06"/>
-    <w:pPr>
-      <w:tabs>
-        <w:tab w:val="center" w:pos="4680"/>
-        <w:tab w:val="right" w:pos="9360"/>
-      </w:tabs>
-    </w:pPr>
-  </w:style>
-  <w:style w:type="character" w:customStyle="1" w:styleId="FooterChar">
-    <w:name w:val="Footer Char"/>
-    <w:link w:val="Footer"/>
-    <w:rsid w:val="00A94E06"/>
-    <w:rPr>
-      <w:sz w:val="24"/>
-      <w:szCs w:val="24"/>
-    </w:rPr>
-  </w:style>
-  <w:style w:type="character" w:styleId="CommentReference">
-    <w:name w:val="annotation reference"/>
-    <w:rsid w:val="00A94E06"/>
-    <w:rPr>
-      <w:sz w:val="16"/>
-      <w:szCs w:val="16"/>
-    </w:rPr>
-  </w:style>
-  <w:style w:type="paragraph" w:styleId="CommentText">
-    <w:name w:val="annotation text"/>
-    <w:basedOn w:val="Normal"/>
-    <w:link w:val="CommentTextChar"/>
-    <w:rsid w:val="00A94E06"/>
-    <w:rPr>
-      <w:sz w:val="20"/>
-      <w:szCs w:val="20"/>
-    </w:rPr>
-  </w:style>
-  <w:style w:type="character" w:customStyle="1" w:styleId="CommentTextChar">
-    <w:name w:val="Comment Text Char"/>
-    <w:basedOn w:val="DefaultParagraphFont"/>
-    <w:link w:val="CommentText"/>
-    <w:rsid w:val="00A94E06"/>
-  </w:style>
-  <w:style w:type="paragraph" w:styleId="CommentSubject">
-    <w:name w:val="annotation subject"/>
-    <w:basedOn w:val="CommentText"/>
-    <w:next w:val="CommentText"/>
-    <w:link w:val="CommentSubjectChar"/>
-    <w:rsid w:val="00A94E06"/>
-    <w:rPr>
-      <w:b/>
-      <w:bCs/>
-    </w:rPr>
-  </w:style>
-  <w:style w:type="character" w:customStyle="1" w:styleId="CommentSubjectChar">
-    <w:name w:val="Comment Subject Char"/>
-    <w:link w:val="CommentSubject"/>
-    <w:rsid w:val="00A94E06"/>
-    <w:rPr>
-      <w:b/>
-      <w:bCs/>
-    </w:rPr>
-  </w:style>
-</w:styles>
-</file>
-
-<file path=word/stylesWithEffects.xml><?xml version="1.0" encoding="utf-8"?>
-<w:styles xmlns:wpc="http://schemas.microsoft.com/office/word/2010/wordprocessingCanvas" xmlns:mc="http://schemas.openxmlformats.org/markup-compatibility/2006" xmlns:o="urn:schemas-microsoft-com:office:office" xmlns:r="http://schemas.openxmlformats.org/officeDocument/2006/relationships" xmlns:m="http://schemas.openxmlformats.org/officeDocument/2006/math" xmlns:v="urn:schemas-microsoft-com:vml" xmlns:wp14="http://schemas.microsoft.com/office/word/2010/wordprocessingDrawing" xmlns:wp="http://schemas.openxmlformats.org/drawingml/2006/wordprocessingDrawing" xmlns:w10="urn:schemas-microsoft-com:office:word" xmlns:w="http://schemas.openxmlformats.org/wordprocessingml/2006/main" xmlns:w14="http://schemas.microsoft.com/office/word/2010/wordml" xmlns:wpg="http://schemas.microsoft.com/office/word/2010/wordprocessingGroup" xmlns:wpi="http://schemas.microsoft.com/office/word/2010/wordprocessingInk" xmlns:wne="http://schemas.microsoft.com/office/word/2006/wordml" xmlns:wps="http://schemas.microsoft.com/office/word/2010/wordprocessingShape" mc:Ignorable="w14 wp14">
-  <w:docDefaults>
-    <w:rPrDefault>
-      <w:rPr>
-        <w:rFonts w:ascii="Times New Roman" w:eastAsia="Times New Roman" w:hAnsi="Times New Roman" w:cs="Times New Roman"/>
-        <w:lang w:val="en-US" w:eastAsia="en-US" w:bidi="ar-SA"/>
-      </w:rPr>
-    </w:rPrDefault>
-    <w:pPrDefault/>
-  </w:docDefaults>
-  <w:latentStyles w:defLockedState="0" w:defUIPriority="0" w:defSemiHidden="1" w:defUnhideWhenUsed="1" w:defQFormat="0" w:count="267">
-    <w:lsdException w:name="Normal" w:semiHidden="0" w:unhideWhenUsed="0" w:qFormat="1"/>
-    <w:lsdException w:name="heading 1" w:semiHidden="0" w:unhideWhenUsed="0" w:qFormat="1"/>
-    <w:lsdException w:name="heading 2" w:semiHidden="0" w:unhideWhenUsed="0" w:qFormat="1"/>
-    <w:lsdException w:name="heading 3" w:qFormat="1"/>
-    <w:lsdException w:name="heading 4" w:qFormat="1"/>
-    <w:lsdException w:name="heading 5" w:qFormat="1"/>
-    <w:lsdException w:name="heading 6" w:qFormat="1"/>
-    <w:lsdException w:name="heading 7" w:qFormat="1"/>
-    <w:lsdException w:name="heading 8" w:qFormat="1"/>
-    <w:lsdException w:name="heading 9" w:qFormat="1"/>
-    <w:lsdException w:name="toc 1" w:uiPriority="39"/>
-    <w:lsdException w:name="toc 2" w:uiPriority="39"/>
-    <w:lsdException w:name="caption" w:qFormat="1"/>
-    <w:lsdException w:name="List Number" w:semiHidden="0" w:unhideWhenUsed="0"/>
-    <w:lsdException w:name="List 4" w:semiHidden="0" w:unhideWhenUsed="0"/>
-    <w:lsdException w:name="List 5" w:semiHidden="0" w:unhideWhenUsed="0"/>
-    <w:lsdException w:name="Title" w:semiHidden="0" w:unhideWhenUsed="0" w:qFormat="1"/>
-    <w:lsdException w:name="Subtitle" w:semiHidden="0" w:unhideWhenUsed="0" w:qFormat="1"/>
-    <w:lsdException w:name="Salutation" w:semiHidden="0" w:unhideWhenUsed="0"/>
-    <w:lsdException w:name="Date" w:semiHidden="0" w:unhideWhenUsed="0"/>
-    <w:lsdException w:name="Body Text First Indent" w:semiHidden="0" w:unhideWhenUsed="0"/>
-    <w:lsdException w:name="Hyperlink" w:uiPriority="99"/>
-    <w:lsdException w:name="Strong" w:semiHidden="0" w:unhideWhenUsed="0" w:qFormat="1"/>
-    <w:lsdException w:name="Emphasis" w:semiHidden="0" w:unhideWhenUsed="0" w:qFormat="1"/>
-    <w:lsdException w:name="Table Grid" w:semiHidden="0" w:unhideWhenUsed="0"/>
-    <w:lsdException w:name="Placeholder Text" w:uiPriority="99" w:unhideWhenUsed="0"/>
-    <w:lsdException w:name="No Spacing" w:semiHidden="0" w:uiPriority="1" w:unhideWhenUsed="0" w:qFormat="1"/>
-    <w:lsdException w:name="Light Shading" w:semiHidden="0" w:uiPriority="60" w:unhideWhenUsed="0"/>
-    <w:lsdException w:name="Light List" w:semiHidden="0" w:uiPriority="61" w:unhideWhenUsed="0"/>
-    <w:lsdException w:name="Light Grid" w:semiHidden="0" w:uiPriority="62" w:unhideWhenUsed="0"/>
-    <w:lsdException w:name="Medium Shading 1" w:semiHidden="0" w:uiPriority="63" w:unhideWhenUsed="0"/>
-    <w:lsdException w:name="Medium Shading 2" w:semiHidden="0" w:uiPriority="64" w:unhideWhenUsed="0"/>
-    <w:lsdException w:name="Medium List 1" w:semiHidden="0" w:uiPriority="65" w:unhideWhenUsed="0"/>
-    <w:lsdException w:name="Medium List 2" w:semiHidden="0" w:uiPriority="66" w:unhideWhenUsed="0"/>
-    <w:lsdException w:name="Medium Grid 1" w:semiHidden="0" w:uiPriority="67" w:unhideWhenUsed="0"/>
-    <w:lsdException w:name="Medium Grid 2" w:semiHidden="0" w:uiPriority="68" w:unhideWhenUsed="0"/>
-    <w:lsdException w:name="Medium Grid 3" w:semiHidden="0" w:uiPriority="69" w:unhideWhenUsed="0"/>
-    <w:lsdException w:name="Dark List" w:semiHidden="0" w:uiPriority="70" w:unhideWhenUsed="0"/>
-    <w:lsdException w:name="Colorful Shading" w:semiHidden="0" w:uiPriority="71" w:unhideWhenUsed="0"/>
-    <w:lsdException w:name="Colorful List" w:semiHidden="0" w:uiPriority="72" w:unhideWhenUsed="0"/>
-    <w:lsdException w:name="Colorful Grid" w:semiHidden="0" w:uiPriority="73" w:unhideWhenUsed="0"/>
-    <w:lsdException w:name="Light Shading Accent 1" w:semiHidden="0" w:uiPriority="60" w:unhideWhenUsed="0"/>
-    <w:lsdException w:name="Light List Accent 1" w:semiHidden="0" w:uiPriority="61" w:unhideWhenUsed="0"/>
-    <w:lsdException w:name="Light Grid Accent 1" w:semiHidden="0" w:uiPriority="62" w:unhideWhenUsed="0"/>
-    <w:lsdException w:name="Medium Shading 1 Accent 1" w:semiHidden="0" w:uiPriority="63" w:unhideWhenUsed="0"/>
-    <w:lsdException w:name="Medium Shading 2 Accent 1" w:semiHidden="0" w:uiPriority="64" w:unhideWhenUsed="0"/>
-    <w:lsdException w:name="Medium List 1 Accent 1" w:semiHidden="0" w:uiPriority="65" w:unhideWhenUsed="0"/>
-    <w:lsdException w:name="Revision" w:uiPriority="99" w:unhideWhenUsed="0"/>
-    <w:lsdException w:name="List Paragraph" w:semiHidden="0" w:uiPriority="34" w:unhideWhenUsed="0" w:qFormat="1"/>
-    <w:lsdException w:name="Quote" w:semiHidden="0" w:uiPriority="29" w:unhideWhenUsed="0" w:qFormat="1"/>
-    <w:lsdException w:name="Intense Quote" w:semiHidden="0" w:uiPriority="30" w:unhideWhenUsed="0" w:qFormat="1"/>
-    <w:lsdException w:name="Medium List 2 Accent 1" w:semiHidden="0" w:uiPriority="66" w:unhideWhenUsed="0"/>
-    <w:lsdException w:name="Medium Grid 1 Accent 1" w:semiHidden="0" w:uiPriority="67" w:unhideWhenUsed="0"/>
-    <w:lsdException w:name="Medium Grid 2 Accent 1" w:semiHidden="0" w:uiPriority="68" w:unhideWhenUsed="0"/>
-    <w:lsdException w:name="Medium Grid 3 Accent 1" w:semiHidden="0" w:uiPriority="69" w:unhideWhenUsed="0"/>
-    <w:lsdException w:name="Dark List Accent 1" w:semiHidden="0" w:uiPriority="70" w:unhideWhenUsed="0"/>
-    <w:lsdException w:name="Colorful Shading Accent 1" w:semiHidden="0" w:uiPriority="71" w:unhideWhenUsed="0"/>
-    <w:lsdException w:name="Colorful List Accent 1" w:semiHidden="0" w:uiPriority="72" w:unhideWhenUsed="0"/>
-    <w:lsdException w:name="Colorful Grid Accent 1" w:semiHidden="0" w:uiPriority="73" w:unhideWhenUsed="0"/>
-    <w:lsdException w:name="Light Shading Accent 2" w:semiHidden="0" w:uiPriority="60" w:unhideWhenUsed="0"/>
-    <w:lsdException w:name="Light List Accent 2" w:semiHidden="0" w:uiPriority="61" w:unhideWhenUsed="0"/>
-    <w:lsdException w:name="Light Grid Accent 2" w:semiHidden="0" w:uiPriority="62" w:unhideWhenUsed="0"/>
-    <w:lsdException w:name="Medium Shading 1 Accent 2" w:semiHidden="0" w:uiPriority="63" w:unhideWhenUsed="0"/>
-    <w:lsdException w:name="Medium Shading 2 Accent 2" w:semiHidden="0" w:uiPriority="64" w:unhideWhenUsed="0"/>
-    <w:lsdException w:name="Medium List 1 Accent 2" w:semiHidden="0" w:uiPriority="65" w:unhideWhenUsed="0"/>
-    <w:lsdException w:name="Medium List 2 Accent 2" w:semiHidden="0" w:uiPriority="66" w:unhideWhenUsed="0"/>
-    <w:lsdException w:name="Medium Grid 1 Accent 2" w:semiHidden="0" w:uiPriority="67" w:unhideWhenUsed="0"/>
-    <w:lsdException w:name="Medium Grid 2 Accent 2" w:semiHidden="0" w:uiPriority="68" w:unhideWhenUsed="0"/>
-    <w:lsdException w:name="Medium Grid 3 Accent 2" w:semiHidden="0" w:uiPriority="69" w:unhideWhenUsed="0"/>
-    <w:lsdException w:name="Dark List Accent 2" w:semiHidden="0" w:uiPriority="70" w:unhideWhenUsed="0"/>
-    <w:lsdException w:name="Colorful Shading Accent 2" w:semiHidden="0" w:uiPriority="71" w:unhideWhenUsed="0"/>
-    <w:lsdException w:name="Colorful List Accent 2" w:semiHidden="0" w:uiPriority="72" w:unhideWhenUsed="0"/>
-    <w:lsdException w:name="Colorful Grid Accent 2" w:semiHidden="0" w:uiPriority="73" w:unhideWhenUsed="0"/>
-    <w:lsdException w:name="Light Shading Accent 3" w:semiHidden="0" w:uiPriority="60" w:unhideWhenUsed="0"/>
-    <w:lsdException w:name="Light List Accent 3" w:semiHidden="0" w:uiPriority="61" w:unhideWhenUsed="0"/>
-    <w:lsdException w:name="Light Grid Accent 3" w:semiHidden="0" w:uiPriority="62" w:unhideWhenUsed="0"/>
-    <w:lsdException w:name="Medium Shading 1 Accent 3" w:semiHidden="0" w:uiPriority="63" w:unhideWhenUsed="0"/>
-    <w:lsdException w:name="Medium Shading 2 Accent 3" w:semiHidden="0" w:uiPriority="64" w:unhideWhenUsed="0"/>
-    <w:lsdException w:name="Medium List 1 Accent 3" w:semiHidden="0" w:uiPriority="65" w:unhideWhenUsed="0"/>
-    <w:lsdException w:name="Medium List 2 Accent 3" w:semiHidden="0" w:uiPriority="66" w:unhideWhenUsed="0"/>
-    <w:lsdException w:name="Medium Grid 1 Accent 3" w:semiHidden="0" w:uiPriority="67" w:unhideWhenUsed="0"/>
-    <w:lsdException w:name="Medium Grid 2 Accent 3" w:semiHidden="0" w:uiPriority="68" w:unhideWhenUsed="0"/>
-    <w:lsdException w:name="Medium Grid 3 Accent 3" w:semiHidden="0" w:uiPriority="69" w:unhideWhenUsed="0"/>
-    <w:lsdException w:name="Dark List Accent 3" w:semiHidden="0" w:uiPriority="70" w:unhideWhenUsed="0"/>
-    <w:lsdException w:name="Colorful Shading Accent 3" w:semiHidden="0" w:uiPriority="71" w:unhideWhenUsed="0"/>
-    <w:lsdException w:name="Colorful List Accent 3" w:semiHidden="0" w:uiPriority="72" w:unhideWhenUsed="0"/>
-    <w:lsdException w:name="Colorful Grid Accent 3" w:semiHidden="0" w:uiPriority="73" w:unhideWhenUsed="0"/>
-    <w:lsdException w:name="Light Shading Accent 4" w:semiHidden="0" w:uiPriority="60" w:unhideWhenUsed="0"/>
-    <w:lsdException w:name="Light List Accent 4" w:semiHidden="0" w:uiPriority="61" w:unhideWhenUsed="0"/>
-    <w:lsdException w:name="Light Grid Accent 4" w:semiHidden="0" w:uiPriority="62" w:unhideWhenUsed="0"/>
-    <w:lsdException w:name="Medium Shading 1 Accent 4" w:semiHidden="0" w:uiPriority="63" w:unhideWhenUsed="0"/>
-    <w:lsdException w:name="Medium Shading 2 Accent 4" w:semiHidden="0" w:uiPriority="64" w:unhideWhenUsed="0"/>
-    <w:lsdException w:name="Medium List 1 Accent 4" w:semiHidden="0" w:uiPriority="65" w:unhideWhenUsed="0"/>
-    <w:lsdException w:name="Medium List 2 Accent 4" w:semiHidden="0" w:uiPriority="66" w:unhideWhenUsed="0"/>
-    <w:lsdException w:name="Medium Grid 1 Accent 4" w:semiHidden="0" w:uiPriority="67" w:unhideWhenUsed="0"/>
-    <w:lsdException w:name="Medium Grid 2 Accent 4" w:semiHidden="0" w:uiPriority="68" w:unhideWhenUsed="0"/>
-    <w:lsdException w:name="Medium Grid 3 Accent 4" w:semiHidden="0" w:uiPriority="69" w:unhideWhenUsed="0"/>
-    <w:lsdException w:name="Dark List Accent 4" w:semiHidden="0" w:uiPriority="70" w:unhideWhenUsed="0"/>
-    <w:lsdException w:name="Colorful Shading Accent 4" w:semiHidden="0" w:uiPriority="71" w:unhideWhenUsed="0"/>
-    <w:lsdException w:name="Colorful List Accent 4" w:semiHidden="0" w:uiPriority="72" w:unhideWhenUsed="0"/>
-    <w:lsdException w:name="Colorful Grid Accent 4" w:semiHidden="0" w:uiPriority="73" w:unhideWhenUsed="0"/>
-    <w:lsdException w:name="Light Shading Accent 5" w:semiHidden="0" w:uiPriority="60" w:unhideWhenUsed="0"/>
-    <w:lsdException w:name="Light List Accent 5" w:semiHidden="0" w:uiPriority="61" w:unhideWhenUsed="0"/>
-    <w:lsdException w:name="Light Grid Accent 5" w:semiHidden="0" w:uiPriority="62" w:unhideWhenUsed="0"/>
-    <w:lsdException w:name="Medium Shading 1 Accent 5" w:semiHidden="0" w:uiPriority="63" w:unhideWhenUsed="0"/>
-    <w:lsdException w:name="Medium Shading 2 Accent 5" w:semiHidden="0" w:uiPriority="64" w:unhideWhenUsed="0"/>
-    <w:lsdException w:name="Medium List 1 Accent 5" w:semiHidden="0" w:uiPriority="65" w:unhideWhenUsed="0"/>
-    <w:lsdException w:name="Medium List 2 Accent 5" w:semiHidden="0" w:uiPriority="66" w:unhideWhenUsed="0"/>
-    <w:lsdException w:name="Medium Grid 1 Accent 5" w:semiHidden="0" w:uiPriority="67" w:unhideWhenUsed="0"/>
-    <w:lsdException w:name="Medium Grid 2 Accent 5" w:semiHidden="0" w:uiPriority="68" w:unhideWhenUsed="0"/>
-    <w:lsdException w:name="Medium Grid 3 Accent 5" w:semiHidden="0" w:uiPriority="69" w:unhideWhenUsed="0"/>
-    <w:lsdException w:name="Dark List Accent 5" w:semiHidden="0" w:uiPriority="70" w:unhideWhenUsed="0"/>
-    <w:lsdException w:name="Colorful Shading Accent 5" w:semiHidden="0" w:uiPriority="71" w:unhideWhenUsed="0"/>
-    <w:lsdException w:name="Colorful List Accent 5" w:semiHidden="0" w:uiPriority="72" w:unhideWhenUsed="0"/>
-    <w:lsdException w:name="Colorful Grid Accent 5" w:semiHidden="0" w:uiPriority="73" w:unhideWhenUsed="0"/>
-    <w:lsdException w:name="Light Shading Accent 6" w:semiHidden="0" w:uiPriority="60" w:unhideWhenUsed="0"/>
-    <w:lsdException w:name="Light List Accent 6" w:semiHidden="0" w:uiPriority="61" w:unhideWhenUsed="0"/>
-    <w:lsdException w:name="Light Grid Accent 6" w:semiHidden="0" w:uiPriority="62" w:unhideWhenUsed="0"/>
-    <w:lsdException w:name="Medium Shading 1 Accent 6" w:semiHidden="0" w:uiPriority="63" w:unhideWhenUsed="0"/>
-    <w:lsdException w:name="Medium Shading 2 Accent 6" w:semiHidden="0" w:uiPriority="64" w:unhideWhenUsed="0"/>
-    <w:lsdException w:name="Medium List 1 Accent 6" w:semiHidden="0" w:uiPriority="65" w:unhideWhenUsed="0"/>
-    <w:lsdException w:name="Medium List 2 Accent 6" w:semiHidden="0" w:uiPriority="66" w:unhideWhenUsed="0"/>
-    <w:lsdException w:name="Medium Grid 1 Accent 6" w:semiHidden="0" w:uiPriority="67" w:unhideWhenUsed="0"/>
-    <w:lsdException w:name="Medium Grid 2 Accent 6" w:semiHidden="0" w:uiPriority="68" w:unhideWhenUsed="0"/>
-    <w:lsdException w:name="Medium Grid 3 Accent 6" w:semiHidden="0" w:uiPriority="69" w:unhideWhenUsed="0"/>
-    <w:lsdException w:name="Dark List Accent 6" w:semiHidden="0" w:uiPriority="70" w:unhideWhenUsed="0"/>
-    <w:lsdException w:name="Colorful Shading Accent 6" w:semiHidden="0" w:uiPriority="71" w:unhideWhenUsed="0"/>
-    <w:lsdException w:name="Colorful List Accent 6" w:semiHidden="0" w:uiPriority="72" w:unhideWhenUsed="0"/>
-    <w:lsdException w:name="Colorful Grid Accent 6" w:semiHidden="0" w:uiPriority="73" w:unhideWhenUsed="0"/>
-    <w:lsdException w:name="Subtle Emphasis" w:semiHidden="0" w:uiPriority="19" w:unhideWhenUsed="0" w:qFormat="1"/>
-    <w:lsdException w:name="Intense Emphasis" w:semiHidden="0" w:uiPriority="21" w:unhideWhenUsed="0" w:qFormat="1"/>
-    <w:lsdException w:name="Subtle Reference" w:semiHidden="0" w:uiPriority="31" w:unhideWhenUsed="0" w:qFormat="1"/>
-    <w:lsdException w:name="Intense Reference" w:semiHidden="0" w:uiPriority="32" w:unhideWhenUsed="0" w:qFormat="1"/>
-    <w:lsdException w:name="Book Title" w:semiHidden="0" w:uiPriority="33" w:unhideWhenUsed="0" w:qFormat="1"/>
-    <w:lsdException w:name="Bibliography" w:uiPriority="37"/>
-    <w:lsdException w:name="TOC Heading" w:uiPriority="39" w:qFormat="1"/>
+  <w:latentStyles w:defLockedState="0" w:defUIPriority="0" w:defSemiHidden="0" w:defUnhideWhenUsed="0" w:defQFormat="0" w:count="371">
+    <w:lsdException w:name="Normal" w:qFormat="1"/>
+    <w:lsdException w:name="heading 1" w:qFormat="1"/>
+    <w:lsdException w:name="heading 2" w:qFormat="1"/>
+    <w:lsdException w:name="heading 3" w:semiHidden="1" w:unhideWhenUsed="1" w:qFormat="1"/>
+    <w:lsdException w:name="heading 4" w:semiHidden="1" w:unhideWhenUsed="1" w:qFormat="1"/>
+    <w:lsdException w:name="heading 5" w:semiHidden="1" w:unhideWhenUsed="1" w:qFormat="1"/>
+    <w:lsdException w:name="heading 6" w:semiHidden="1" w:unhideWhenUsed="1" w:qFormat="1"/>
+    <w:lsdException w:name="heading 7" w:semiHidden="1" w:unhideWhenUsed="1" w:qFormat="1"/>
+    <w:lsdException w:name="heading 8" w:semiHidden="1" w:unhideWhenUsed="1" w:qFormat="1"/>
+    <w:lsdException w:name="heading 9" w:semiHidden="1" w:unhideWhenUsed="1" w:qFormat="1"/>
+    <w:lsdException w:name="index 1" w:semiHidden="1" w:unhideWhenUsed="1"/>
+    <w:lsdException w:name="index 2" w:semiHidden="1" w:unhideWhenUsed="1"/>
+    <w:lsdException w:name="index 3" w:semiHidden="1" w:unhideWhenUsed="1"/>
+    <w:lsdException w:name="index 4" w:semiHidden="1" w:unhideWhenUsed="1"/>
+    <w:lsdException w:name="index 5" w:semiHidden="1" w:unhideWhenUsed="1"/>
+    <w:lsdException w:name="index 6" w:semiHidden="1" w:unhideWhenUsed="1"/>
+    <w:lsdException w:name="index 7" w:semiHidden="1" w:unhideWhenUsed="1"/>
+    <w:lsdException w:name="index 8" w:semiHidden="1" w:unhideWhenUsed="1"/>
+    <w:lsdException w:name="index 9" w:semiHidden="1" w:unhideWhenUsed="1"/>
+    <w:lsdException w:name="toc 1" w:semiHidden="1" w:uiPriority="39" w:unhideWhenUsed="1"/>
+    <w:lsdException w:name="toc 2" w:semiHidden="1" w:uiPriority="39" w:unhideWhenUsed="1"/>
+    <w:lsdException w:name="toc 3" w:semiHidden="1" w:unhideWhenUsed="1"/>
+    <w:lsdException w:name="toc 4" w:semiHidden="1" w:unhideWhenUsed="1"/>
+    <w:lsdException w:name="toc 5" w:semiHidden="1" w:unhideWhenUsed="1"/>
+    <w:lsdException w:name="toc 6" w:semiHidden="1" w:unhideWhenUsed="1"/>
+    <w:lsdException w:name="toc 7" w:semiHidden="1" w:unhideWhenUsed="1"/>
+    <w:lsdException w:name="toc 8" w:semiHidden="1" w:unhideWhenUsed="1"/>
+    <w:lsdException w:name="toc 9" w:semiHidden="1" w:unhideWhenUsed="1"/>
+    <w:lsdException w:name="Normal Indent" w:semiHidden="1" w:unhideWhenUsed="1"/>
+    <w:lsdException w:name="footnote text" w:semiHidden="1" w:unhideWhenUsed="1"/>
+    <w:lsdException w:name="annotation text" w:semiHidden="1" w:unhideWhenUsed="1"/>
+    <w:lsdException w:name="header" w:semiHidden="1" w:unhideWhenUsed="1"/>
+    <w:lsdException w:name="footer" w:semiHidden="1" w:unhideWhenUsed="1"/>
+    <w:lsdException w:name="index heading" w:semiHidden="1" w:unhideWhenUsed="1"/>
+    <w:lsdException w:name="caption" w:semiHidden="1" w:unhideWhenUsed="1" w:qFormat="1"/>
+    <w:lsdException w:name="table of figures" w:semiHidden="1" w:unhideWhenUsed="1"/>
+    <w:lsdException w:name="envelope address" w:semiHidden="1" w:unhideWhenUsed="1"/>
+    <w:lsdException w:name="envelope return" w:semiHidden="1" w:unhideWhenUsed="1"/>
+    <w:lsdException w:name="footnote reference" w:semiHidden="1" w:unhideWhenUsed="1"/>
+    <w:lsdException w:name="annotation reference" w:semiHidden="1" w:unhideWhenUsed="1"/>
+    <w:lsdException w:name="line number" w:semiHidden="1" w:unhideWhenUsed="1"/>
+    <w:lsdException w:name="page number" w:semiHidden="1" w:unhideWhenUsed="1"/>
+    <w:lsdException w:name="endnote reference" w:semiHidden="1" w:unhideWhenUsed="1"/>
+    <w:lsdException w:name="endnote text" w:semiHidden="1" w:unhideWhenUsed="1"/>
+    <w:lsdException w:name="table of authorities" w:semiHidden="1" w:unhideWhenUsed="1"/>
+    <w:lsdException w:name="macro" w:semiHidden="1" w:unhideWhenUsed="1"/>
+    <w:lsdException w:name="toa heading" w:semiHidden="1" w:unhideWhenUsed="1"/>
+    <w:lsdException w:name="List" w:semiHidden="1" w:unhideWhenUsed="1"/>
+    <w:lsdException w:name="List Bullet" w:semiHidden="1" w:unhideWhenUsed="1"/>
+    <w:lsdException w:name="List 2" w:semiHidden="1" w:unhideWhenUsed="1"/>
+    <w:lsdException w:name="List 3" w:semiHidden="1" w:unhideWhenUsed="1"/>
+    <w:lsdException w:name="List Bullet 2" w:semiHidden="1" w:unhideWhenUsed="1"/>
+    <w:lsdException w:name="List Bullet 3" w:semiHidden="1" w:unhideWhenUsed="1"/>
+    <w:lsdException w:name="List Bullet 4" w:semiHidden="1" w:unhideWhenUsed="1"/>
+    <w:lsdException w:name="List Bullet 5" w:semiHidden="1" w:unhideWhenUsed="1"/>
+    <w:lsdException w:name="List Number 2" w:semiHidden="1" w:unhideWhenUsed="1"/>
+    <w:lsdException w:name="List Number 3" w:semiHidden="1" w:unhideWhenUsed="1"/>
+    <w:lsdException w:name="List Number 4" w:semiHidden="1" w:unhideWhenUsed="1"/>
+    <w:lsdException w:name="List Number 5" w:semiHidden="1" w:unhideWhenUsed="1"/>
+    <w:lsdException w:name="Title" w:qFormat="1"/>
+    <w:lsdException w:name="Closing" w:semiHidden="1" w:unhideWhenUsed="1"/>
+    <w:lsdException w:name="Signature" w:semiHidden="1" w:unhideWhenUsed="1"/>
+    <w:lsdException w:name="Default Paragraph Font" w:semiHidden="1" w:unhideWhenUsed="1"/>
+    <w:lsdException w:name="Body Text" w:semiHidden="1" w:unhideWhenUsed="1"/>
+    <w:lsdException w:name="Body Text Indent" w:semiHidden="1" w:unhideWhenUsed="1"/>
+    <w:lsdException w:name="List Continue" w:semiHidden="1" w:unhideWhenUsed="1"/>
+    <w:lsdException w:name="List Continue 2" w:semiHidden="1" w:unhideWhenUsed="1"/>
+    <w:lsdException w:name="List Continue 3" w:semiHidden="1" w:unhideWhenUsed="1"/>
+    <w:lsdException w:name="List Continue 4" w:semiHidden="1" w:unhideWhenUsed="1"/>
+    <w:lsdException w:name="List Continue 5" w:semiHidden="1" w:unhideWhenUsed="1"/>
+    <w:lsdException w:name="Message Header" w:semiHidden="1" w:unhideWhenUsed="1"/>
+    <w:lsdException w:name="Subtitle" w:qFormat="1"/>
+    <w:lsdException w:name="Body Text First Indent 2" w:semiHidden="1" w:unhideWhenUsed="1"/>
+    <w:lsdException w:name="Note Heading" w:semiHidden="1" w:unhideWhenUsed="1"/>
+    <w:lsdException w:name="Body Text 2" w:semiHidden="1" w:unhideWhenUsed="1"/>
+    <w:lsdException w:name="Body Text 3" w:semiHidden="1" w:unhideWhenUsed="1"/>
+    <w:lsdException w:name="Body Text Indent 2" w:semiHidden="1" w:unhideWhenUsed="1"/>
+    <w:lsdException w:name="Body Text Indent 3" w:semiHidden="1" w:unhideWhenUsed="1"/>
+    <w:lsdException w:name="Block Text" w:semiHidden="1" w:unhideWhenUsed="1"/>
+    <w:lsdException w:name="Hyperlink" w:semiHidden="1" w:uiPriority="99" w:unhideWhenUsed="1"/>
+    <w:lsdException w:name="FollowedHyperlink" w:semiHidden="1" w:unhideWhenUsed="1"/>
+    <w:lsdException w:name="Strong" w:qFormat="1"/>
+    <w:lsdException w:name="Emphasis" w:qFormat="1"/>
+    <w:lsdException w:name="Document Map" w:semiHidden="1" w:unhideWhenUsed="1"/>
+    <w:lsdException w:name="Plain Text" w:semiHidden="1" w:unhideWhenUsed="1"/>
+    <w:lsdException w:name="E-mail Signature" w:semiHidden="1" w:unhideWhenUsed="1"/>
+    <w:lsdException w:name="HTML Top of Form" w:semiHidden="1" w:unhideWhenUsed="1"/>
+    <w:lsdException w:name="HTML Bottom of Form" w:semiHidden="1" w:unhideWhenUsed="1"/>
+    <w:lsdException w:name="Normal (Web)" w:semiHidden="1" w:unhideWhenUsed="1"/>
+    <w:lsdException w:name="HTML Acronym" w:semiHidden="1" w:unhideWhenUsed="1"/>
+    <w:lsdException w:name="HTML Address" w:semiHidden="1" w:unhideWhenUsed="1"/>
+    <w:lsdException w:name="HTML Cite" w:semiHidden="1" w:unhideWhenUsed="1"/>
+    <w:lsdException w:name="HTML Code" w:semiHidden="1" w:unhideWhenUsed="1"/>
+    <w:lsdException w:name="HTML Definition" w:semiHidden="1" w:unhideWhenUsed="1"/>
+    <w:lsdException w:name="HTML Keyboard" w:semiHidden="1" w:unhideWhenUsed="1"/>
+    <w:lsdException w:name="HTML Preformatted" w:semiHidden="1" w:unhideWhenUsed="1"/>
+    <w:lsdException w:name="HTML Sample" w:semiHidden="1" w:unhideWhenUsed="1"/>
+    <w:lsdException w:name="HTML Typewriter" w:semiHidden="1" w:unhideWhenUsed="1"/>
+    <w:lsdException w:name="HTML Variable" w:semiHidden="1" w:unhideWhenUsed="1"/>
+    <w:lsdException w:name="Normal Table" w:semiHidden="1" w:unhideWhenUsed="1"/>
+    <w:lsdException w:name="annotation subject" w:semiHidden="1" w:unhideWhenUsed="1"/>
+    <w:lsdException w:name="No List" w:semiHidden="1" w:unhideWhenUsed="1"/>
+    <w:lsdException w:name="Outline List 1" w:semiHidden="1" w:unhideWhenUsed="1"/>
+    <w:lsdException w:name="Outline List 2" w:semiHidden="1" w:unhideWhenUsed="1"/>
+    <w:lsdException w:name="Outline List 3" w:semiHidden="1" w:unhideWhenUsed="1"/>
+    <w:lsdException w:name="Table Simple 1" w:semiHidden="1" w:unhideWhenUsed="1"/>
+    <w:lsdException w:name="Table Simple 2" w:semiHidden="1" w:unhideWhenUsed="1"/>
+    <w:lsdException w:name="Table Simple 3" w:semiHidden="1" w:unhideWhenUsed="1"/>
+    <w:lsdException w:name="Table Classic 1" w:semiHidden="1" w:unhideWhenUsed="1"/>
+    <w:lsdException w:name="Table Classic 2" w:semiHidden="1" w:unhideWhenUsed="1"/>
+    <w:lsdException w:name="Table Classic 3" w:semiHidden="1" w:unhideWhenUsed="1"/>
+    <w:lsdException w:name="Table Classic 4" w:semiHidden="1" w:unhideWhenUsed="1"/>
+    <w:lsdException w:name="Table Colorful 1" w:semiHidden="1" w:unhideWhenUsed="1"/>
+    <w:lsdException w:name="Table Colorful 2" w:semiHidden="1" w:unhideWhenUsed="1"/>
+    <w:lsdException w:name="Table Colorful 3" w:semiHidden="1" w:unhideWhenUsed="1"/>
+    <w:lsdException w:name="Table Columns 1" w:semiHidden="1" w:unhideWhenUsed="1"/>
+    <w:lsdException w:name="Table Columns 2" w:semiHidden="1" w:unhideWhenUsed="1"/>
+    <w:lsdException w:name="Table Columns 3" w:semiHidden="1" w:unhideWhenUsed="1"/>
+    <w:lsdException w:name="Table Columns 4" w:semiHidden="1" w:unhideWhenUsed="1"/>
+    <w:lsdException w:name="Table Columns 5" w:semiHidden="1" w:unhideWhenUsed="1"/>
+    <w:lsdException w:name="Table Grid 1" w:semiHidden="1" w:unhideWhenUsed="1"/>
+    <w:lsdException w:name="Table Grid 2" w:semiHidden="1" w:unhideWhenUsed="1"/>
+    <w:lsdException w:name="Table Grid 3" w:semiHidden="1" w:unhideWhenUsed="1"/>
+    <w:lsdException w:name="Table Grid 4" w:semiHidden="1" w:unhideWhenUsed="1"/>
+    <w:lsdException w:name="Table Grid 5" w:semiHidden="1" w:unhideWhenUsed="1"/>
+    <w:lsdException w:name="Table Grid 6" w:semiHidden="1" w:unhideWhenUsed="1"/>
+    <w:lsdException w:name="Table Grid 7" w:semiHidden="1" w:unhideWhenUsed="1"/>
+    <w:lsdException w:name="Table Grid 8" w:semiHidden="1" w:unhideWhenUsed="1"/>
+    <w:lsdException w:name="Table List 1" w:semiHidden="1" w:unhideWhenUsed="1"/>
+    <w:lsdException w:name="Table List 2" w:semiHidden="1" w:unhideWhenUsed="1"/>
+    <w:lsdException w:name="Table List 3" w:semiHidden="1" w:unhideWhenUsed="1"/>
+    <w:lsdException w:name="Table List 4" w:semiHidden="1" w:unhideWhenUsed="1"/>
+    <w:lsdException w:name="Table List 5" w:semiHidden="1" w:unhideWhenUsed="1"/>
+    <w:lsdException w:name="Table List 6" w:semiHidden="1" w:unhideWhenUsed="1"/>
+    <w:lsdException w:name="Table List 7" w:semiHidden="1" w:unhideWhenUsed="1"/>
+    <w:lsdException w:name="Table List 8" w:semiHidden="1" w:unhideWhenUsed="1"/>
+    <w:lsdException w:name="Table 3D effects 1" w:semiHidden="1" w:unhideWhenUsed="1"/>
+    <w:lsdException w:name="Table 3D effects 2" w:semiHidden="1" w:unhideWhenUsed="1"/>
+    <w:lsdException w:name="Table 3D effects 3" w:semiHidden="1" w:unhideWhenUsed="1"/>
+    <w:lsdException w:name="Table Contemporary" w:semiHidden="1" w:unhideWhenUsed="1"/>
+    <w:lsdException w:name="Table Elegant" w:semiHidden="1" w:unhideWhenUsed="1"/>
+    <w:lsdException w:name="Table Professional" w:semiHidden="1" w:unhideWhenUsed="1"/>
+    <w:lsdException w:name="Table Subtle 1" w:semiHidden="1" w:unhideWhenUsed="1"/>
+    <w:lsdException w:name="Table Subtle 2" w:semiHidden="1" w:unhideWhenUsed="1"/>
+    <w:lsdException w:name="Table Web 1" w:semiHidden="1" w:unhideWhenUsed="1"/>
+    <w:lsdException w:name="Table Web 2" w:semiHidden="1" w:unhideWhenUsed="1"/>
+    <w:lsdException w:name="Table Web 3" w:semiHidden="1" w:unhideWhenUsed="1"/>
+    <w:lsdException w:name="Balloon Text" w:semiHidden="1" w:unhideWhenUsed="1"/>
+    <w:lsdException w:name="Table Theme" w:semiHidden="1" w:unhideWhenUsed="1"/>
+    <w:lsdException w:name="Placeholder Text" w:semiHidden="1" w:uiPriority="99"/>
+    <w:lsdException w:name="No Spacing" w:uiPriority="1" w:qFormat="1"/>
+    <w:lsdException w:name="Light Shading" w:uiPriority="60"/>
+    <w:lsdException w:name="Light List" w:uiPriority="61"/>
+    <w:lsdException w:name="Light Grid" w:uiPriority="62"/>
+    <w:lsdException w:name="Medium Shading 1" w:uiPriority="63"/>
+    <w:lsdException w:name="Medium Shading 2" w:uiPriority="64"/>
+    <w:lsdException w:name="Medium List 1" w:uiPriority="65"/>
+    <w:lsdException w:name="Medium List 2" w:uiPriority="66"/>
+    <w:lsdException w:name="Medium Grid 1" w:uiPriority="67"/>
+    <w:lsdException w:name="Medium Grid 2" w:uiPriority="68"/>
+    <w:lsdException w:name="Medium Grid 3" w:uiPriority="69"/>
+    <w:lsdException w:name="Dark List" w:uiPriority="70"/>
+    <w:lsdException w:name="Colorful Shading" w:uiPriority="71"/>
+    <w:lsdException w:name="Colorful List" w:uiPriority="72"/>
+    <w:lsdException w:name="Colorful Grid" w:uiPriority="73"/>
+    <w:lsdException w:name="Light Shading Accent 1" w:uiPriority="60"/>
+    <w:lsdException w:name="Light List Accent 1" w:uiPriority="61"/>
+    <w:lsdException w:name="Light Grid Accent 1" w:uiPriority="62"/>
+    <w:lsdException w:name="Medium Shading 1 Accent 1" w:uiPriority="63"/>
+    <w:lsdException w:name="Medium Shading 2 Accent 1" w:uiPriority="64"/>
+    <w:lsdException w:name="Medium List 1 Accent 1" w:uiPriority="65"/>
+    <w:lsdException w:name="Revision" w:semiHidden="1" w:uiPriority="99"/>
+    <w:lsdException w:name="List Paragraph" w:uiPriority="34" w:qFormat="1"/>
+    <w:lsdException w:name="Quote" w:uiPriority="29" w:qFormat="1"/>
+    <w:lsdException w:name="Intense Quote" w:uiPriority="30" w:qFormat="1"/>
+    <w:lsdException w:name="Medium List 2 Accent 1" w:uiPriority="66"/>
+    <w:lsdException w:name="Medium Grid 1 Accent 1" w:uiPriority="67"/>
+    <w:lsdException w:name="Medium Grid 2 Accent 1" w:uiPriority="68"/>
+    <w:lsdException w:name="Medium Grid 3 Accent 1" w:uiPriority="69"/>
+    <w:lsdException w:name="Dark List Accent 1" w:uiPriority="70"/>
+    <w:lsdException w:name="Colorful Shading Accent 1" w:uiPriority="71"/>
+    <w:lsdException w:name="Colorful List Accent 1" w:uiPriority="72"/>
+    <w:lsdException w:name="Colorful Grid Accent 1" w:uiPriority="73"/>
+    <w:lsdException w:name="Light Shading Accent 2" w:uiPriority="60"/>
+    <w:lsdException w:name="Light List Accent 2" w:uiPriority="61"/>
+    <w:lsdException w:name="Light Grid Accent 2" w:uiPriority="62"/>
+    <w:lsdException w:name="Medium Shading 1 Accent 2" w:uiPriority="63"/>
+    <w:lsdException w:name="Medium Shading 2 Accent 2" w:uiPriority="64"/>
+    <w:lsdException w:name="Medium List 1 Accent 2" w:uiPriority="65"/>
+    <w:lsdException w:name="Medium List 2 Accent 2" w:uiPriority="66"/>
+    <w:lsdException w:name="Medium Grid 1 Accent 2" w:uiPriority="67"/>
+    <w:lsdException w:name="Medium Grid 2 Accent 2" w:uiPriority="68"/>
+    <w:lsdException w:name="Medium Grid 3 Accent 2" w:uiPriority="69"/>
+    <w:lsdException w:name="Dark List Accent 2" w:uiPriority="70"/>
+    <w:lsdException w:name="Colorful Shading Accent 2" w:uiPriority="71"/>
+    <w:lsdException w:name="Colorful List Accent 2" w:uiPriority="72"/>
+    <w:lsdException w:name="Colorful Grid Accent 2" w:uiPriority="73"/>
+    <w:lsdException w:name="Light Shading Accent 3" w:uiPriority="60"/>
+    <w:lsdException w:name="Light List Accent 3" w:uiPriority="61"/>
+    <w:lsdException w:name="Light Grid Accent 3" w:uiPriority="62"/>
+    <w:lsdException w:name="Medium Shading 1 Accent 3" w:uiPriority="63"/>
+    <w:lsdException w:name="Medium Shading 2 Accent 3" w:uiPriority="64"/>
+    <w:lsdException w:name="Medium List 1 Accent 3" w:uiPriority="65"/>
+    <w:lsdException w:name="Medium List 2 Accent 3" w:uiPriority="66"/>
+    <w:lsdException w:name="Medium Grid 1 Accent 3" w:uiPriority="67"/>
+    <w:lsdException w:name="Medium Grid 2 Accent 3" w:uiPriority="68"/>
+    <w:lsdException w:name="Medium Grid 3 Accent 3" w:uiPriority="69"/>
+    <w:lsdException w:name="Dark List Accent 3" w:uiPriority="70"/>
+    <w:lsdException w:name="Colorful Shading Accent 3" w:uiPriority="71"/>
+    <w:lsdException w:name="Colorful List Accent 3" w:uiPriority="72"/>
+    <w:lsdException w:name="Colorful Grid Accent 3" w:uiPriority="73"/>
+    <w:lsdException w:name="Light Shading Accent 4" w:uiPriority="60"/>
+    <w:lsdException w:name="Light List Accent 4" w:uiPriority="61"/>
+    <w:lsdException w:name="Light Grid Accent 4" w:uiPriority="62"/>
+    <w:lsdException w:name="Medium Shading 1 Accent 4" w:uiPriority="63"/>
+    <w:lsdException w:name="Medium Shading 2 Accent 4" w:uiPriority="64"/>
+    <w:lsdException w:name="Medium List 1 Accent 4" w:uiPriority="65"/>
+    <w:lsdException w:name="Medium List 2 Accent 4" w:uiPriority="66"/>
+    <w:lsdException w:name="Medium Grid 1 Accent 4" w:uiPriority="67"/>
+    <w:lsdException w:name="Medium Grid 2 Accent 4" w:uiPriority="68"/>
+    <w:lsdException w:name="Medium Grid 3 Accent 4" w:uiPriority="69"/>
+    <w:lsdException w:name="Dark List Accent 4" w:uiPriority="70"/>
+    <w:lsdException w:name="Colorful Shading Accent 4" w:uiPriority="71"/>
+    <w:lsdException w:name="Colorful List Accent 4" w:uiPriority="72"/>
+    <w:lsdException w:name="Colorful Grid Accent 4" w:uiPriority="73"/>
+    <w:lsdException w:name="Light Shading Accent 5" w:uiPriority="60"/>
+    <w:lsdException w:name="Light List Accent 5" w:uiPriority="61"/>
+    <w:lsdException w:name="Light Grid Accent 5" w:uiPriority="62"/>
+    <w:lsdException w:name="Medium Shading 1 Accent 5" w:uiPriority="63"/>
+    <w:lsdException w:name="Medium Shading 2 Accent 5" w:uiPriority="64"/>
+    <w:lsdException w:name="Medium List 1 Accent 5" w:uiPriority="65"/>
+    <w:lsdException w:name="Medium List 2 Accent 5" w:uiPriority="66"/>
+    <w:lsdException w:name="Medium Grid 1 Accent 5" w:uiPriority="67"/>
+    <w:lsdException w:name="Medium Grid 2 Accent 5" w:uiPriority="68"/>
+    <w:lsdException w:name="Medium Grid 3 Accent 5" w:uiPriority="69"/>
+    <w:lsdException w:name="Dark List Accent 5" w:uiPriority="70"/>
+    <w:lsdException w:name="Colorful Shading Accent 5" w:uiPriority="71"/>
+    <w:lsdException w:name="Colorful List Accent 5" w:uiPriority="72"/>
+    <w:lsdException w:name="Colorful Grid Accent 5" w:uiPriority="73"/>
+    <w:lsdException w:name="Light Shading Accent 6" w:uiPriority="60"/>
+    <w:lsdException w:name="Light List Accent 6" w:uiPriority="61"/>
+    <w:lsdException w:name="Light Grid Accent 6" w:uiPriority="62"/>
+    <w:lsdException w:name="Medium Shading 1 Accent 6" w:uiPriority="63"/>
+    <w:lsdException w:name="Medium Shading 2 Accent 6" w:uiPriority="64"/>
+    <w:lsdException w:name="Medium List 1 Accent 6" w:uiPriority="65"/>
+    <w:lsdException w:name="Medium List 2 Accent 6" w:uiPriority="66"/>
+    <w:lsdException w:name="Medium Grid 1 Accent 6" w:uiPriority="67"/>
+    <w:lsdException w:name="Medium Grid 2 Accent 6" w:uiPriority="68"/>
+    <w:lsdException w:name="Medium Grid 3 Accent 6" w:uiPriority="69"/>
+    <w:lsdException w:name="Dark List Accent 6" w:uiPriority="70"/>
+    <w:lsdException w:name="Colorful Shading Accent 6" w:uiPriority="71"/>
+    <w:lsdException w:name="Colorful List Accent 6" w:uiPriority="72"/>
+    <w:lsdException w:name="Colorful Grid Accent 6" w:uiPriority="73"/>
+    <w:lsdException w:name="Subtle Emphasis" w:uiPriority="19" w:qFormat="1"/>
+    <w:lsdException w:name="Intense Emphasis" w:uiPriority="21" w:qFormat="1"/>
+    <w:lsdException w:name="Subtle Reference" w:uiPriority="31" w:qFormat="1"/>
+    <w:lsdException w:name="Intense Reference" w:uiPriority="32" w:qFormat="1"/>
+    <w:lsdException w:name="Book Title" w:uiPriority="33" w:qFormat="1"/>
+    <w:lsdException w:name="Bibliography" w:semiHidden="1" w:uiPriority="37" w:unhideWhenUsed="1"/>
+    <w:lsdException w:name="TOC Heading" w:semiHidden="1" w:uiPriority="39" w:unhideWhenUsed="1" w:qFormat="1"/>
+    <w:lsdException w:name="Plain Table 1" w:uiPriority="41"/>
+    <w:lsdException w:name="Plain Table 2" w:uiPriority="42"/>
+    <w:lsdException w:name="Plain Table 3" w:uiPriority="43"/>
+    <w:lsdException w:name="Plain Table 4" w:uiPriority="44"/>
+    <w:lsdException w:name="Plain Table 5" w:uiPriority="45"/>
+    <w:lsdException w:name="Grid Table Light" w:uiPriority="40"/>
+    <w:lsdException w:name="Grid Table 1 Light" w:uiPriority="46"/>
+    <w:lsdException w:name="Grid Table 2" w:uiPriority="47"/>
+    <w:lsdException w:name="Grid Table 3" w:uiPriority="48"/>
+    <w:lsdException w:name="Grid Table 4" w:uiPriority="49"/>
+    <w:lsdException w:name="Grid Table 5 Dark" w:uiPriority="50"/>
+    <w:lsdException w:name="Grid Table 6 Colorful" w:uiPriority="51"/>
+    <w:lsdException w:name="Grid Table 7 Colorful" w:uiPriority="52"/>
+    <w:lsdException w:name="Grid Table 1 Light Accent 1" w:uiPriority="46"/>
+    <w:lsdException w:name="Grid Table 2 Accent 1" w:uiPriority="47"/>
+    <w:lsdException w:name="Grid Table 3 Accent 1" w:uiPriority="48"/>
+    <w:lsdException w:name="Grid Table 4 Accent 1" w:uiPriority="49"/>
+    <w:lsdException w:name="Grid Table 5 Dark Accent 1" w:uiPriority="50"/>
+    <w:lsdException w:name="Grid Table 6 Colorful Accent 1" w:uiPriority="51"/>
+    <w:lsdException w:name="Grid Table 7 Colorful Accent 1" w:uiPriority="52"/>
+    <w:lsdException w:name="Grid Table 1 Light Accent 2" w:uiPriority="46"/>
+    <w:lsdException w:name="Grid Table 2 Accent 2" w:uiPriority="47"/>
+    <w:lsdException w:name="Grid Table 3 Accent 2" w:uiPriority="48"/>
+    <w:lsdException w:name="Grid Table 4 Accent 2" w:uiPriority="49"/>
+    <w:lsdException w:name="Grid Table 5 Dark Accent 2" w:uiPriority="50"/>
+    <w:lsdException w:name="Grid Table 6 Colorful Accent 2" w:uiPriority="51"/>
+    <w:lsdException w:name="Grid Table 7 Colorful Accent 2" w:uiPriority="52"/>
+    <w:lsdException w:name="Grid Table 1 Light Accent 3" w:uiPriority="46"/>
+    <w:lsdException w:name="Grid Table 2 Accent 3" w:uiPriority="47"/>
+    <w:lsdException w:name="Grid Table 3 Accent 3" w:uiPriority="48"/>
+    <w:lsdException w:name="Grid Table 4 Accent 3" w:uiPriority="49"/>
+    <w:lsdException w:name="Grid Table 5 Dark Accent 3" w:uiPriority="50"/>
+    <w:lsdException w:name="Grid Table 6 Colorful Accent 3" w:uiPriority="51"/>
+    <w:lsdException w:name="Grid Table 7 Colorful Accent 3" w:uiPriority="52"/>
+    <w:lsdException w:name="Grid Table 1 Light Accent 4" w:uiPriority="46"/>
+    <w:lsdException w:name="Grid Table 2 Accent 4" w:uiPriority="47"/>
+    <w:lsdException w:name="Grid Table 3 Accent 4" w:uiPriority="48"/>
+    <w:lsdException w:name="Grid Table 4 Accent 4" w:uiPriority="49"/>
+    <w:lsdException w:name="Grid Table 5 Dark Accent 4" w:uiPriority="50"/>
+    <w:lsdException w:name="Grid Table 6 Colorful Accent 4" w:uiPriority="51"/>
+    <w:lsdException w:name="Grid Table 7 Colorful Accent 4" w:uiPriority="52"/>
+    <w:lsdException w:name="Grid Table 1 Light Accent 5" w:uiPriority="46"/>
+    <w:lsdException w:name="Grid Table 2 Accent 5" w:uiPriority="47"/>
+    <w:lsdException w:name="Grid Table 3 Accent 5" w:uiPriority="48"/>
+    <w:lsdException w:name="Grid Table 4 Accent 5" w:uiPriority="49"/>
+    <w:lsdException w:name="Grid Table 5 Dark Accent 5" w:uiPriority="50"/>
+    <w:lsdException w:name="Grid Table 6 Colorful Accent 5" w:uiPriority="51"/>
+    <w:lsdException w:name="Grid Table 7 Colorful Accent 5" w:uiPriority="52"/>
+    <w:lsdException w:name="Grid Table 1 Light Accent 6" w:uiPriority="46"/>
+    <w:lsdException w:name="Grid Table 2 Accent 6" w:uiPriority="47"/>
+    <w:lsdException w:name="Grid Table 3 Accent 6" w:uiPriority="48"/>
+    <w:lsdException w:name="Grid Table 4 Accent 6" w:uiPriority="49"/>
+    <w:lsdException w:name="Grid Table 5 Dark Accent 6" w:uiPriority="50"/>
+    <w:lsdException w:name="Grid Table 6 Colorful Accent 6" w:uiPriority="51"/>
+    <w:lsdException w:name="Grid Table 7 Colorful Accent 6" w:uiPriority="52"/>
+    <w:lsdException w:name="List Table 1 Light" w:uiPriority="46"/>
+    <w:lsdException w:name="List Table 2" w:uiPriority="47"/>
+    <w:lsdException w:name="List Table 3" w:uiPriority="48"/>
+    <w:lsdException w:name="List Table 4" w:uiPriority="49"/>
+    <w:lsdException w:name="List Table 5 Dark" w:uiPriority="50"/>
+    <w:lsdException w:name="List Table 6 Colorful" w:uiPriority="51"/>
+    <w:lsdException w:name="List Table 7 Colorful" w:uiPriority="52"/>
+    <w:lsdException w:name="List Table 1 Light Accent 1" w:uiPriority="46"/>
+    <w:lsdException w:name="List Table 2 Accent 1" w:uiPriority="47"/>
+    <w:lsdException w:name="List Table 3 Accent 1" w:uiPriority="48"/>
+    <w:lsdException w:name="List Table 4 Accent 1" w:uiPriority="49"/>
+    <w:lsdException w:name="List Table 5 Dark Accent 1" w:uiPriority="50"/>
+    <w:lsdException w:name="List Table 6 Colorful Accent 1" w:uiPriority="51"/>
+    <w:lsdException w:name="List Table 7 Colorful Accent 1" w:uiPriority="52"/>
+    <w:lsdException w:name="List Table 1 Light Accent 2" w:uiPriority="46"/>
+    <w:lsdException w:name="List Table 2 Accent 2" w:uiPriority="47"/>
+    <w:lsdException w:name="List Table 3 Accent 2" w:uiPriority="48"/>
+    <w:lsdException w:name="List Table 4 Accent 2" w:uiPriority="49"/>
+    <w:lsdException w:name="List Table 5 Dark Accent 2" w:uiPriority="50"/>
+    <w:lsdException w:name="List Table 6 Colorful Accent 2" w:uiPriority="51"/>
+    <w:lsdException w:name="List Table 7 Colorful Accent 2" w:uiPriority="52"/>
+    <w:lsdException w:name="List Table 1 Light Accent 3" w:uiPriority="46"/>
+    <w:lsdException w:name="List Table 2 Accent 3" w:uiPriority="47"/>
+    <w:lsdException w:name="List Table 3 Accent 3" w:uiPriority="48"/>
+    <w:lsdException w:name="List Table 4 Accent 3" w:uiPriority="49"/>
+    <w:lsdException w:name="List Table 5 Dark Accent 3" w:uiPriority="50"/>
+    <w:lsdException w:name="List Table 6 Colorful Accent 3" w:uiPriority="51"/>
+    <w:lsdException w:name="List Table 7 Colorful Accent 3" w:uiPriority="52"/>
+    <w:lsdException w:name="List Table 1 Light Accent 4" w:uiPriority="46"/>
+    <w:lsdException w:name="List Table 2 Accent 4" w:uiPriority="47"/>
+    <w:lsdException w:name="List Table 3 Accent 4" w:uiPriority="48"/>
+    <w:lsdException w:name="List Table 4 Accent 4" w:uiPriority="49"/>
+    <w:lsdException w:name="List Table 5 Dark Accent 4" w:uiPriority="50"/>
+    <w:lsdException w:name="List Table 6 Colorful Accent 4" w:uiPriority="51"/>
+    <w:lsdException w:name="List Table 7 Colorful Accent 4" w:uiPriority="52"/>
+    <w:lsdException w:name="List Table 1 Light Accent 5" w:uiPriority="46"/>
+    <w:lsdException w:name="List Table 2 Accent 5" w:uiPriority="47"/>
+    <w:lsdException w:name="List Table 3 Accent 5" w:uiPriority="48"/>
+    <w:lsdException w:name="List Table 4 Accent 5" w:uiPriority="49"/>
+    <w:lsdException w:name="List Table 5 Dark Accent 5" w:uiPriority="50"/>
+    <w:lsdException w:name="List Table 6 Colorful Accent 5" w:uiPriority="51"/>
+    <w:lsdException w:name="List Table 7 Colorful Accent 5" w:uiPriority="52"/>
+    <w:lsdException w:name="List Table 1 Light Accent 6" w:uiPriority="46"/>
+    <w:lsdException w:name="List Table 2 Accent 6" w:uiPriority="47"/>
+    <w:lsdException w:name="List Table 3 Accent 6" w:uiPriority="48"/>
+    <w:lsdException w:name="List Table 4 Accent 6" w:uiPriority="49"/>
+    <w:lsdException w:name="List Table 5 Dark Accent 6" w:uiPriority="50"/>
+    <w:lsdException w:name="List Table 6 Colorful Accent 6" w:uiPriority="51"/>
+    <w:lsdException w:name="List Table 7 Colorful Accent 6" w:uiPriority="52"/>
   </w:latentStyles>
   <w:style w:type="paragraph" w:default="1" w:styleId="Normal">
     <w:name w:val="Normal"/>
@@ -7194,7 +6841,7 @@
 </file>
 
 <file path=customXml/itemProps1.xml><?xml version="1.0" encoding="utf-8"?>
-<ds:datastoreItem xmlns:ds="http://schemas.openxmlformats.org/officeDocument/2006/customXml" ds:itemID="{213AE5DB-EDEF-47C1-A619-7CC5292889AC}">
+<ds:datastoreItem xmlns:ds="http://schemas.openxmlformats.org/officeDocument/2006/customXml" ds:itemID="{2F396093-4FB3-4AA6-8045-B535EC35DEE2}">
   <ds:schemaRefs>
     <ds:schemaRef ds:uri="http://schemas.openxmlformats.org/officeDocument/2006/bibliography"/>
   </ds:schemaRefs>

</xml_diff>

<commit_message>
Final changes for ECE 566.
</commit_message>
<xml_diff>
--- a/Documentation/Software Documentation.docx
+++ b/Documentation/Software Documentation.docx
@@ -2933,170 +2933,170 @@
         </w:rPr>
         <w:t>: Camera</w:t>
       </w:r>
+    </w:p>
+    <w:p>
+      <w:pPr>
+        <w:rPr>
+          <w:color w:val="000000" w:themeColor="text1"/>
+        </w:rPr>
+      </w:pPr>
+      <w:r>
+        <w:rPr>
+          <w:color w:val="000000" w:themeColor="text1"/>
+        </w:rPr>
+        <w:t>$CAM,&lt;</w:t>
+      </w:r>
+      <w:r>
+        <w:rPr>
+          <w:color w:val="000000" w:themeColor="text1"/>
+        </w:rPr>
+        <w:t>Sub</w:t>
+      </w:r>
+      <w:r>
+        <w:rPr>
+          <w:color w:val="000000" w:themeColor="text1"/>
+        </w:rPr>
+        <w:t>PacketType</w:t>
+      </w:r>
+      <w:r>
+        <w:rPr>
+          <w:color w:val="000000" w:themeColor="text1"/>
+        </w:rPr>
+        <w:t>&gt;</w:t>
+      </w:r>
+      <w:r>
+        <w:rPr>
+          <w:color w:val="000000" w:themeColor="text1"/>
+        </w:rPr>
+        <w:t>,L</w:t>
+      </w:r>
+      <w:r>
+        <w:rPr>
+          <w:color w:val="000000" w:themeColor="text1"/>
+        </w:rPr>
+        <w:t>&lt;</w:t>
+      </w:r>
+      <w:r>
+        <w:rPr>
+          <w:color w:val="000000" w:themeColor="text1"/>
+        </w:rPr>
+        <w:t>Message&gt;</w:t>
+      </w:r>
+    </w:p>
+    <w:p>
+      <w:pPr>
+        <w:rPr>
+          <w:color w:val="000000" w:themeColor="text1"/>
+        </w:rPr>
+      </w:pPr>
+      <w:r>
+        <w:rPr>
+          <w:color w:val="000000" w:themeColor="text1"/>
+        </w:rPr>
+        <w:t>-</w:t>
+      </w:r>
+      <w:r>
+        <w:rPr>
+          <w:color w:val="000000" w:themeColor="text1"/>
+        </w:rPr>
+        <w:t>SubPacketType:</w:t>
+      </w:r>
+    </w:p>
+    <w:p>
+      <w:pPr>
+        <w:rPr>
+          <w:color w:val="000000" w:themeColor="text1"/>
+        </w:rPr>
+      </w:pPr>
+      <w:r>
+        <w:rPr>
+          <w:color w:val="000000" w:themeColor="text1"/>
+        </w:rPr>
+        <w:t>“</w:t>
+      </w:r>
+      <w:r>
+        <w:rPr>
+          <w:color w:val="000000" w:themeColor="text1"/>
+        </w:rPr>
+        <w:t>D</w:t>
+      </w:r>
+      <w:r>
+        <w:rPr>
+          <w:color w:val="000000" w:themeColor="text1"/>
+        </w:rPr>
+        <w:t>FV</w:t>
+      </w:r>
+      <w:r>
+        <w:rPr>
+          <w:color w:val="000000" w:themeColor="text1"/>
+        </w:rPr>
+        <w:t xml:space="preserve">”: </w:t>
+      </w:r>
+      <w:r>
+        <w:rPr>
+          <w:color w:val="000000" w:themeColor="text1"/>
+        </w:rPr>
+        <w:t>Drone Front View</w:t>
+      </w:r>
+      <w:r>
+        <w:rPr>
+          <w:color w:val="000000" w:themeColor="text1"/>
+        </w:rPr>
+        <w:t xml:space="preserve">, where </w:t>
+      </w:r>
+      <w:r>
+        <w:rPr>
+          <w:color w:val="000000" w:themeColor="text1"/>
+        </w:rPr>
+        <w:t>the Message is the binary stream of a image.</w:t>
+      </w:r>
+    </w:p>
+    <w:p>
+      <w:pPr>
+        <w:rPr>
+          <w:color w:val="000000" w:themeColor="text1"/>
+        </w:rPr>
+      </w:pPr>
+    </w:p>
+    <w:p>
+      <w:pPr>
+        <w:rPr>
+          <w:color w:val="000000" w:themeColor="text1"/>
+        </w:rPr>
+      </w:pPr>
+      <w:r>
+        <w:rPr>
+          <w:i/>
+          <w:color w:val="000000" w:themeColor="text1"/>
+        </w:rPr>
+        <w:t>TGT</w:t>
+      </w:r>
+      <w:r>
+        <w:rPr>
+          <w:color w:val="000000" w:themeColor="text1"/>
+        </w:rPr>
+        <w:t>: Target</w:t>
+      </w:r>
+    </w:p>
+    <w:p>
+      <w:pPr>
+        <w:rPr>
+          <w:color w:val="000000" w:themeColor="text1"/>
+        </w:rPr>
+      </w:pPr>
+      <w:r>
+        <w:rPr>
+          <w:color w:val="000000" w:themeColor="text1"/>
+        </w:rPr>
+        <w:t>$TGT&lt;SubP</w:t>
+      </w:r>
       <w:bookmarkStart w:id="5" w:name="_GoBack"/>
       <w:bookmarkEnd w:id="5"/>
-    </w:p>
-    <w:p>
-      <w:pPr>
+      <w:r>
         <w:rPr>
           <w:color w:val="000000" w:themeColor="text1"/>
         </w:rPr>
-      </w:pPr>
-      <w:r>
-        <w:rPr>
-          <w:color w:val="000000" w:themeColor="text1"/>
-        </w:rPr>
-        <w:t>$CAM,&lt;</w:t>
-      </w:r>
-      <w:r>
-        <w:rPr>
-          <w:color w:val="000000" w:themeColor="text1"/>
-        </w:rPr>
-        <w:t>Sub</w:t>
-      </w:r>
-      <w:r>
-        <w:rPr>
-          <w:color w:val="000000" w:themeColor="text1"/>
-        </w:rPr>
-        <w:t>PacketType</w:t>
-      </w:r>
-      <w:r>
-        <w:rPr>
-          <w:color w:val="000000" w:themeColor="text1"/>
-        </w:rPr>
-        <w:t>&gt;</w:t>
-      </w:r>
-      <w:r>
-        <w:rPr>
-          <w:color w:val="000000" w:themeColor="text1"/>
-        </w:rPr>
-        <w:t>,L</w:t>
-      </w:r>
-      <w:r>
-        <w:rPr>
-          <w:color w:val="000000" w:themeColor="text1"/>
-        </w:rPr>
-        <w:t>&lt;</w:t>
-      </w:r>
-      <w:r>
-        <w:rPr>
-          <w:color w:val="000000" w:themeColor="text1"/>
-        </w:rPr>
-        <w:t>Message&gt;</w:t>
-      </w:r>
-    </w:p>
-    <w:p>
-      <w:pPr>
-        <w:rPr>
-          <w:color w:val="000000" w:themeColor="text1"/>
-        </w:rPr>
-      </w:pPr>
-      <w:r>
-        <w:rPr>
-          <w:color w:val="000000" w:themeColor="text1"/>
-        </w:rPr>
-        <w:t>-</w:t>
-      </w:r>
-      <w:r>
-        <w:rPr>
-          <w:color w:val="000000" w:themeColor="text1"/>
-        </w:rPr>
-        <w:t>SubPacketType:</w:t>
-      </w:r>
-    </w:p>
-    <w:p>
-      <w:pPr>
-        <w:rPr>
-          <w:color w:val="000000" w:themeColor="text1"/>
-        </w:rPr>
-      </w:pPr>
-      <w:r>
-        <w:rPr>
-          <w:color w:val="000000" w:themeColor="text1"/>
-        </w:rPr>
-        <w:t>“</w:t>
-      </w:r>
-      <w:r>
-        <w:rPr>
-          <w:color w:val="000000" w:themeColor="text1"/>
-        </w:rPr>
-        <w:t>D</w:t>
-      </w:r>
-      <w:r>
-        <w:rPr>
-          <w:color w:val="000000" w:themeColor="text1"/>
-        </w:rPr>
-        <w:t>FV</w:t>
-      </w:r>
-      <w:r>
-        <w:rPr>
-          <w:color w:val="000000" w:themeColor="text1"/>
-        </w:rPr>
-        <w:t xml:space="preserve">”: </w:t>
-      </w:r>
-      <w:r>
-        <w:rPr>
-          <w:color w:val="000000" w:themeColor="text1"/>
-        </w:rPr>
-        <w:t>Drone Front View</w:t>
-      </w:r>
-      <w:r>
-        <w:rPr>
-          <w:color w:val="000000" w:themeColor="text1"/>
-        </w:rPr>
-        <w:t xml:space="preserve">, where </w:t>
-      </w:r>
-      <w:r>
-        <w:rPr>
-          <w:color w:val="000000" w:themeColor="text1"/>
-        </w:rPr>
-        <w:t>the Message is the binary stream of a image.</w:t>
-      </w:r>
-    </w:p>
-    <w:p>
-      <w:pPr>
-        <w:rPr>
-          <w:color w:val="000000" w:themeColor="text1"/>
-        </w:rPr>
-      </w:pPr>
-    </w:p>
-    <w:p>
-      <w:pPr>
-        <w:rPr>
-          <w:color w:val="000000" w:themeColor="text1"/>
-        </w:rPr>
-      </w:pPr>
-      <w:r>
-        <w:rPr>
-          <w:i/>
-          <w:color w:val="000000" w:themeColor="text1"/>
-        </w:rPr>
-        <w:t>TGT</w:t>
-      </w:r>
-      <w:r>
-        <w:rPr>
-          <w:color w:val="000000" w:themeColor="text1"/>
-        </w:rPr>
-        <w:t>: Target</w:t>
-      </w:r>
-    </w:p>
-    <w:p>
-      <w:pPr>
-        <w:rPr>
-          <w:color w:val="000000" w:themeColor="text1"/>
-        </w:rPr>
-      </w:pPr>
-      <w:r>
-        <w:rPr>
-          <w:color w:val="000000" w:themeColor="text1"/>
-        </w:rPr>
-        <w:t>$TGT</w:t>
-      </w:r>
-      <w:r>
-        <w:rPr>
-          <w:color w:val="000000" w:themeColor="text1"/>
-        </w:rPr>
-        <w:t>&lt;SubPacketType&gt;,L&lt;Message&gt;</w:t>
+        <w:t>acketType&gt;,L&lt;Message&gt;</w:t>
       </w:r>
     </w:p>
     <w:p>
@@ -6841,7 +6841,7 @@
 </file>
 
 <file path=customXml/itemProps1.xml><?xml version="1.0" encoding="utf-8"?>
-<ds:datastoreItem xmlns:ds="http://schemas.openxmlformats.org/officeDocument/2006/customXml" ds:itemID="{2F396093-4FB3-4AA6-8045-B535EC35DEE2}">
+<ds:datastoreItem xmlns:ds="http://schemas.openxmlformats.org/officeDocument/2006/customXml" ds:itemID="{5CD4EA19-779B-4CAC-8EA8-A52C54D7FE19}">
   <ds:schemaRefs>
     <ds:schemaRef ds:uri="http://schemas.openxmlformats.org/officeDocument/2006/bibliography"/>
   </ds:schemaRefs>

</xml_diff>